<commit_message>
arreglos croquis, diagrama proyecto
</commit_message>
<xml_diff>
--- a/docs/PROYECTO HOSPITAL 2.0.docx
+++ b/docs/PROYECTO HOSPITAL 2.0.docx
@@ -1,6 +1,6 @@
 
 <file path=word/document.xml><?xml version="1.0" encoding="utf-8"?>
-<w:document xmlns:wpc="http://schemas.microsoft.com/office/word/2010/wordprocessingCanvas" xmlns:cx="http://schemas.microsoft.com/office/drawing/2014/chartex" xmlns:mc="http://schemas.openxmlformats.org/markup-compatibility/2006" xmlns:o="urn:schemas-microsoft-com:office:office" xmlns:r="http://schemas.openxmlformats.org/officeDocument/2006/relationships" xmlns:m="http://schemas.openxmlformats.org/officeDocument/2006/math" xmlns:v="urn:schemas-microsoft-com:vml" xmlns:wp14="http://schemas.microsoft.com/office/word/2010/wordprocessingDrawing" xmlns:wp="http://schemas.openxmlformats.org/drawingml/2006/wordprocessingDrawing" xmlns:w10="urn:schemas-microsoft-com:office:word" xmlns:w="http://schemas.openxmlformats.org/wordprocessingml/2006/main" xmlns:w14="http://schemas.microsoft.com/office/word/2010/wordml" xmlns:w15="http://schemas.microsoft.com/office/word/2012/wordml" xmlns:w16se="http://schemas.microsoft.com/office/word/2015/wordml/symex" xmlns:wpg="http://schemas.microsoft.com/office/word/2010/wordprocessingGroup" xmlns:wpi="http://schemas.microsoft.com/office/word/2010/wordprocessingInk" xmlns:wne="http://schemas.microsoft.com/office/word/2006/wordml" xmlns:wps="http://schemas.microsoft.com/office/word/2010/wordprocessingShape" mc:Ignorable="w14 w15 w16se wp14">
+<w:document xmlns:wpc="http://schemas.microsoft.com/office/word/2010/wordprocessingCanvas" xmlns:cx="http://schemas.microsoft.com/office/drawing/2014/chartex" xmlns:cx1="http://schemas.microsoft.com/office/drawing/2015/9/8/chartex" xmlns:cx2="http://schemas.microsoft.com/office/drawing/2015/10/21/chartex" xmlns:cx3="http://schemas.microsoft.com/office/drawing/2016/5/9/chartex" xmlns:cx4="http://schemas.microsoft.com/office/drawing/2016/5/10/chartex" xmlns:cx5="http://schemas.microsoft.com/office/drawing/2016/5/11/chartex" xmlns:cx6="http://schemas.microsoft.com/office/drawing/2016/5/12/chartex" xmlns:cx7="http://schemas.microsoft.com/office/drawing/2016/5/13/chartex" xmlns:cx8="http://schemas.microsoft.com/office/drawing/2016/5/14/chartex" xmlns:mc="http://schemas.openxmlformats.org/markup-compatibility/2006" xmlns:aink="http://schemas.microsoft.com/office/drawing/2016/ink" xmlns:am3d="http://schemas.microsoft.com/office/drawing/2017/model3d" xmlns:o="urn:schemas-microsoft-com:office:office" xmlns:oel="http://schemas.microsoft.com/office/2019/extlst" xmlns:r="http://schemas.openxmlformats.org/officeDocument/2006/relationships" xmlns:m="http://schemas.openxmlformats.org/officeDocument/2006/math" xmlns:v="urn:schemas-microsoft-com:vml" xmlns:wp14="http://schemas.microsoft.com/office/word/2010/wordprocessingDrawing" xmlns:wp="http://schemas.openxmlformats.org/drawingml/2006/wordprocessingDrawing" xmlns:w10="urn:schemas-microsoft-com:office:word" xmlns:w="http://schemas.openxmlformats.org/wordprocessingml/2006/main" xmlns:w14="http://schemas.microsoft.com/office/word/2010/wordml" xmlns:w15="http://schemas.microsoft.com/office/word/2012/wordml" xmlns:w16cex="http://schemas.microsoft.com/office/word/2018/wordml/cex" xmlns:w16cid="http://schemas.microsoft.com/office/word/2016/wordml/cid" xmlns:w16="http://schemas.microsoft.com/office/word/2018/wordml" xmlns:w16du="http://schemas.microsoft.com/office/word/2023/wordml/word16du" xmlns:w16sdtdh="http://schemas.microsoft.com/office/word/2020/wordml/sdtdatahash" xmlns:w16se="http://schemas.microsoft.com/office/word/2015/wordml/symex" xmlns:wpg="http://schemas.microsoft.com/office/word/2010/wordprocessingGroup" xmlns:wpi="http://schemas.microsoft.com/office/word/2010/wordprocessingInk" xmlns:wne="http://schemas.microsoft.com/office/word/2006/wordml" xmlns:wps="http://schemas.microsoft.com/office/word/2010/wordprocessingShape" mc:Ignorable="w14 w15 w16se w16cid w16 w16cex w16sdtdh w16du wp14">
   <w:body>
     <w:p>
       <w:pPr>
@@ -1145,34 +1145,31 @@
       </w:pPr>
       <w:r>
         <w:rPr>
-          <w:rFonts w:eastAsia="Calibri" w:cs="Times New Roman"/>
-          <w:b/>
+          <w:rFonts w:eastAsia="Times New Roman" w:cs="Times New Roman"/>
+          <w:color w:val="000000"/>
+        </w:rPr>
+        <w:t xml:space="preserve">     Estado Mérida, Municipio Caracciolo Parra y Olmedo, Parroquia Tucaní, Sector Andrés Bello, calle principal</w:t>
+      </w:r>
+    </w:p>
+    <w:p>
+      <w:pPr>
+        <w:jc w:val="center"/>
+        <w:rPr>
+          <w:rFonts w:eastAsia="Times New Roman" w:cs="Times New Roman"/>
+          <w:color w:val="000000"/>
+        </w:rPr>
+      </w:pPr>
+      <w:r>
+        <w:rPr>
+          <w:rFonts w:eastAsia="Times New Roman" w:cs="Times New Roman"/>
           <w:noProof/>
           <w:color w:val="000000"/>
-          <w:sz w:val="28"/>
-          <w:szCs w:val="26"/>
         </w:rPr>
         <w:drawing>
-          <wp:anchor distT="0" distB="0" distL="114300" distR="114300" simplePos="0" relativeHeight="251656704" behindDoc="1" locked="0" layoutInCell="1" allowOverlap="1" wp14:anchorId="251441CA" wp14:editId="75D3E47D">
-            <wp:simplePos x="0" y="0"/>
-            <wp:positionH relativeFrom="column">
-              <wp:posOffset>127000</wp:posOffset>
-            </wp:positionH>
-            <wp:positionV relativeFrom="paragraph">
-              <wp:posOffset>495935</wp:posOffset>
-            </wp:positionV>
-            <wp:extent cx="4872990" cy="3242945"/>
-            <wp:effectExtent l="0" t="0" r="3810" b="0"/>
-            <wp:wrapTight wrapText="bothSides">
-              <wp:wrapPolygon edited="0">
-                <wp:start x="0" y="0"/>
-                <wp:lineTo x="0" y="21444"/>
-                <wp:lineTo x="21532" y="21444"/>
-                <wp:lineTo x="21532" y="0"/>
-                <wp:lineTo x="0" y="0"/>
-              </wp:wrapPolygon>
-            </wp:wrapTight>
-            <wp:docPr id="984276192" name="Imagen 1"/>
+          <wp:inline distT="0" distB="0" distL="0" distR="0" wp14:anchorId="62FA27C6" wp14:editId="1D1E72B2">
+            <wp:extent cx="4469781" cy="3091180"/>
+            <wp:effectExtent l="0" t="0" r="6985" b="0"/>
+            <wp:docPr id="1241928243" name="Imagen 1"/>
             <wp:cNvGraphicFramePr>
               <a:graphicFrameLocks xmlns:a="http://schemas.openxmlformats.org/drawingml/2006/main" noChangeAspect="1"/>
             </wp:cNvGraphicFramePr>
@@ -1180,17 +1177,11 @@
               <a:graphicData uri="http://schemas.openxmlformats.org/drawingml/2006/picture">
                 <pic:pic xmlns:pic="http://schemas.openxmlformats.org/drawingml/2006/picture">
                   <pic:nvPicPr>
-                    <pic:cNvPr id="984276192" name="Imagen 984276192"/>
+                    <pic:cNvPr id="1241928243" name="Imagen 1241928243"/>
                     <pic:cNvPicPr/>
                   </pic:nvPicPr>
                   <pic:blipFill>
-                    <a:blip r:embed="rId9" cstate="print">
-                      <a:extLst>
-                        <a:ext uri="{28A0092B-C50C-407E-A947-70E740481C1C}">
-                          <a14:useLocalDpi xmlns:a14="http://schemas.microsoft.com/office/drawing/2010/main" val="0"/>
-                        </a:ext>
-                      </a:extLst>
-                    </a:blip>
+                    <a:blip r:embed="rId9"/>
                     <a:stretch>
                       <a:fillRect/>
                     </a:stretch>
@@ -1198,36 +1189,17 @@
                   <pic:spPr>
                     <a:xfrm>
                       <a:off x="0" y="0"/>
-                      <a:ext cx="4872990" cy="3242945"/>
+                      <a:ext cx="4472203" cy="3092855"/>
                     </a:xfrm>
                     <a:prstGeom prst="rect">
                       <a:avLst/>
                     </a:prstGeom>
-                    <a:ln w="22225" cap="sq">
-                      <a:noFill/>
-                      <a:prstDash val="solid"/>
-                      <a:miter lim="800000"/>
-                    </a:ln>
-                    <a:effectLst/>
                   </pic:spPr>
                 </pic:pic>
               </a:graphicData>
             </a:graphic>
-            <wp14:sizeRelH relativeFrom="margin">
-              <wp14:pctWidth>0</wp14:pctWidth>
-            </wp14:sizeRelH>
-            <wp14:sizeRelV relativeFrom="margin">
-              <wp14:pctHeight>0</wp14:pctHeight>
-            </wp14:sizeRelV>
-          </wp:anchor>
+          </wp:inline>
         </w:drawing>
-      </w:r>
-      <w:r>
-        <w:rPr>
-          <w:rFonts w:eastAsia="Times New Roman" w:cs="Times New Roman"/>
-          <w:color w:val="000000"/>
-        </w:rPr>
-        <w:t xml:space="preserve">     Estado Mérida, Municipio Caracciolo Parra y Olmedo, Parroquia Tucaní, Sector Andrés Bello, calle principal</w:t>
       </w:r>
     </w:p>
     <w:p>
@@ -3501,7 +3473,7 @@
     </w:p>
     <w:tbl>
       <w:tblPr>
-        <w:tblStyle w:val="Tabladecuadrcula1clara-nfasis1"/>
+        <w:tblStyle w:val="Tablaconcuadrcula1clara-nfasis1"/>
         <w:tblW w:w="8472" w:type="dxa"/>
         <w:tblLook w:val="0000" w:firstRow="0" w:lastRow="0" w:firstColumn="0" w:lastColumn="0" w:noHBand="0" w:noVBand="0"/>
       </w:tblPr>
@@ -7048,7 +7020,7 @@
     </w:p>
     <w:tbl>
       <w:tblPr>
-        <w:tblStyle w:val="Tabladecuadrcula4-nfasis1"/>
+        <w:tblStyle w:val="Tablaconcuadrcula4-nfasis1"/>
         <w:tblW w:w="0" w:type="auto"/>
         <w:tblLook w:val="04A0" w:firstRow="1" w:lastRow="0" w:firstColumn="1" w:lastColumn="0" w:noHBand="0" w:noVBand="1"/>
       </w:tblPr>
@@ -8020,20 +7992,9 @@
     </w:p>
     <w:tbl>
       <w:tblPr>
+        <w:tblStyle w:val="Tablaconcuadrculaclara"/>
         <w:tblW w:w="3720" w:type="dxa"/>
         <w:jc w:val="center"/>
-        <w:tblBorders>
-          <w:top w:val="single" w:sz="4" w:space="0" w:color="auto"/>
-          <w:left w:val="single" w:sz="4" w:space="0" w:color="auto"/>
-          <w:bottom w:val="single" w:sz="4" w:space="0" w:color="auto"/>
-          <w:right w:val="single" w:sz="4" w:space="0" w:color="auto"/>
-          <w:insideH w:val="single" w:sz="4" w:space="0" w:color="auto"/>
-          <w:insideV w:val="single" w:sz="4" w:space="0" w:color="auto"/>
-        </w:tblBorders>
-        <w:tblCellMar>
-          <w:left w:w="70" w:type="dxa"/>
-          <w:right w:w="70" w:type="dxa"/>
-        </w:tblCellMar>
         <w:tblLook w:val="04A0" w:firstRow="1" w:lastRow="0" w:firstColumn="1" w:lastColumn="0" w:noHBand="0" w:noVBand="1"/>
       </w:tblPr>
       <w:tblGrid>
@@ -8049,13 +8010,12 @@
         <w:tc>
           <w:tcPr>
             <w:tcW w:w="1240" w:type="dxa"/>
-            <w:shd w:val="clear" w:color="auto" w:fill="auto"/>
             <w:noWrap/>
             <w:hideMark/>
           </w:tcPr>
           <w:p>
             <w:pPr>
-              <w:spacing w:after="0" w:line="240" w:lineRule="auto"/>
+              <w:spacing w:line="240" w:lineRule="auto"/>
               <w:jc w:val="center"/>
               <w:rPr>
                 <w:rFonts w:ascii="Aptos Narrow" w:eastAsia="Times New Roman" w:hAnsi="Aptos Narrow" w:cs="Times New Roman"/>
@@ -8077,13 +8037,12 @@
         <w:tc>
           <w:tcPr>
             <w:tcW w:w="1240" w:type="dxa"/>
-            <w:shd w:val="clear" w:color="auto" w:fill="auto"/>
             <w:noWrap/>
             <w:hideMark/>
           </w:tcPr>
           <w:p>
             <w:pPr>
-              <w:spacing w:after="0" w:line="240" w:lineRule="auto"/>
+              <w:spacing w:line="240" w:lineRule="auto"/>
               <w:jc w:val="center"/>
               <w:rPr>
                 <w:rFonts w:ascii="Aptos Narrow" w:eastAsia="Times New Roman" w:hAnsi="Aptos Narrow" w:cs="Times New Roman"/>
@@ -8105,13 +8064,12 @@
         <w:tc>
           <w:tcPr>
             <w:tcW w:w="1240" w:type="dxa"/>
-            <w:shd w:val="clear" w:color="auto" w:fill="auto"/>
             <w:noWrap/>
             <w:hideMark/>
           </w:tcPr>
           <w:p>
             <w:pPr>
-              <w:spacing w:after="0" w:line="240" w:lineRule="auto"/>
+              <w:spacing w:line="240" w:lineRule="auto"/>
               <w:jc w:val="center"/>
               <w:rPr>
                 <w:rFonts w:ascii="Aptos Narrow" w:eastAsia="Times New Roman" w:hAnsi="Aptos Narrow" w:cs="Times New Roman"/>
@@ -8139,13 +8097,12 @@
         <w:tc>
           <w:tcPr>
             <w:tcW w:w="1240" w:type="dxa"/>
-            <w:shd w:val="clear" w:color="auto" w:fill="auto"/>
             <w:noWrap/>
             <w:hideMark/>
           </w:tcPr>
           <w:p>
             <w:pPr>
-              <w:spacing w:after="0" w:line="240" w:lineRule="auto"/>
+              <w:spacing w:line="240" w:lineRule="auto"/>
               <w:jc w:val="center"/>
               <w:rPr>
                 <w:rFonts w:ascii="Aptos Narrow" w:eastAsia="Times New Roman" w:hAnsi="Aptos Narrow" w:cs="Times New Roman"/>
@@ -8167,13 +8124,12 @@
         <w:tc>
           <w:tcPr>
             <w:tcW w:w="1240" w:type="dxa"/>
-            <w:shd w:val="clear" w:color="000000" w:fill="63BE7B"/>
             <w:noWrap/>
             <w:hideMark/>
           </w:tcPr>
           <w:p>
             <w:pPr>
-              <w:spacing w:after="0" w:line="240" w:lineRule="auto"/>
+              <w:spacing w:line="240" w:lineRule="auto"/>
               <w:jc w:val="center"/>
               <w:rPr>
                 <w:rFonts w:ascii="Aptos Narrow" w:eastAsia="Times New Roman" w:hAnsi="Aptos Narrow" w:cs="Times New Roman"/>
@@ -8195,13 +8151,12 @@
         <w:tc>
           <w:tcPr>
             <w:tcW w:w="1240" w:type="dxa"/>
-            <w:shd w:val="clear" w:color="000000" w:fill="F8696B"/>
             <w:noWrap/>
             <w:hideMark/>
           </w:tcPr>
           <w:p>
             <w:pPr>
-              <w:spacing w:after="0" w:line="240" w:lineRule="auto"/>
+              <w:spacing w:line="240" w:lineRule="auto"/>
               <w:jc w:val="center"/>
               <w:rPr>
                 <w:rFonts w:ascii="Aptos Narrow" w:eastAsia="Times New Roman" w:hAnsi="Aptos Narrow" w:cs="Times New Roman"/>
@@ -8229,13 +8184,12 @@
         <w:tc>
           <w:tcPr>
             <w:tcW w:w="1240" w:type="dxa"/>
-            <w:shd w:val="clear" w:color="auto" w:fill="auto"/>
             <w:noWrap/>
             <w:hideMark/>
           </w:tcPr>
           <w:p>
             <w:pPr>
-              <w:spacing w:after="0" w:line="240" w:lineRule="auto"/>
+              <w:spacing w:line="240" w:lineRule="auto"/>
               <w:jc w:val="center"/>
               <w:rPr>
                 <w:rFonts w:ascii="Aptos Narrow" w:eastAsia="Times New Roman" w:hAnsi="Aptos Narrow" w:cs="Times New Roman"/>
@@ -8257,13 +8211,12 @@
         <w:tc>
           <w:tcPr>
             <w:tcW w:w="1240" w:type="dxa"/>
-            <w:shd w:val="clear" w:color="000000" w:fill="EBF6F1"/>
             <w:noWrap/>
             <w:hideMark/>
           </w:tcPr>
           <w:p>
             <w:pPr>
-              <w:spacing w:after="0" w:line="240" w:lineRule="auto"/>
+              <w:spacing w:line="240" w:lineRule="auto"/>
               <w:jc w:val="center"/>
               <w:rPr>
                 <w:rFonts w:ascii="Aptos Narrow" w:eastAsia="Times New Roman" w:hAnsi="Aptos Narrow" w:cs="Times New Roman"/>
@@ -8285,13 +8238,12 @@
         <w:tc>
           <w:tcPr>
             <w:tcW w:w="1240" w:type="dxa"/>
-            <w:shd w:val="clear" w:color="000000" w:fill="F8696B"/>
             <w:noWrap/>
             <w:hideMark/>
           </w:tcPr>
           <w:p>
             <w:pPr>
-              <w:spacing w:after="0" w:line="240" w:lineRule="auto"/>
+              <w:spacing w:line="240" w:lineRule="auto"/>
               <w:jc w:val="center"/>
               <w:rPr>
                 <w:rFonts w:ascii="Aptos Narrow" w:eastAsia="Times New Roman" w:hAnsi="Aptos Narrow" w:cs="Times New Roman"/>
@@ -8399,7 +8351,7 @@
             <wp:cNvGraphicFramePr/>
             <a:graphic xmlns:a="http://schemas.openxmlformats.org/drawingml/2006/main">
               <a:graphicData uri="http://schemas.openxmlformats.org/drawingml/2006/chart">
-                <c:chart xmlns:c="http://schemas.openxmlformats.org/drawingml/2006/chart" xmlns:r="http://schemas.openxmlformats.org/officeDocument/2006/relationships" r:id="rId15"/>
+                <c:chart xmlns:c="http://schemas.openxmlformats.org/drawingml/2006/chart" xmlns:r="http://schemas.openxmlformats.org/officeDocument/2006/relationships" r:id="rId16"/>
               </a:graphicData>
             </a:graphic>
           </wp:inline>
@@ -8409,6 +8361,29 @@
     <w:p>
       <w:pPr>
         <w:spacing w:after="0"/>
+        <w:ind w:firstLine="360"/>
+        <w:jc w:val="left"/>
+        <w:rPr>
+          <w:rFonts w:eastAsia="Calibri" w:cs="Arial"/>
+        </w:rPr>
+      </w:pPr>
+      <w:r>
+        <w:rPr>
+          <w:rFonts w:eastAsia="Calibri" w:cs="Arial"/>
+        </w:rPr>
+        <w:tab/>
+        <w:t>Todos</w:t>
+      </w:r>
+      <w:r>
+        <w:rPr>
+          <w:rFonts w:eastAsia="Calibri" w:cs="Arial"/>
+        </w:rPr>
+        <w:t xml:space="preserve"> los entrevistados están de acuerdo con la implementación del sistema automatizado.</w:t>
+      </w:r>
+    </w:p>
+    <w:p>
+      <w:pPr>
+        <w:spacing w:after="0"/>
         <w:rPr>
           <w:rFonts w:eastAsia="Calibri" w:cs="Arial"/>
         </w:rPr>
@@ -8430,12 +8405,9 @@
     </w:p>
     <w:tbl>
       <w:tblPr>
+        <w:tblStyle w:val="Tablaconcuadrculaclara"/>
         <w:tblW w:w="3720" w:type="dxa"/>
         <w:jc w:val="center"/>
-        <w:tblCellMar>
-          <w:left w:w="70" w:type="dxa"/>
-          <w:right w:w="70" w:type="dxa"/>
-        </w:tblCellMar>
         <w:tblLook w:val="04A0" w:firstRow="1" w:lastRow="0" w:firstColumn="1" w:lastColumn="0" w:noHBand="0" w:noVBand="1"/>
       </w:tblPr>
       <w:tblGrid>
@@ -8451,19 +8423,12 @@
         <w:tc>
           <w:tcPr>
             <w:tcW w:w="1240" w:type="dxa"/>
-            <w:tcBorders>
-              <w:top w:val="single" w:sz="4" w:space="0" w:color="auto"/>
-              <w:left w:val="single" w:sz="4" w:space="0" w:color="auto"/>
-              <w:bottom w:val="single" w:sz="4" w:space="0" w:color="auto"/>
-              <w:right w:val="single" w:sz="4" w:space="0" w:color="auto"/>
-            </w:tcBorders>
-            <w:shd w:val="clear" w:color="auto" w:fill="auto"/>
             <w:noWrap/>
             <w:hideMark/>
           </w:tcPr>
           <w:p>
             <w:pPr>
-              <w:spacing w:after="0" w:line="240" w:lineRule="auto"/>
+              <w:spacing w:line="240" w:lineRule="auto"/>
               <w:jc w:val="center"/>
               <w:rPr>
                 <w:rFonts w:ascii="Aptos Narrow" w:eastAsia="Times New Roman" w:hAnsi="Aptos Narrow" w:cs="Times New Roman"/>
@@ -8485,19 +8450,12 @@
         <w:tc>
           <w:tcPr>
             <w:tcW w:w="1240" w:type="dxa"/>
-            <w:tcBorders>
-              <w:top w:val="single" w:sz="4" w:space="0" w:color="auto"/>
-              <w:left w:val="single" w:sz="4" w:space="0" w:color="auto"/>
-              <w:bottom w:val="single" w:sz="4" w:space="0" w:color="auto"/>
-              <w:right w:val="single" w:sz="4" w:space="0" w:color="auto"/>
-            </w:tcBorders>
-            <w:shd w:val="clear" w:color="auto" w:fill="auto"/>
             <w:noWrap/>
             <w:hideMark/>
           </w:tcPr>
           <w:p>
             <w:pPr>
-              <w:spacing w:after="0" w:line="240" w:lineRule="auto"/>
+              <w:spacing w:line="240" w:lineRule="auto"/>
               <w:jc w:val="center"/>
               <w:rPr>
                 <w:rFonts w:ascii="Aptos Narrow" w:eastAsia="Times New Roman" w:hAnsi="Aptos Narrow" w:cs="Times New Roman"/>
@@ -8519,19 +8477,12 @@
         <w:tc>
           <w:tcPr>
             <w:tcW w:w="1240" w:type="dxa"/>
-            <w:tcBorders>
-              <w:top w:val="single" w:sz="4" w:space="0" w:color="auto"/>
-              <w:left w:val="single" w:sz="4" w:space="0" w:color="auto"/>
-              <w:bottom w:val="single" w:sz="4" w:space="0" w:color="auto"/>
-              <w:right w:val="single" w:sz="4" w:space="0" w:color="auto"/>
-            </w:tcBorders>
-            <w:shd w:val="clear" w:color="auto" w:fill="auto"/>
             <w:noWrap/>
             <w:hideMark/>
           </w:tcPr>
           <w:p>
             <w:pPr>
-              <w:spacing w:after="0" w:line="240" w:lineRule="auto"/>
+              <w:spacing w:line="240" w:lineRule="auto"/>
               <w:jc w:val="center"/>
               <w:rPr>
                 <w:rFonts w:ascii="Aptos Narrow" w:eastAsia="Times New Roman" w:hAnsi="Aptos Narrow" w:cs="Times New Roman"/>
@@ -8559,19 +8510,12 @@
         <w:tc>
           <w:tcPr>
             <w:tcW w:w="1240" w:type="dxa"/>
-            <w:tcBorders>
-              <w:top w:val="single" w:sz="4" w:space="0" w:color="auto"/>
-              <w:left w:val="single" w:sz="4" w:space="0" w:color="auto"/>
-              <w:bottom w:val="single" w:sz="4" w:space="0" w:color="auto"/>
-              <w:right w:val="single" w:sz="4" w:space="0" w:color="auto"/>
-            </w:tcBorders>
-            <w:shd w:val="clear" w:color="auto" w:fill="auto"/>
             <w:noWrap/>
             <w:hideMark/>
           </w:tcPr>
           <w:p>
             <w:pPr>
-              <w:spacing w:after="0" w:line="240" w:lineRule="auto"/>
+              <w:spacing w:line="240" w:lineRule="auto"/>
               <w:jc w:val="center"/>
               <w:rPr>
                 <w:rFonts w:ascii="Aptos Narrow" w:eastAsia="Times New Roman" w:hAnsi="Aptos Narrow" w:cs="Times New Roman"/>
@@ -8592,19 +8536,12 @@
         <w:tc>
           <w:tcPr>
             <w:tcW w:w="1240" w:type="dxa"/>
-            <w:tcBorders>
-              <w:top w:val="single" w:sz="4" w:space="0" w:color="auto"/>
-              <w:left w:val="single" w:sz="4" w:space="0" w:color="auto"/>
-              <w:bottom w:val="single" w:sz="4" w:space="0" w:color="auto"/>
-              <w:right w:val="single" w:sz="4" w:space="0" w:color="auto"/>
-            </w:tcBorders>
-            <w:shd w:val="clear" w:color="000000" w:fill="63BE7B"/>
             <w:noWrap/>
             <w:hideMark/>
           </w:tcPr>
           <w:p>
             <w:pPr>
-              <w:spacing w:after="0" w:line="240" w:lineRule="auto"/>
+              <w:spacing w:line="240" w:lineRule="auto"/>
               <w:jc w:val="center"/>
               <w:rPr>
                 <w:rFonts w:ascii="Aptos Narrow" w:eastAsia="Times New Roman" w:hAnsi="Aptos Narrow" w:cs="Times New Roman"/>
@@ -8626,19 +8563,12 @@
         <w:tc>
           <w:tcPr>
             <w:tcW w:w="1240" w:type="dxa"/>
-            <w:tcBorders>
-              <w:top w:val="single" w:sz="4" w:space="0" w:color="auto"/>
-              <w:left w:val="single" w:sz="4" w:space="0" w:color="auto"/>
-              <w:bottom w:val="single" w:sz="4" w:space="0" w:color="auto"/>
-              <w:right w:val="single" w:sz="4" w:space="0" w:color="auto"/>
-            </w:tcBorders>
-            <w:shd w:val="clear" w:color="000000" w:fill="F8FBFB"/>
             <w:noWrap/>
             <w:hideMark/>
           </w:tcPr>
           <w:p>
             <w:pPr>
-              <w:spacing w:after="0" w:line="240" w:lineRule="auto"/>
+              <w:spacing w:line="240" w:lineRule="auto"/>
               <w:jc w:val="center"/>
               <w:rPr>
                 <w:rFonts w:ascii="Aptos Narrow" w:eastAsia="Times New Roman" w:hAnsi="Aptos Narrow" w:cs="Times New Roman"/>
@@ -8666,19 +8596,12 @@
         <w:tc>
           <w:tcPr>
             <w:tcW w:w="1240" w:type="dxa"/>
-            <w:tcBorders>
-              <w:top w:val="single" w:sz="4" w:space="0" w:color="auto"/>
-              <w:left w:val="single" w:sz="4" w:space="0" w:color="auto"/>
-              <w:bottom w:val="single" w:sz="4" w:space="0" w:color="auto"/>
-              <w:right w:val="single" w:sz="4" w:space="0" w:color="auto"/>
-            </w:tcBorders>
-            <w:shd w:val="clear" w:color="auto" w:fill="auto"/>
             <w:noWrap/>
             <w:hideMark/>
           </w:tcPr>
           <w:p>
             <w:pPr>
-              <w:spacing w:after="0" w:line="240" w:lineRule="auto"/>
+              <w:spacing w:line="240" w:lineRule="auto"/>
               <w:jc w:val="center"/>
               <w:rPr>
                 <w:rFonts w:ascii="Aptos Narrow" w:eastAsia="Times New Roman" w:hAnsi="Aptos Narrow" w:cs="Times New Roman"/>
@@ -8699,19 +8622,12 @@
         <w:tc>
           <w:tcPr>
             <w:tcW w:w="1240" w:type="dxa"/>
-            <w:tcBorders>
-              <w:top w:val="single" w:sz="4" w:space="0" w:color="auto"/>
-              <w:left w:val="single" w:sz="4" w:space="0" w:color="auto"/>
-              <w:bottom w:val="single" w:sz="4" w:space="0" w:color="auto"/>
-              <w:right w:val="single" w:sz="4" w:space="0" w:color="auto"/>
-            </w:tcBorders>
-            <w:shd w:val="clear" w:color="000000" w:fill="FBE7E9"/>
             <w:noWrap/>
             <w:hideMark/>
           </w:tcPr>
           <w:p>
             <w:pPr>
-              <w:spacing w:after="0" w:line="240" w:lineRule="auto"/>
+              <w:spacing w:line="240" w:lineRule="auto"/>
               <w:jc w:val="center"/>
               <w:rPr>
                 <w:rFonts w:ascii="Aptos Narrow" w:eastAsia="Times New Roman" w:hAnsi="Aptos Narrow" w:cs="Times New Roman"/>
@@ -8733,19 +8649,12 @@
         <w:tc>
           <w:tcPr>
             <w:tcW w:w="1240" w:type="dxa"/>
-            <w:tcBorders>
-              <w:top w:val="single" w:sz="4" w:space="0" w:color="auto"/>
-              <w:left w:val="single" w:sz="4" w:space="0" w:color="auto"/>
-              <w:bottom w:val="single" w:sz="4" w:space="0" w:color="auto"/>
-              <w:right w:val="single" w:sz="4" w:space="0" w:color="auto"/>
-            </w:tcBorders>
-            <w:shd w:val="clear" w:color="000000" w:fill="F8696B"/>
             <w:noWrap/>
             <w:hideMark/>
           </w:tcPr>
           <w:p>
             <w:pPr>
-              <w:spacing w:after="0" w:line="240" w:lineRule="auto"/>
+              <w:spacing w:line="240" w:lineRule="auto"/>
               <w:jc w:val="center"/>
               <w:rPr>
                 <w:rFonts w:ascii="Aptos Narrow" w:eastAsia="Times New Roman" w:hAnsi="Aptos Narrow" w:cs="Times New Roman"/>
@@ -8830,6 +8739,7 @@
         <w:rPr>
           <w:noProof/>
         </w:rPr>
+        <w:lastRenderedPageBreak/>
         <w:drawing>
           <wp:inline distT="0" distB="0" distL="0" distR="0" wp14:anchorId="5A5C5F72" wp14:editId="096373B4">
             <wp:extent cx="2453640" cy="1531620"/>
@@ -8844,7 +8754,7 @@
             <wp:cNvGraphicFramePr/>
             <a:graphic xmlns:a="http://schemas.openxmlformats.org/drawingml/2006/main">
               <a:graphicData uri="http://schemas.openxmlformats.org/drawingml/2006/chart">
-                <c:chart xmlns:c="http://schemas.openxmlformats.org/drawingml/2006/chart" xmlns:r="http://schemas.openxmlformats.org/officeDocument/2006/relationships" r:id="rId16"/>
+                <c:chart xmlns:c="http://schemas.openxmlformats.org/drawingml/2006/chart" xmlns:r="http://schemas.openxmlformats.org/officeDocument/2006/relationships" r:id="rId17"/>
               </a:graphicData>
             </a:graphic>
           </wp:inline>
@@ -8901,18 +8811,15 @@
     </w:p>
     <w:tbl>
       <w:tblPr>
-        <w:tblW w:w="7840" w:type="dxa"/>
+        <w:tblStyle w:val="Tablaconcuadrculaclara"/>
+        <w:tblW w:w="7868" w:type="dxa"/>
         <w:jc w:val="center"/>
-        <w:tblCellMar>
-          <w:left w:w="70" w:type="dxa"/>
-          <w:right w:w="70" w:type="dxa"/>
-        </w:tblCellMar>
         <w:tblLook w:val="04A0" w:firstRow="1" w:lastRow="0" w:firstColumn="1" w:lastColumn="0" w:noHBand="0" w:noVBand="1"/>
       </w:tblPr>
       <w:tblGrid>
         <w:gridCol w:w="1240"/>
         <w:gridCol w:w="1880"/>
-        <w:gridCol w:w="1315"/>
+        <w:gridCol w:w="1268"/>
         <w:gridCol w:w="2240"/>
         <w:gridCol w:w="1240"/>
       </w:tblGrid>
@@ -8924,20 +8831,12 @@
         <w:tc>
           <w:tcPr>
             <w:tcW w:w="1240" w:type="dxa"/>
-            <w:tcBorders>
-              <w:top w:val="single" w:sz="4" w:space="0" w:color="auto"/>
-              <w:left w:val="single" w:sz="4" w:space="0" w:color="auto"/>
-              <w:bottom w:val="single" w:sz="4" w:space="0" w:color="auto"/>
-              <w:right w:val="single" w:sz="4" w:space="0" w:color="auto"/>
-            </w:tcBorders>
-            <w:shd w:val="clear" w:color="auto" w:fill="auto"/>
             <w:noWrap/>
-            <w:vAlign w:val="center"/>
             <w:hideMark/>
           </w:tcPr>
           <w:p>
             <w:pPr>
-              <w:spacing w:after="0" w:line="240" w:lineRule="auto"/>
+              <w:spacing w:line="240" w:lineRule="auto"/>
               <w:jc w:val="center"/>
               <w:rPr>
                 <w:rFonts w:ascii="Aptos Narrow" w:eastAsia="Times New Roman" w:hAnsi="Aptos Narrow" w:cs="Times New Roman"/>
@@ -8959,19 +8858,11 @@
         <w:tc>
           <w:tcPr>
             <w:tcW w:w="1880" w:type="dxa"/>
-            <w:tcBorders>
-              <w:top w:val="single" w:sz="4" w:space="0" w:color="auto"/>
-              <w:left w:val="nil"/>
-              <w:bottom w:val="single" w:sz="4" w:space="0" w:color="auto"/>
-              <w:right w:val="single" w:sz="4" w:space="0" w:color="auto"/>
-            </w:tcBorders>
-            <w:shd w:val="clear" w:color="auto" w:fill="auto"/>
-            <w:vAlign w:val="center"/>
             <w:hideMark/>
           </w:tcPr>
           <w:p>
             <w:pPr>
-              <w:spacing w:after="0" w:line="240" w:lineRule="auto"/>
+              <w:spacing w:line="240" w:lineRule="auto"/>
               <w:jc w:val="center"/>
               <w:rPr>
                 <w:rFonts w:ascii="Aptos Narrow" w:eastAsia="Times New Roman" w:hAnsi="Aptos Narrow" w:cs="Times New Roman"/>
@@ -9010,19 +8901,12 @@
         </w:tc>
         <w:tc>
           <w:tcPr>
-            <w:tcW w:w="1240" w:type="dxa"/>
-            <w:tcBorders>
-              <w:top w:val="single" w:sz="4" w:space="0" w:color="auto"/>
-              <w:left w:val="nil"/>
-              <w:bottom w:val="single" w:sz="4" w:space="0" w:color="auto"/>
-              <w:right w:val="single" w:sz="4" w:space="0" w:color="auto"/>
-            </w:tcBorders>
-            <w:shd w:val="clear" w:color="auto" w:fill="auto"/>
+            <w:tcW w:w="1268" w:type="dxa"/>
             <w:hideMark/>
           </w:tcPr>
           <w:p>
             <w:pPr>
-              <w:spacing w:after="0" w:line="240" w:lineRule="auto"/>
+              <w:spacing w:line="240" w:lineRule="auto"/>
               <w:jc w:val="center"/>
               <w:rPr>
                 <w:rFonts w:ascii="Aptos Narrow" w:eastAsia="Times New Roman" w:hAnsi="Aptos Narrow" w:cs="Times New Roman"/>
@@ -9044,19 +8928,11 @@
         <w:tc>
           <w:tcPr>
             <w:tcW w:w="2240" w:type="dxa"/>
-            <w:tcBorders>
-              <w:top w:val="single" w:sz="4" w:space="0" w:color="auto"/>
-              <w:left w:val="nil"/>
-              <w:bottom w:val="single" w:sz="4" w:space="0" w:color="auto"/>
-              <w:right w:val="single" w:sz="4" w:space="0" w:color="auto"/>
-            </w:tcBorders>
-            <w:shd w:val="clear" w:color="auto" w:fill="auto"/>
-            <w:vAlign w:val="center"/>
             <w:hideMark/>
           </w:tcPr>
           <w:p>
             <w:pPr>
-              <w:spacing w:after="0" w:line="240" w:lineRule="auto"/>
+              <w:spacing w:line="240" w:lineRule="auto"/>
               <w:jc w:val="center"/>
               <w:rPr>
                 <w:rFonts w:ascii="Aptos Narrow" w:eastAsia="Times New Roman" w:hAnsi="Aptos Narrow" w:cs="Times New Roman"/>
@@ -9078,20 +8954,12 @@
         <w:tc>
           <w:tcPr>
             <w:tcW w:w="1240" w:type="dxa"/>
-            <w:tcBorders>
-              <w:top w:val="single" w:sz="4" w:space="0" w:color="auto"/>
-              <w:left w:val="nil"/>
-              <w:bottom w:val="single" w:sz="4" w:space="0" w:color="auto"/>
-              <w:right w:val="single" w:sz="4" w:space="0" w:color="auto"/>
-            </w:tcBorders>
-            <w:shd w:val="clear" w:color="auto" w:fill="auto"/>
             <w:noWrap/>
-            <w:vAlign w:val="center"/>
             <w:hideMark/>
           </w:tcPr>
           <w:p>
             <w:pPr>
-              <w:spacing w:after="0" w:line="240" w:lineRule="auto"/>
+              <w:spacing w:line="240" w:lineRule="auto"/>
               <w:jc w:val="center"/>
               <w:rPr>
                 <w:rFonts w:ascii="Aptos Narrow" w:eastAsia="Times New Roman" w:hAnsi="Aptos Narrow" w:cs="Times New Roman"/>
@@ -9119,19 +8987,12 @@
         <w:tc>
           <w:tcPr>
             <w:tcW w:w="1240" w:type="dxa"/>
-            <w:tcBorders>
-              <w:top w:val="nil"/>
-              <w:left w:val="single" w:sz="4" w:space="0" w:color="auto"/>
-              <w:bottom w:val="single" w:sz="4" w:space="0" w:color="auto"/>
-              <w:right w:val="single" w:sz="4" w:space="0" w:color="auto"/>
-            </w:tcBorders>
-            <w:shd w:val="clear" w:color="auto" w:fill="auto"/>
             <w:noWrap/>
             <w:hideMark/>
           </w:tcPr>
           <w:p>
             <w:pPr>
-              <w:spacing w:after="0" w:line="240" w:lineRule="auto"/>
+              <w:spacing w:line="240" w:lineRule="auto"/>
               <w:jc w:val="center"/>
               <w:rPr>
                 <w:rFonts w:ascii="Aptos Narrow" w:eastAsia="Times New Roman" w:hAnsi="Aptos Narrow" w:cs="Times New Roman"/>
@@ -9153,19 +9014,12 @@
         <w:tc>
           <w:tcPr>
             <w:tcW w:w="1880" w:type="dxa"/>
-            <w:tcBorders>
-              <w:top w:val="single" w:sz="4" w:space="0" w:color="auto"/>
-              <w:left w:val="single" w:sz="4" w:space="0" w:color="auto"/>
-              <w:bottom w:val="single" w:sz="4" w:space="0" w:color="auto"/>
-              <w:right w:val="single" w:sz="4" w:space="0" w:color="auto"/>
-            </w:tcBorders>
-            <w:shd w:val="clear" w:color="000000" w:fill="A1D7B0"/>
             <w:noWrap/>
             <w:hideMark/>
           </w:tcPr>
           <w:p>
             <w:pPr>
-              <w:spacing w:after="0" w:line="240" w:lineRule="auto"/>
+              <w:spacing w:line="240" w:lineRule="auto"/>
               <w:jc w:val="center"/>
               <w:rPr>
                 <w:rFonts w:ascii="Aptos Narrow" w:eastAsia="Times New Roman" w:hAnsi="Aptos Narrow" w:cs="Times New Roman"/>
@@ -9186,20 +9040,13 @@
         </w:tc>
         <w:tc>
           <w:tcPr>
-            <w:tcW w:w="1240" w:type="dxa"/>
-            <w:tcBorders>
-              <w:top w:val="single" w:sz="4" w:space="0" w:color="auto"/>
-              <w:left w:val="single" w:sz="4" w:space="0" w:color="auto"/>
-              <w:bottom w:val="single" w:sz="4" w:space="0" w:color="auto"/>
-              <w:right w:val="single" w:sz="4" w:space="0" w:color="auto"/>
-            </w:tcBorders>
-            <w:shd w:val="clear" w:color="000000" w:fill="63BE7B"/>
+            <w:tcW w:w="1268" w:type="dxa"/>
             <w:noWrap/>
             <w:hideMark/>
           </w:tcPr>
           <w:p>
             <w:pPr>
-              <w:spacing w:after="0" w:line="240" w:lineRule="auto"/>
+              <w:spacing w:line="240" w:lineRule="auto"/>
               <w:jc w:val="center"/>
               <w:rPr>
                 <w:rFonts w:ascii="Aptos Narrow" w:eastAsia="Times New Roman" w:hAnsi="Aptos Narrow" w:cs="Times New Roman"/>
@@ -9221,20 +9068,12 @@
         <w:tc>
           <w:tcPr>
             <w:tcW w:w="2240" w:type="dxa"/>
-            <w:tcBorders>
-              <w:top w:val="single" w:sz="4" w:space="0" w:color="auto"/>
-              <w:left w:val="single" w:sz="4" w:space="0" w:color="auto"/>
-              <w:bottom w:val="single" w:sz="4" w:space="0" w:color="auto"/>
-              <w:right w:val="single" w:sz="4" w:space="0" w:color="auto"/>
-            </w:tcBorders>
-            <w:shd w:val="clear" w:color="000000" w:fill="DEF0E5"/>
             <w:noWrap/>
-            <w:vAlign w:val="center"/>
             <w:hideMark/>
           </w:tcPr>
           <w:p>
             <w:pPr>
-              <w:spacing w:after="0" w:line="240" w:lineRule="auto"/>
+              <w:spacing w:line="240" w:lineRule="auto"/>
               <w:jc w:val="center"/>
               <w:rPr>
                 <w:rFonts w:ascii="Aptos Narrow" w:eastAsia="Times New Roman" w:hAnsi="Aptos Narrow" w:cs="Times New Roman"/>
@@ -9256,20 +9095,12 @@
         <w:tc>
           <w:tcPr>
             <w:tcW w:w="1240" w:type="dxa"/>
-            <w:tcBorders>
-              <w:top w:val="nil"/>
-              <w:left w:val="nil"/>
-              <w:bottom w:val="single" w:sz="4" w:space="0" w:color="auto"/>
-              <w:right w:val="single" w:sz="4" w:space="0" w:color="auto"/>
-            </w:tcBorders>
-            <w:shd w:val="clear" w:color="auto" w:fill="auto"/>
             <w:noWrap/>
-            <w:vAlign w:val="bottom"/>
             <w:hideMark/>
           </w:tcPr>
           <w:p>
             <w:pPr>
-              <w:spacing w:after="0" w:line="240" w:lineRule="auto"/>
+              <w:spacing w:line="240" w:lineRule="auto"/>
               <w:jc w:val="left"/>
               <w:rPr>
                 <w:rFonts w:ascii="Aptos Narrow" w:eastAsia="Times New Roman" w:hAnsi="Aptos Narrow" w:cs="Times New Roman"/>
@@ -9297,19 +9128,12 @@
         <w:tc>
           <w:tcPr>
             <w:tcW w:w="1240" w:type="dxa"/>
-            <w:tcBorders>
-              <w:top w:val="nil"/>
-              <w:left w:val="single" w:sz="4" w:space="0" w:color="auto"/>
-              <w:bottom w:val="nil"/>
-              <w:right w:val="single" w:sz="4" w:space="0" w:color="auto"/>
-            </w:tcBorders>
-            <w:shd w:val="clear" w:color="auto" w:fill="auto"/>
             <w:noWrap/>
             <w:hideMark/>
           </w:tcPr>
           <w:p>
             <w:pPr>
-              <w:spacing w:after="0" w:line="240" w:lineRule="auto"/>
+              <w:spacing w:line="240" w:lineRule="auto"/>
               <w:jc w:val="center"/>
               <w:rPr>
                 <w:rFonts w:ascii="Aptos Narrow" w:eastAsia="Times New Roman" w:hAnsi="Aptos Narrow" w:cs="Times New Roman"/>
@@ -9331,19 +9155,12 @@
         <w:tc>
           <w:tcPr>
             <w:tcW w:w="1880" w:type="dxa"/>
-            <w:tcBorders>
-              <w:top w:val="single" w:sz="4" w:space="0" w:color="auto"/>
-              <w:left w:val="single" w:sz="4" w:space="0" w:color="auto"/>
-              <w:bottom w:val="single" w:sz="4" w:space="0" w:color="auto"/>
-              <w:right w:val="single" w:sz="4" w:space="0" w:color="auto"/>
-            </w:tcBorders>
-            <w:shd w:val="clear" w:color="000000" w:fill="FACCCF"/>
             <w:noWrap/>
             <w:hideMark/>
           </w:tcPr>
           <w:p>
             <w:pPr>
-              <w:spacing w:after="0" w:line="240" w:lineRule="auto"/>
+              <w:spacing w:line="240" w:lineRule="auto"/>
               <w:jc w:val="center"/>
               <w:rPr>
                 <w:rFonts w:ascii="Aptos Narrow" w:eastAsia="Times New Roman" w:hAnsi="Aptos Narrow" w:cs="Times New Roman"/>
@@ -9364,20 +9181,13 @@
         </w:tc>
         <w:tc>
           <w:tcPr>
-            <w:tcW w:w="1240" w:type="dxa"/>
-            <w:tcBorders>
-              <w:top w:val="single" w:sz="4" w:space="0" w:color="auto"/>
-              <w:left w:val="single" w:sz="4" w:space="0" w:color="auto"/>
-              <w:bottom w:val="single" w:sz="4" w:space="0" w:color="auto"/>
-              <w:right w:val="single" w:sz="4" w:space="0" w:color="auto"/>
-            </w:tcBorders>
-            <w:shd w:val="clear" w:color="000000" w:fill="FCFCFF"/>
+            <w:tcW w:w="1268" w:type="dxa"/>
             <w:noWrap/>
             <w:hideMark/>
           </w:tcPr>
           <w:p>
             <w:pPr>
-              <w:spacing w:after="0" w:line="240" w:lineRule="auto"/>
+              <w:spacing w:line="240" w:lineRule="auto"/>
               <w:jc w:val="center"/>
               <w:rPr>
                 <w:rFonts w:ascii="Aptos Narrow" w:eastAsia="Times New Roman" w:hAnsi="Aptos Narrow" w:cs="Times New Roman"/>
@@ -9399,20 +9209,12 @@
         <w:tc>
           <w:tcPr>
             <w:tcW w:w="2240" w:type="dxa"/>
-            <w:tcBorders>
-              <w:top w:val="single" w:sz="4" w:space="0" w:color="auto"/>
-              <w:left w:val="single" w:sz="4" w:space="0" w:color="auto"/>
-              <w:bottom w:val="single" w:sz="4" w:space="0" w:color="auto"/>
-              <w:right w:val="single" w:sz="4" w:space="0" w:color="auto"/>
-            </w:tcBorders>
-            <w:shd w:val="clear" w:color="000000" w:fill="F9989A"/>
             <w:noWrap/>
-            <w:vAlign w:val="bottom"/>
             <w:hideMark/>
           </w:tcPr>
           <w:p>
             <w:pPr>
-              <w:spacing w:after="0" w:line="240" w:lineRule="auto"/>
+              <w:spacing w:line="240" w:lineRule="auto"/>
               <w:jc w:val="center"/>
               <w:rPr>
                 <w:rFonts w:ascii="Aptos Narrow" w:eastAsia="Times New Roman" w:hAnsi="Aptos Narrow" w:cs="Times New Roman"/>
@@ -9434,20 +9236,12 @@
         <w:tc>
           <w:tcPr>
             <w:tcW w:w="1240" w:type="dxa"/>
-            <w:tcBorders>
-              <w:top w:val="single" w:sz="4" w:space="0" w:color="auto"/>
-              <w:left w:val="single" w:sz="4" w:space="0" w:color="auto"/>
-              <w:bottom w:val="single" w:sz="4" w:space="0" w:color="auto"/>
-              <w:right w:val="single" w:sz="4" w:space="0" w:color="auto"/>
-            </w:tcBorders>
-            <w:shd w:val="clear" w:color="000000" w:fill="F8696B"/>
             <w:noWrap/>
-            <w:vAlign w:val="bottom"/>
             <w:hideMark/>
           </w:tcPr>
           <w:p>
             <w:pPr>
-              <w:spacing w:after="0" w:line="240" w:lineRule="auto"/>
+              <w:spacing w:line="240" w:lineRule="auto"/>
               <w:jc w:val="center"/>
               <w:rPr>
                 <w:rFonts w:ascii="Aptos Narrow" w:eastAsia="Times New Roman" w:hAnsi="Aptos Narrow" w:cs="Times New Roman"/>
@@ -9464,133 +9258,6 @@
               </w:rPr>
               <w:t>0%</w:t>
             </w:r>
-          </w:p>
-        </w:tc>
-      </w:tr>
-      <w:tr>
-        <w:trPr>
-          <w:trHeight w:val="288"/>
-          <w:jc w:val="center"/>
-        </w:trPr>
-        <w:tc>
-          <w:tcPr>
-            <w:tcW w:w="1240" w:type="dxa"/>
-            <w:tcBorders>
-              <w:top w:val="nil"/>
-              <w:left w:val="single" w:sz="4" w:space="0" w:color="auto"/>
-              <w:bottom w:val="single" w:sz="4" w:space="0" w:color="auto"/>
-              <w:right w:val="single" w:sz="4" w:space="0" w:color="auto"/>
-            </w:tcBorders>
-            <w:shd w:val="clear" w:color="auto" w:fill="auto"/>
-            <w:noWrap/>
-          </w:tcPr>
-          <w:p>
-            <w:pPr>
-              <w:spacing w:after="0" w:line="240" w:lineRule="auto"/>
-              <w:rPr>
-                <w:rFonts w:ascii="Aptos Narrow" w:eastAsia="Times New Roman" w:hAnsi="Aptos Narrow" w:cs="Times New Roman"/>
-                <w:color w:val="000000"/>
-                <w:lang w:val="es-CO" w:eastAsia="es-CO"/>
-              </w:rPr>
-            </w:pPr>
-          </w:p>
-        </w:tc>
-        <w:tc>
-          <w:tcPr>
-            <w:tcW w:w="1880" w:type="dxa"/>
-            <w:tcBorders>
-              <w:top w:val="single" w:sz="4" w:space="0" w:color="auto"/>
-              <w:left w:val="single" w:sz="4" w:space="0" w:color="auto"/>
-              <w:bottom w:val="single" w:sz="4" w:space="0" w:color="auto"/>
-              <w:right w:val="single" w:sz="4" w:space="0" w:color="auto"/>
-            </w:tcBorders>
-            <w:shd w:val="clear" w:color="000000" w:fill="FACCCF"/>
-            <w:noWrap/>
-          </w:tcPr>
-          <w:p>
-            <w:pPr>
-              <w:spacing w:after="0" w:line="240" w:lineRule="auto"/>
-              <w:jc w:val="center"/>
-              <w:rPr>
-                <w:rFonts w:ascii="Aptos Narrow" w:eastAsia="Times New Roman" w:hAnsi="Aptos Narrow" w:cs="Times New Roman"/>
-                <w:color w:val="000000"/>
-                <w:lang w:val="es-CO" w:eastAsia="es-CO"/>
-              </w:rPr>
-            </w:pPr>
-          </w:p>
-        </w:tc>
-        <w:tc>
-          <w:tcPr>
-            <w:tcW w:w="1240" w:type="dxa"/>
-            <w:tcBorders>
-              <w:top w:val="single" w:sz="4" w:space="0" w:color="auto"/>
-              <w:left w:val="single" w:sz="4" w:space="0" w:color="auto"/>
-              <w:bottom w:val="single" w:sz="4" w:space="0" w:color="auto"/>
-              <w:right w:val="single" w:sz="4" w:space="0" w:color="auto"/>
-            </w:tcBorders>
-            <w:shd w:val="clear" w:color="000000" w:fill="FCFCFF"/>
-            <w:noWrap/>
-          </w:tcPr>
-          <w:p>
-            <w:pPr>
-              <w:spacing w:after="0" w:line="240" w:lineRule="auto"/>
-              <w:jc w:val="center"/>
-              <w:rPr>
-                <w:rFonts w:ascii="Aptos Narrow" w:eastAsia="Times New Roman" w:hAnsi="Aptos Narrow" w:cs="Times New Roman"/>
-                <w:color w:val="000000"/>
-                <w:lang w:val="es-CO" w:eastAsia="es-CO"/>
-              </w:rPr>
-            </w:pPr>
-          </w:p>
-        </w:tc>
-        <w:tc>
-          <w:tcPr>
-            <w:tcW w:w="2240" w:type="dxa"/>
-            <w:tcBorders>
-              <w:top w:val="single" w:sz="4" w:space="0" w:color="auto"/>
-              <w:left w:val="single" w:sz="4" w:space="0" w:color="auto"/>
-              <w:bottom w:val="single" w:sz="4" w:space="0" w:color="auto"/>
-              <w:right w:val="single" w:sz="4" w:space="0" w:color="auto"/>
-            </w:tcBorders>
-            <w:shd w:val="clear" w:color="000000" w:fill="F9989A"/>
-            <w:noWrap/>
-            <w:vAlign w:val="bottom"/>
-          </w:tcPr>
-          <w:p>
-            <w:pPr>
-              <w:spacing w:after="0" w:line="240" w:lineRule="auto"/>
-              <w:jc w:val="center"/>
-              <w:rPr>
-                <w:rFonts w:ascii="Aptos Narrow" w:eastAsia="Times New Roman" w:hAnsi="Aptos Narrow" w:cs="Times New Roman"/>
-                <w:color w:val="000000"/>
-                <w:lang w:val="es-CO" w:eastAsia="es-CO"/>
-              </w:rPr>
-            </w:pPr>
-          </w:p>
-        </w:tc>
-        <w:tc>
-          <w:tcPr>
-            <w:tcW w:w="1240" w:type="dxa"/>
-            <w:tcBorders>
-              <w:top w:val="single" w:sz="4" w:space="0" w:color="auto"/>
-              <w:left w:val="single" w:sz="4" w:space="0" w:color="auto"/>
-              <w:bottom w:val="single" w:sz="4" w:space="0" w:color="auto"/>
-              <w:right w:val="single" w:sz="4" w:space="0" w:color="auto"/>
-            </w:tcBorders>
-            <w:shd w:val="clear" w:color="000000" w:fill="F8696B"/>
-            <w:noWrap/>
-            <w:vAlign w:val="bottom"/>
-          </w:tcPr>
-          <w:p>
-            <w:pPr>
-              <w:spacing w:after="0" w:line="240" w:lineRule="auto"/>
-              <w:jc w:val="center"/>
-              <w:rPr>
-                <w:rFonts w:ascii="Aptos Narrow" w:eastAsia="Times New Roman" w:hAnsi="Aptos Narrow" w:cs="Times New Roman"/>
-                <w:color w:val="000000"/>
-                <w:lang w:val="es-CO" w:eastAsia="es-CO"/>
-              </w:rPr>
-            </w:pPr>
           </w:p>
         </w:tc>
       </w:tr>
@@ -9678,7 +9345,7 @@
                     </pic:cNvPicPr>
                   </pic:nvPicPr>
                   <pic:blipFill>
-                    <a:blip r:embed="rId17" cstate="print">
+                    <a:blip r:embed="rId18" cstate="print">
                       <a:extLst>
                         <a:ext uri="{28A0092B-C50C-407E-A947-70E740481C1C}">
                           <a14:useLocalDpi xmlns:a14="http://schemas.microsoft.com/office/drawing/2010/main" val="0"/>
@@ -9747,18 +9414,15 @@
     </w:p>
     <w:tbl>
       <w:tblPr>
+        <w:tblStyle w:val="Tablaconcuadrculaclara"/>
         <w:tblW w:w="7900" w:type="dxa"/>
         <w:jc w:val="center"/>
-        <w:tblCellMar>
-          <w:left w:w="70" w:type="dxa"/>
-          <w:right w:w="70" w:type="dxa"/>
-        </w:tblCellMar>
         <w:tblLook w:val="04A0" w:firstRow="1" w:lastRow="0" w:firstColumn="1" w:lastColumn="0" w:noHBand="0" w:noVBand="1"/>
       </w:tblPr>
       <w:tblGrid>
         <w:gridCol w:w="1240"/>
         <w:gridCol w:w="1600"/>
-        <w:gridCol w:w="1718"/>
+        <w:gridCol w:w="1685"/>
         <w:gridCol w:w="2240"/>
         <w:gridCol w:w="1240"/>
       </w:tblGrid>
@@ -9770,20 +9434,12 @@
         <w:tc>
           <w:tcPr>
             <w:tcW w:w="1240" w:type="dxa"/>
-            <w:tcBorders>
-              <w:top w:val="single" w:sz="4" w:space="0" w:color="auto"/>
-              <w:left w:val="single" w:sz="4" w:space="0" w:color="auto"/>
-              <w:bottom w:val="single" w:sz="4" w:space="0" w:color="auto"/>
-              <w:right w:val="single" w:sz="4" w:space="0" w:color="auto"/>
-            </w:tcBorders>
-            <w:shd w:val="clear" w:color="auto" w:fill="auto"/>
             <w:noWrap/>
-            <w:vAlign w:val="center"/>
             <w:hideMark/>
           </w:tcPr>
           <w:p>
             <w:pPr>
-              <w:spacing w:after="0" w:line="240" w:lineRule="auto"/>
+              <w:spacing w:line="240" w:lineRule="auto"/>
               <w:jc w:val="center"/>
               <w:rPr>
                 <w:rFonts w:ascii="Aptos Narrow" w:eastAsia="Times New Roman" w:hAnsi="Aptos Narrow" w:cs="Times New Roman"/>
@@ -9805,19 +9461,11 @@
         <w:tc>
           <w:tcPr>
             <w:tcW w:w="1600" w:type="dxa"/>
-            <w:tcBorders>
-              <w:top w:val="single" w:sz="4" w:space="0" w:color="auto"/>
-              <w:left w:val="nil"/>
-              <w:bottom w:val="single" w:sz="4" w:space="0" w:color="auto"/>
-              <w:right w:val="single" w:sz="4" w:space="0" w:color="auto"/>
-            </w:tcBorders>
-            <w:shd w:val="clear" w:color="auto" w:fill="auto"/>
-            <w:vAlign w:val="center"/>
             <w:hideMark/>
           </w:tcPr>
           <w:p>
             <w:pPr>
-              <w:spacing w:after="0" w:line="240" w:lineRule="auto"/>
+              <w:spacing w:line="240" w:lineRule="auto"/>
               <w:jc w:val="center"/>
               <w:rPr>
                 <w:rFonts w:ascii="Aptos Narrow" w:eastAsia="Times New Roman" w:hAnsi="Aptos Narrow" w:cs="Times New Roman"/>
@@ -9839,18 +9487,11 @@
         <w:tc>
           <w:tcPr>
             <w:tcW w:w="1580" w:type="dxa"/>
-            <w:tcBorders>
-              <w:top w:val="single" w:sz="4" w:space="0" w:color="auto"/>
-              <w:left w:val="nil"/>
-              <w:bottom w:val="single" w:sz="4" w:space="0" w:color="auto"/>
-              <w:right w:val="single" w:sz="4" w:space="0" w:color="auto"/>
-            </w:tcBorders>
-            <w:shd w:val="clear" w:color="auto" w:fill="auto"/>
             <w:hideMark/>
           </w:tcPr>
           <w:p>
             <w:pPr>
-              <w:spacing w:after="0" w:line="240" w:lineRule="auto"/>
+              <w:spacing w:line="240" w:lineRule="auto"/>
               <w:jc w:val="center"/>
               <w:rPr>
                 <w:rFonts w:ascii="Aptos Narrow" w:eastAsia="Times New Roman" w:hAnsi="Aptos Narrow" w:cs="Times New Roman"/>
@@ -9872,19 +9513,11 @@
         <w:tc>
           <w:tcPr>
             <w:tcW w:w="2240" w:type="dxa"/>
-            <w:tcBorders>
-              <w:top w:val="single" w:sz="4" w:space="0" w:color="auto"/>
-              <w:left w:val="nil"/>
-              <w:bottom w:val="single" w:sz="4" w:space="0" w:color="auto"/>
-              <w:right w:val="single" w:sz="4" w:space="0" w:color="auto"/>
-            </w:tcBorders>
-            <w:shd w:val="clear" w:color="auto" w:fill="auto"/>
-            <w:vAlign w:val="center"/>
             <w:hideMark/>
           </w:tcPr>
           <w:p>
             <w:pPr>
-              <w:spacing w:after="0" w:line="240" w:lineRule="auto"/>
+              <w:spacing w:line="240" w:lineRule="auto"/>
               <w:jc w:val="center"/>
               <w:rPr>
                 <w:rFonts w:ascii="Aptos Narrow" w:eastAsia="Times New Roman" w:hAnsi="Aptos Narrow" w:cs="Times New Roman"/>
@@ -9906,20 +9539,12 @@
         <w:tc>
           <w:tcPr>
             <w:tcW w:w="1240" w:type="dxa"/>
-            <w:tcBorders>
-              <w:top w:val="single" w:sz="4" w:space="0" w:color="auto"/>
-              <w:left w:val="nil"/>
-              <w:bottom w:val="single" w:sz="4" w:space="0" w:color="auto"/>
-              <w:right w:val="single" w:sz="4" w:space="0" w:color="auto"/>
-            </w:tcBorders>
-            <w:shd w:val="clear" w:color="auto" w:fill="auto"/>
             <w:noWrap/>
-            <w:vAlign w:val="center"/>
             <w:hideMark/>
           </w:tcPr>
           <w:p>
             <w:pPr>
-              <w:spacing w:after="0" w:line="240" w:lineRule="auto"/>
+              <w:spacing w:line="240" w:lineRule="auto"/>
               <w:jc w:val="center"/>
               <w:rPr>
                 <w:rFonts w:ascii="Aptos Narrow" w:eastAsia="Times New Roman" w:hAnsi="Aptos Narrow" w:cs="Times New Roman"/>
@@ -9947,19 +9572,12 @@
         <w:tc>
           <w:tcPr>
             <w:tcW w:w="1240" w:type="dxa"/>
-            <w:tcBorders>
-              <w:top w:val="nil"/>
-              <w:left w:val="single" w:sz="4" w:space="0" w:color="auto"/>
-              <w:bottom w:val="single" w:sz="4" w:space="0" w:color="auto"/>
-              <w:right w:val="single" w:sz="4" w:space="0" w:color="auto"/>
-            </w:tcBorders>
-            <w:shd w:val="clear" w:color="auto" w:fill="auto"/>
             <w:noWrap/>
             <w:hideMark/>
           </w:tcPr>
           <w:p>
             <w:pPr>
-              <w:spacing w:after="0" w:line="240" w:lineRule="auto"/>
+              <w:spacing w:line="240" w:lineRule="auto"/>
               <w:jc w:val="center"/>
               <w:rPr>
                 <w:rFonts w:ascii="Aptos Narrow" w:eastAsia="Times New Roman" w:hAnsi="Aptos Narrow" w:cs="Times New Roman"/>
@@ -9981,19 +9599,12 @@
         <w:tc>
           <w:tcPr>
             <w:tcW w:w="1600" w:type="dxa"/>
-            <w:tcBorders>
-              <w:top w:val="single" w:sz="4" w:space="0" w:color="auto"/>
-              <w:left w:val="single" w:sz="4" w:space="0" w:color="auto"/>
-              <w:bottom w:val="single" w:sz="4" w:space="0" w:color="auto"/>
-              <w:right w:val="single" w:sz="4" w:space="0" w:color="auto"/>
-            </w:tcBorders>
-            <w:shd w:val="clear" w:color="000000" w:fill="F8696B"/>
             <w:noWrap/>
             <w:hideMark/>
           </w:tcPr>
           <w:p>
             <w:pPr>
-              <w:spacing w:after="0" w:line="240" w:lineRule="auto"/>
+              <w:spacing w:line="240" w:lineRule="auto"/>
               <w:jc w:val="center"/>
               <w:rPr>
                 <w:rFonts w:ascii="Aptos Narrow" w:eastAsia="Times New Roman" w:hAnsi="Aptos Narrow" w:cs="Times New Roman"/>
@@ -10015,19 +9626,12 @@
         <w:tc>
           <w:tcPr>
             <w:tcW w:w="1580" w:type="dxa"/>
-            <w:tcBorders>
-              <w:top w:val="single" w:sz="4" w:space="0" w:color="auto"/>
-              <w:left w:val="single" w:sz="4" w:space="0" w:color="auto"/>
-              <w:bottom w:val="single" w:sz="4" w:space="0" w:color="auto"/>
-              <w:right w:val="single" w:sz="4" w:space="0" w:color="auto"/>
-            </w:tcBorders>
-            <w:shd w:val="clear" w:color="000000" w:fill="63BE7B"/>
             <w:noWrap/>
             <w:hideMark/>
           </w:tcPr>
           <w:p>
             <w:pPr>
-              <w:spacing w:after="0" w:line="240" w:lineRule="auto"/>
+              <w:spacing w:line="240" w:lineRule="auto"/>
               <w:jc w:val="center"/>
               <w:rPr>
                 <w:rFonts w:ascii="Aptos Narrow" w:eastAsia="Times New Roman" w:hAnsi="Aptos Narrow" w:cs="Times New Roman"/>
@@ -10049,20 +9653,12 @@
         <w:tc>
           <w:tcPr>
             <w:tcW w:w="2240" w:type="dxa"/>
-            <w:tcBorders>
-              <w:top w:val="single" w:sz="4" w:space="0" w:color="auto"/>
-              <w:left w:val="single" w:sz="4" w:space="0" w:color="auto"/>
-              <w:bottom w:val="single" w:sz="4" w:space="0" w:color="auto"/>
-              <w:right w:val="single" w:sz="4" w:space="0" w:color="auto"/>
-            </w:tcBorders>
-            <w:shd w:val="clear" w:color="000000" w:fill="F8696B"/>
             <w:noWrap/>
-            <w:vAlign w:val="center"/>
             <w:hideMark/>
           </w:tcPr>
           <w:p>
             <w:pPr>
-              <w:spacing w:after="0" w:line="240" w:lineRule="auto"/>
+              <w:spacing w:line="240" w:lineRule="auto"/>
               <w:jc w:val="center"/>
               <w:rPr>
                 <w:rFonts w:ascii="Aptos Narrow" w:eastAsia="Times New Roman" w:hAnsi="Aptos Narrow" w:cs="Times New Roman"/>
@@ -10084,20 +9680,12 @@
         <w:tc>
           <w:tcPr>
             <w:tcW w:w="1240" w:type="dxa"/>
-            <w:tcBorders>
-              <w:top w:val="single" w:sz="4" w:space="0" w:color="auto"/>
-              <w:left w:val="single" w:sz="4" w:space="0" w:color="auto"/>
-              <w:bottom w:val="single" w:sz="4" w:space="0" w:color="auto"/>
-              <w:right w:val="single" w:sz="4" w:space="0" w:color="auto"/>
-            </w:tcBorders>
-            <w:shd w:val="clear" w:color="000000" w:fill="F8696B"/>
             <w:noWrap/>
-            <w:vAlign w:val="bottom"/>
             <w:hideMark/>
           </w:tcPr>
           <w:p>
             <w:pPr>
-              <w:spacing w:after="0" w:line="240" w:lineRule="auto"/>
+              <w:spacing w:line="240" w:lineRule="auto"/>
               <w:jc w:val="center"/>
               <w:rPr>
                 <w:rFonts w:ascii="Aptos Narrow" w:eastAsia="Times New Roman" w:hAnsi="Aptos Narrow" w:cs="Times New Roman"/>
@@ -10125,19 +9713,12 @@
         <w:tc>
           <w:tcPr>
             <w:tcW w:w="1240" w:type="dxa"/>
-            <w:tcBorders>
-              <w:top w:val="nil"/>
-              <w:left w:val="single" w:sz="4" w:space="0" w:color="auto"/>
-              <w:bottom w:val="single" w:sz="4" w:space="0" w:color="auto"/>
-              <w:right w:val="single" w:sz="4" w:space="0" w:color="auto"/>
-            </w:tcBorders>
-            <w:shd w:val="clear" w:color="auto" w:fill="auto"/>
             <w:noWrap/>
             <w:hideMark/>
           </w:tcPr>
           <w:p>
             <w:pPr>
-              <w:spacing w:after="0" w:line="240" w:lineRule="auto"/>
+              <w:spacing w:line="240" w:lineRule="auto"/>
               <w:jc w:val="center"/>
               <w:rPr>
                 <w:rFonts w:ascii="Aptos Narrow" w:eastAsia="Times New Roman" w:hAnsi="Aptos Narrow" w:cs="Times New Roman"/>
@@ -10159,19 +9740,12 @@
         <w:tc>
           <w:tcPr>
             <w:tcW w:w="1600" w:type="dxa"/>
-            <w:tcBorders>
-              <w:top w:val="single" w:sz="4" w:space="0" w:color="auto"/>
-              <w:left w:val="single" w:sz="4" w:space="0" w:color="auto"/>
-              <w:bottom w:val="single" w:sz="4" w:space="0" w:color="auto"/>
-              <w:right w:val="single" w:sz="4" w:space="0" w:color="auto"/>
-            </w:tcBorders>
-            <w:shd w:val="clear" w:color="000000" w:fill="F8696B"/>
             <w:noWrap/>
             <w:hideMark/>
           </w:tcPr>
           <w:p>
             <w:pPr>
-              <w:spacing w:after="0" w:line="240" w:lineRule="auto"/>
+              <w:spacing w:line="240" w:lineRule="auto"/>
               <w:jc w:val="center"/>
               <w:rPr>
                 <w:rFonts w:ascii="Aptos Narrow" w:eastAsia="Times New Roman" w:hAnsi="Aptos Narrow" w:cs="Times New Roman"/>
@@ -10193,19 +9767,12 @@
         <w:tc>
           <w:tcPr>
             <w:tcW w:w="1580" w:type="dxa"/>
-            <w:tcBorders>
-              <w:top w:val="single" w:sz="4" w:space="0" w:color="auto"/>
-              <w:left w:val="single" w:sz="4" w:space="0" w:color="auto"/>
-              <w:bottom w:val="single" w:sz="4" w:space="0" w:color="auto"/>
-              <w:right w:val="single" w:sz="4" w:space="0" w:color="auto"/>
-            </w:tcBorders>
-            <w:shd w:val="clear" w:color="000000" w:fill="DEF0E5"/>
             <w:noWrap/>
             <w:hideMark/>
           </w:tcPr>
           <w:p>
             <w:pPr>
-              <w:spacing w:after="0" w:line="240" w:lineRule="auto"/>
+              <w:spacing w:line="240" w:lineRule="auto"/>
               <w:jc w:val="center"/>
               <w:rPr>
                 <w:rFonts w:ascii="Aptos Narrow" w:eastAsia="Times New Roman" w:hAnsi="Aptos Narrow" w:cs="Times New Roman"/>
@@ -10227,20 +9794,12 @@
         <w:tc>
           <w:tcPr>
             <w:tcW w:w="2240" w:type="dxa"/>
-            <w:tcBorders>
-              <w:top w:val="single" w:sz="4" w:space="0" w:color="auto"/>
-              <w:left w:val="single" w:sz="4" w:space="0" w:color="auto"/>
-              <w:bottom w:val="single" w:sz="4" w:space="0" w:color="auto"/>
-              <w:right w:val="single" w:sz="4" w:space="0" w:color="auto"/>
-            </w:tcBorders>
-            <w:shd w:val="clear" w:color="000000" w:fill="F8696B"/>
             <w:noWrap/>
-            <w:vAlign w:val="bottom"/>
             <w:hideMark/>
           </w:tcPr>
           <w:p>
             <w:pPr>
-              <w:spacing w:after="0" w:line="240" w:lineRule="auto"/>
+              <w:spacing w:line="240" w:lineRule="auto"/>
               <w:jc w:val="center"/>
               <w:rPr>
                 <w:rFonts w:ascii="Aptos Narrow" w:eastAsia="Times New Roman" w:hAnsi="Aptos Narrow" w:cs="Times New Roman"/>
@@ -10262,20 +9821,12 @@
         <w:tc>
           <w:tcPr>
             <w:tcW w:w="1240" w:type="dxa"/>
-            <w:tcBorders>
-              <w:top w:val="single" w:sz="4" w:space="0" w:color="auto"/>
-              <w:left w:val="single" w:sz="4" w:space="0" w:color="auto"/>
-              <w:bottom w:val="single" w:sz="4" w:space="0" w:color="auto"/>
-              <w:right w:val="single" w:sz="4" w:space="0" w:color="auto"/>
-            </w:tcBorders>
-            <w:shd w:val="clear" w:color="000000" w:fill="F8696B"/>
             <w:noWrap/>
-            <w:vAlign w:val="bottom"/>
             <w:hideMark/>
           </w:tcPr>
           <w:p>
             <w:pPr>
-              <w:spacing w:after="0" w:line="240" w:lineRule="auto"/>
+              <w:spacing w:line="240" w:lineRule="auto"/>
               <w:jc w:val="center"/>
               <w:rPr>
                 <w:rFonts w:ascii="Aptos Narrow" w:eastAsia="Times New Roman" w:hAnsi="Aptos Narrow" w:cs="Times New Roman"/>
@@ -10401,7 +9952,7 @@
             <wp:cNvGraphicFramePr/>
             <a:graphic xmlns:a="http://schemas.openxmlformats.org/drawingml/2006/main">
               <a:graphicData uri="http://schemas.openxmlformats.org/drawingml/2006/chart">
-                <c:chart xmlns:c="http://schemas.openxmlformats.org/drawingml/2006/chart" xmlns:r="http://schemas.openxmlformats.org/officeDocument/2006/relationships" r:id="rId18"/>
+                <c:chart xmlns:c="http://schemas.openxmlformats.org/drawingml/2006/chart" xmlns:r="http://schemas.openxmlformats.org/officeDocument/2006/relationships" r:id="rId19"/>
               </a:graphicData>
             </a:graphic>
             <wp14:sizeRelH relativeFrom="margin">
@@ -10509,12 +10060,9 @@
     </w:p>
     <w:tbl>
       <w:tblPr>
+        <w:tblStyle w:val="Tablaconcuadrculaclara"/>
         <w:tblW w:w="8740" w:type="dxa"/>
-        <w:tblInd w:w="75" w:type="dxa"/>
-        <w:tblCellMar>
-          <w:left w:w="70" w:type="dxa"/>
-          <w:right w:w="70" w:type="dxa"/>
-        </w:tblCellMar>
+        <w:jc w:val="center"/>
         <w:tblLook w:val="04A0" w:firstRow="1" w:lastRow="0" w:firstColumn="1" w:lastColumn="0" w:noHBand="0" w:noVBand="1"/>
       </w:tblPr>
       <w:tblGrid>
@@ -10527,24 +10075,17 @@
       <w:tr>
         <w:trPr>
           <w:trHeight w:val="624"/>
+          <w:jc w:val="center"/>
         </w:trPr>
         <w:tc>
           <w:tcPr>
             <w:tcW w:w="1240" w:type="dxa"/>
-            <w:tcBorders>
-              <w:top w:val="single" w:sz="4" w:space="0" w:color="auto"/>
-              <w:left w:val="single" w:sz="4" w:space="0" w:color="auto"/>
-              <w:bottom w:val="single" w:sz="4" w:space="0" w:color="auto"/>
-              <w:right w:val="single" w:sz="4" w:space="0" w:color="auto"/>
-            </w:tcBorders>
-            <w:shd w:val="clear" w:color="auto" w:fill="auto"/>
             <w:noWrap/>
-            <w:vAlign w:val="center"/>
             <w:hideMark/>
           </w:tcPr>
           <w:p>
             <w:pPr>
-              <w:spacing w:after="0" w:line="240" w:lineRule="auto"/>
+              <w:spacing w:line="240" w:lineRule="auto"/>
               <w:jc w:val="center"/>
               <w:rPr>
                 <w:rFonts w:ascii="Aptos Narrow" w:eastAsia="Times New Roman" w:hAnsi="Aptos Narrow" w:cs="Times New Roman"/>
@@ -10566,19 +10107,11 @@
         <w:tc>
           <w:tcPr>
             <w:tcW w:w="1600" w:type="dxa"/>
-            <w:tcBorders>
-              <w:top w:val="single" w:sz="4" w:space="0" w:color="auto"/>
-              <w:left w:val="nil"/>
-              <w:bottom w:val="single" w:sz="4" w:space="0" w:color="auto"/>
-              <w:right w:val="single" w:sz="4" w:space="0" w:color="auto"/>
-            </w:tcBorders>
-            <w:shd w:val="clear" w:color="auto" w:fill="auto"/>
-            <w:vAlign w:val="center"/>
             <w:hideMark/>
           </w:tcPr>
           <w:p>
             <w:pPr>
-              <w:spacing w:after="0" w:line="240" w:lineRule="auto"/>
+              <w:spacing w:line="240" w:lineRule="auto"/>
               <w:jc w:val="center"/>
               <w:rPr>
                 <w:rFonts w:ascii="Aptos Narrow" w:eastAsia="Times New Roman" w:hAnsi="Aptos Narrow" w:cs="Times New Roman"/>
@@ -10600,18 +10133,11 @@
         <w:tc>
           <w:tcPr>
             <w:tcW w:w="2420" w:type="dxa"/>
-            <w:tcBorders>
-              <w:top w:val="single" w:sz="4" w:space="0" w:color="auto"/>
-              <w:left w:val="nil"/>
-              <w:bottom w:val="single" w:sz="4" w:space="0" w:color="auto"/>
-              <w:right w:val="single" w:sz="4" w:space="0" w:color="auto"/>
-            </w:tcBorders>
-            <w:shd w:val="clear" w:color="auto" w:fill="auto"/>
             <w:hideMark/>
           </w:tcPr>
           <w:p>
             <w:pPr>
-              <w:spacing w:after="0" w:line="240" w:lineRule="auto"/>
+              <w:spacing w:line="240" w:lineRule="auto"/>
               <w:jc w:val="center"/>
               <w:rPr>
                 <w:rFonts w:ascii="Aptos Narrow" w:eastAsia="Times New Roman" w:hAnsi="Aptos Narrow" w:cs="Times New Roman"/>
@@ -10633,19 +10159,11 @@
         <w:tc>
           <w:tcPr>
             <w:tcW w:w="2240" w:type="dxa"/>
-            <w:tcBorders>
-              <w:top w:val="single" w:sz="4" w:space="0" w:color="auto"/>
-              <w:left w:val="nil"/>
-              <w:bottom w:val="single" w:sz="4" w:space="0" w:color="auto"/>
-              <w:right w:val="single" w:sz="4" w:space="0" w:color="auto"/>
-            </w:tcBorders>
-            <w:shd w:val="clear" w:color="auto" w:fill="auto"/>
-            <w:vAlign w:val="center"/>
             <w:hideMark/>
           </w:tcPr>
           <w:p>
             <w:pPr>
-              <w:spacing w:after="0" w:line="240" w:lineRule="auto"/>
+              <w:spacing w:line="240" w:lineRule="auto"/>
               <w:jc w:val="center"/>
               <w:rPr>
                 <w:rFonts w:ascii="Aptos Narrow" w:eastAsia="Times New Roman" w:hAnsi="Aptos Narrow" w:cs="Times New Roman"/>
@@ -10667,20 +10185,12 @@
         <w:tc>
           <w:tcPr>
             <w:tcW w:w="1240" w:type="dxa"/>
-            <w:tcBorders>
-              <w:top w:val="single" w:sz="4" w:space="0" w:color="auto"/>
-              <w:left w:val="nil"/>
-              <w:bottom w:val="single" w:sz="4" w:space="0" w:color="auto"/>
-              <w:right w:val="single" w:sz="4" w:space="0" w:color="auto"/>
-            </w:tcBorders>
-            <w:shd w:val="clear" w:color="auto" w:fill="auto"/>
             <w:noWrap/>
-            <w:vAlign w:val="center"/>
             <w:hideMark/>
           </w:tcPr>
           <w:p>
             <w:pPr>
-              <w:spacing w:after="0" w:line="240" w:lineRule="auto"/>
+              <w:spacing w:line="240" w:lineRule="auto"/>
               <w:jc w:val="center"/>
               <w:rPr>
                 <w:rFonts w:ascii="Aptos Narrow" w:eastAsia="Times New Roman" w:hAnsi="Aptos Narrow" w:cs="Times New Roman"/>
@@ -10703,23 +10213,17 @@
       <w:tr>
         <w:trPr>
           <w:trHeight w:val="288"/>
+          <w:jc w:val="center"/>
         </w:trPr>
         <w:tc>
           <w:tcPr>
             <w:tcW w:w="1240" w:type="dxa"/>
-            <w:tcBorders>
-              <w:top w:val="nil"/>
-              <w:left w:val="single" w:sz="4" w:space="0" w:color="auto"/>
-              <w:bottom w:val="single" w:sz="4" w:space="0" w:color="auto"/>
-              <w:right w:val="single" w:sz="4" w:space="0" w:color="auto"/>
-            </w:tcBorders>
-            <w:shd w:val="clear" w:color="auto" w:fill="auto"/>
             <w:noWrap/>
             <w:hideMark/>
           </w:tcPr>
           <w:p>
             <w:pPr>
-              <w:spacing w:after="0" w:line="240" w:lineRule="auto"/>
+              <w:spacing w:line="240" w:lineRule="auto"/>
               <w:jc w:val="center"/>
               <w:rPr>
                 <w:rFonts w:ascii="Aptos Narrow" w:eastAsia="Times New Roman" w:hAnsi="Aptos Narrow" w:cs="Times New Roman"/>
@@ -10750,19 +10254,12 @@
         <w:tc>
           <w:tcPr>
             <w:tcW w:w="1600" w:type="dxa"/>
-            <w:tcBorders>
-              <w:top w:val="single" w:sz="4" w:space="0" w:color="auto"/>
-              <w:left w:val="single" w:sz="4" w:space="0" w:color="auto"/>
-              <w:bottom w:val="single" w:sz="4" w:space="0" w:color="auto"/>
-              <w:right w:val="single" w:sz="4" w:space="0" w:color="auto"/>
-            </w:tcBorders>
-            <w:shd w:val="clear" w:color="000000" w:fill="D9EEE1"/>
             <w:noWrap/>
             <w:hideMark/>
           </w:tcPr>
           <w:p>
             <w:pPr>
-              <w:spacing w:after="0" w:line="240" w:lineRule="auto"/>
+              <w:spacing w:line="240" w:lineRule="auto"/>
               <w:jc w:val="center"/>
               <w:rPr>
                 <w:rFonts w:ascii="Aptos Narrow" w:eastAsia="Times New Roman" w:hAnsi="Aptos Narrow" w:cs="Times New Roman"/>
@@ -10784,19 +10281,12 @@
         <w:tc>
           <w:tcPr>
             <w:tcW w:w="2420" w:type="dxa"/>
-            <w:tcBorders>
-              <w:top w:val="single" w:sz="4" w:space="0" w:color="auto"/>
-              <w:left w:val="single" w:sz="4" w:space="0" w:color="auto"/>
-              <w:bottom w:val="single" w:sz="4" w:space="0" w:color="auto"/>
-              <w:right w:val="single" w:sz="4" w:space="0" w:color="auto"/>
-            </w:tcBorders>
-            <w:shd w:val="clear" w:color="000000" w:fill="D9EEE1"/>
             <w:noWrap/>
             <w:hideMark/>
           </w:tcPr>
           <w:p>
             <w:pPr>
-              <w:spacing w:after="0" w:line="240" w:lineRule="auto"/>
+              <w:spacing w:line="240" w:lineRule="auto"/>
               <w:jc w:val="center"/>
               <w:rPr>
                 <w:rFonts w:ascii="Aptos Narrow" w:eastAsia="Times New Roman" w:hAnsi="Aptos Narrow" w:cs="Times New Roman"/>
@@ -10818,20 +10308,12 @@
         <w:tc>
           <w:tcPr>
             <w:tcW w:w="2240" w:type="dxa"/>
-            <w:tcBorders>
-              <w:top w:val="single" w:sz="4" w:space="0" w:color="auto"/>
-              <w:left w:val="single" w:sz="4" w:space="0" w:color="auto"/>
-              <w:bottom w:val="single" w:sz="4" w:space="0" w:color="auto"/>
-              <w:right w:val="single" w:sz="4" w:space="0" w:color="auto"/>
-            </w:tcBorders>
-            <w:shd w:val="clear" w:color="000000" w:fill="F8696B"/>
             <w:noWrap/>
-            <w:vAlign w:val="center"/>
             <w:hideMark/>
           </w:tcPr>
           <w:p>
             <w:pPr>
-              <w:spacing w:after="0" w:line="240" w:lineRule="auto"/>
+              <w:spacing w:line="240" w:lineRule="auto"/>
               <w:jc w:val="center"/>
               <w:rPr>
                 <w:rFonts w:ascii="Aptos Narrow" w:eastAsia="Times New Roman" w:hAnsi="Aptos Narrow" w:cs="Times New Roman"/>
@@ -10853,20 +10335,12 @@
         <w:tc>
           <w:tcPr>
             <w:tcW w:w="1240" w:type="dxa"/>
-            <w:tcBorders>
-              <w:top w:val="single" w:sz="4" w:space="0" w:color="auto"/>
-              <w:left w:val="single" w:sz="4" w:space="0" w:color="auto"/>
-              <w:bottom w:val="single" w:sz="4" w:space="0" w:color="auto"/>
-              <w:right w:val="single" w:sz="4" w:space="0" w:color="auto"/>
-            </w:tcBorders>
-            <w:shd w:val="clear" w:color="000000" w:fill="63BE7B"/>
             <w:noWrap/>
-            <w:vAlign w:val="bottom"/>
             <w:hideMark/>
           </w:tcPr>
           <w:p>
             <w:pPr>
-              <w:spacing w:after="0" w:line="240" w:lineRule="auto"/>
+              <w:spacing w:line="240" w:lineRule="auto"/>
               <w:jc w:val="center"/>
               <w:rPr>
                 <w:rFonts w:ascii="Aptos Narrow" w:eastAsia="Times New Roman" w:hAnsi="Aptos Narrow" w:cs="Times New Roman"/>
@@ -10889,23 +10363,17 @@
       <w:tr>
         <w:trPr>
           <w:trHeight w:val="288"/>
+          <w:jc w:val="center"/>
         </w:trPr>
         <w:tc>
           <w:tcPr>
             <w:tcW w:w="1240" w:type="dxa"/>
-            <w:tcBorders>
-              <w:top w:val="nil"/>
-              <w:left w:val="single" w:sz="4" w:space="0" w:color="auto"/>
-              <w:bottom w:val="single" w:sz="4" w:space="0" w:color="auto"/>
-              <w:right w:val="single" w:sz="4" w:space="0" w:color="auto"/>
-            </w:tcBorders>
-            <w:shd w:val="clear" w:color="auto" w:fill="auto"/>
             <w:noWrap/>
             <w:hideMark/>
           </w:tcPr>
           <w:p>
             <w:pPr>
-              <w:spacing w:after="0" w:line="240" w:lineRule="auto"/>
+              <w:spacing w:line="240" w:lineRule="auto"/>
               <w:jc w:val="center"/>
               <w:rPr>
                 <w:rFonts w:ascii="Aptos Narrow" w:eastAsia="Times New Roman" w:hAnsi="Aptos Narrow" w:cs="Times New Roman"/>
@@ -10927,19 +10395,12 @@
         <w:tc>
           <w:tcPr>
             <w:tcW w:w="1600" w:type="dxa"/>
-            <w:tcBorders>
-              <w:top w:val="single" w:sz="4" w:space="0" w:color="auto"/>
-              <w:left w:val="single" w:sz="4" w:space="0" w:color="auto"/>
-              <w:bottom w:val="single" w:sz="4" w:space="0" w:color="auto"/>
-              <w:right w:val="single" w:sz="4" w:space="0" w:color="auto"/>
-            </w:tcBorders>
-            <w:shd w:val="clear" w:color="000000" w:fill="FAB2B5"/>
             <w:noWrap/>
             <w:hideMark/>
           </w:tcPr>
           <w:p>
             <w:pPr>
-              <w:spacing w:after="0" w:line="240" w:lineRule="auto"/>
+              <w:spacing w:line="240" w:lineRule="auto"/>
               <w:jc w:val="center"/>
               <w:rPr>
                 <w:rFonts w:ascii="Aptos Narrow" w:eastAsia="Times New Roman" w:hAnsi="Aptos Narrow" w:cs="Times New Roman"/>
@@ -10961,19 +10422,12 @@
         <w:tc>
           <w:tcPr>
             <w:tcW w:w="2420" w:type="dxa"/>
-            <w:tcBorders>
-              <w:top w:val="single" w:sz="4" w:space="0" w:color="auto"/>
-              <w:left w:val="single" w:sz="4" w:space="0" w:color="auto"/>
-              <w:bottom w:val="single" w:sz="4" w:space="0" w:color="auto"/>
-              <w:right w:val="single" w:sz="4" w:space="0" w:color="auto"/>
-            </w:tcBorders>
-            <w:shd w:val="clear" w:color="000000" w:fill="FAB2B5"/>
             <w:noWrap/>
             <w:hideMark/>
           </w:tcPr>
           <w:p>
             <w:pPr>
-              <w:spacing w:after="0" w:line="240" w:lineRule="auto"/>
+              <w:spacing w:line="240" w:lineRule="auto"/>
               <w:jc w:val="center"/>
               <w:rPr>
                 <w:rFonts w:ascii="Aptos Narrow" w:eastAsia="Times New Roman" w:hAnsi="Aptos Narrow" w:cs="Times New Roman"/>
@@ -10995,20 +10449,12 @@
         <w:tc>
           <w:tcPr>
             <w:tcW w:w="2240" w:type="dxa"/>
-            <w:tcBorders>
-              <w:top w:val="single" w:sz="4" w:space="0" w:color="auto"/>
-              <w:left w:val="single" w:sz="4" w:space="0" w:color="auto"/>
-              <w:bottom w:val="single" w:sz="4" w:space="0" w:color="auto"/>
-              <w:right w:val="single" w:sz="4" w:space="0" w:color="auto"/>
-            </w:tcBorders>
-            <w:shd w:val="clear" w:color="000000" w:fill="F8696B"/>
             <w:noWrap/>
-            <w:vAlign w:val="bottom"/>
             <w:hideMark/>
           </w:tcPr>
           <w:p>
             <w:pPr>
-              <w:spacing w:after="0" w:line="240" w:lineRule="auto"/>
+              <w:spacing w:line="240" w:lineRule="auto"/>
               <w:jc w:val="center"/>
               <w:rPr>
                 <w:rFonts w:ascii="Aptos Narrow" w:eastAsia="Times New Roman" w:hAnsi="Aptos Narrow" w:cs="Times New Roman"/>
@@ -11030,20 +10476,12 @@
         <w:tc>
           <w:tcPr>
             <w:tcW w:w="1240" w:type="dxa"/>
-            <w:tcBorders>
-              <w:top w:val="single" w:sz="4" w:space="0" w:color="auto"/>
-              <w:left w:val="single" w:sz="4" w:space="0" w:color="auto"/>
-              <w:bottom w:val="single" w:sz="4" w:space="0" w:color="auto"/>
-              <w:right w:val="single" w:sz="4" w:space="0" w:color="auto"/>
-            </w:tcBorders>
-            <w:shd w:val="clear" w:color="000000" w:fill="F1F8F5"/>
             <w:noWrap/>
-            <w:vAlign w:val="bottom"/>
             <w:hideMark/>
           </w:tcPr>
           <w:p>
             <w:pPr>
-              <w:spacing w:after="0" w:line="240" w:lineRule="auto"/>
+              <w:spacing w:line="240" w:lineRule="auto"/>
               <w:jc w:val="center"/>
               <w:rPr>
                 <w:rFonts w:ascii="Aptos Narrow" w:eastAsia="Times New Roman" w:hAnsi="Aptos Narrow" w:cs="Times New Roman"/>
@@ -11153,7 +10591,7 @@
             <wp:cNvGraphicFramePr/>
             <a:graphic xmlns:a="http://schemas.openxmlformats.org/drawingml/2006/main">
               <a:graphicData uri="http://schemas.openxmlformats.org/drawingml/2006/chart">
-                <c:chart xmlns:c="http://schemas.openxmlformats.org/drawingml/2006/chart" xmlns:r="http://schemas.openxmlformats.org/officeDocument/2006/relationships" r:id="rId19"/>
+                <c:chart xmlns:c="http://schemas.openxmlformats.org/drawingml/2006/chart" xmlns:r="http://schemas.openxmlformats.org/officeDocument/2006/relationships" r:id="rId20"/>
               </a:graphicData>
             </a:graphic>
           </wp:inline>
@@ -11200,12 +10638,9 @@
     </w:p>
     <w:tbl>
       <w:tblPr>
+        <w:tblStyle w:val="Tablaconcuadrculaclara"/>
         <w:tblW w:w="9781" w:type="dxa"/>
         <w:jc w:val="center"/>
-        <w:tblCellMar>
-          <w:left w:w="70" w:type="dxa"/>
-          <w:right w:w="70" w:type="dxa"/>
-        </w:tblCellMar>
         <w:tblLook w:val="04A0" w:firstRow="1" w:lastRow="0" w:firstColumn="1" w:lastColumn="0" w:noHBand="0" w:noVBand="1"/>
       </w:tblPr>
       <w:tblGrid>
@@ -11223,20 +10658,12 @@
         <w:tc>
           <w:tcPr>
             <w:tcW w:w="1134" w:type="dxa"/>
-            <w:tcBorders>
-              <w:top w:val="single" w:sz="4" w:space="0" w:color="auto"/>
-              <w:left w:val="single" w:sz="4" w:space="0" w:color="auto"/>
-              <w:bottom w:val="single" w:sz="4" w:space="0" w:color="auto"/>
-              <w:right w:val="single" w:sz="4" w:space="0" w:color="auto"/>
-            </w:tcBorders>
-            <w:shd w:val="clear" w:color="auto" w:fill="auto"/>
             <w:noWrap/>
-            <w:vAlign w:val="center"/>
             <w:hideMark/>
           </w:tcPr>
           <w:p>
             <w:pPr>
-              <w:spacing w:after="0" w:line="240" w:lineRule="auto"/>
+              <w:spacing w:line="240" w:lineRule="auto"/>
               <w:jc w:val="center"/>
               <w:rPr>
                 <w:rFonts w:ascii="Aptos Narrow" w:eastAsia="Times New Roman" w:hAnsi="Aptos Narrow" w:cs="Times New Roman"/>
@@ -11258,19 +10685,11 @@
         <w:tc>
           <w:tcPr>
             <w:tcW w:w="2014" w:type="dxa"/>
-            <w:tcBorders>
-              <w:top w:val="single" w:sz="4" w:space="0" w:color="auto"/>
-              <w:left w:val="nil"/>
-              <w:bottom w:val="single" w:sz="4" w:space="0" w:color="auto"/>
-              <w:right w:val="single" w:sz="4" w:space="0" w:color="auto"/>
-            </w:tcBorders>
-            <w:shd w:val="clear" w:color="auto" w:fill="auto"/>
-            <w:vAlign w:val="center"/>
             <w:hideMark/>
           </w:tcPr>
           <w:p>
             <w:pPr>
-              <w:spacing w:after="0" w:line="240" w:lineRule="auto"/>
+              <w:spacing w:line="240" w:lineRule="auto"/>
               <w:jc w:val="center"/>
               <w:rPr>
                 <w:rFonts w:ascii="Aptos Narrow" w:eastAsia="Times New Roman" w:hAnsi="Aptos Narrow" w:cs="Times New Roman"/>
@@ -11285,25 +10704,27 @@
                 <w:sz w:val="22"/>
                 <w:lang w:val="es-CO" w:eastAsia="es-CO"/>
               </w:rPr>
-              <w:t>resistencia al cambio por parte del personal</w:t>
+              <w:t>Re</w:t>
+            </w:r>
+            <w:r>
+              <w:rPr>
+                <w:rFonts w:ascii="Aptos Narrow" w:eastAsia="Times New Roman" w:hAnsi="Aptos Narrow" w:cs="Times New Roman"/>
+                <w:color w:val="000000"/>
+                <w:sz w:val="22"/>
+                <w:lang w:val="es-CO" w:eastAsia="es-CO"/>
+              </w:rPr>
+              <w:t>sistencia al cambio por parte del personal</w:t>
             </w:r>
           </w:p>
         </w:tc>
         <w:tc>
           <w:tcPr>
             <w:tcW w:w="2523" w:type="dxa"/>
-            <w:tcBorders>
-              <w:top w:val="single" w:sz="4" w:space="0" w:color="auto"/>
-              <w:left w:val="nil"/>
-              <w:bottom w:val="single" w:sz="4" w:space="0" w:color="auto"/>
-              <w:right w:val="single" w:sz="4" w:space="0" w:color="auto"/>
-            </w:tcBorders>
-            <w:shd w:val="clear" w:color="auto" w:fill="auto"/>
             <w:hideMark/>
           </w:tcPr>
           <w:p>
             <w:pPr>
-              <w:spacing w:after="0" w:line="240" w:lineRule="auto"/>
+              <w:spacing w:line="240" w:lineRule="auto"/>
               <w:jc w:val="center"/>
               <w:rPr>
                 <w:rFonts w:ascii="Aptos Narrow" w:eastAsia="Times New Roman" w:hAnsi="Aptos Narrow" w:cs="Times New Roman"/>
@@ -11318,26 +10739,27 @@
                 <w:sz w:val="22"/>
                 <w:lang w:val="es-CO" w:eastAsia="es-CO"/>
               </w:rPr>
-              <w:t>posible pérdida de información durante la transición</w:t>
+              <w:t>P</w:t>
+            </w:r>
+            <w:r>
+              <w:rPr>
+                <w:rFonts w:ascii="Aptos Narrow" w:eastAsia="Times New Roman" w:hAnsi="Aptos Narrow" w:cs="Times New Roman"/>
+                <w:color w:val="000000"/>
+                <w:sz w:val="22"/>
+                <w:lang w:val="es-CO" w:eastAsia="es-CO"/>
+              </w:rPr>
+              <w:t>osible pérdida de información durante la transición</w:t>
             </w:r>
           </w:p>
         </w:tc>
         <w:tc>
           <w:tcPr>
             <w:tcW w:w="2976" w:type="dxa"/>
-            <w:tcBorders>
-              <w:top w:val="single" w:sz="4" w:space="0" w:color="auto"/>
-              <w:left w:val="nil"/>
-              <w:bottom w:val="single" w:sz="4" w:space="0" w:color="auto"/>
-              <w:right w:val="single" w:sz="4" w:space="0" w:color="auto"/>
-            </w:tcBorders>
-            <w:shd w:val="clear" w:color="auto" w:fill="auto"/>
-            <w:vAlign w:val="center"/>
             <w:hideMark/>
           </w:tcPr>
           <w:p>
             <w:pPr>
-              <w:spacing w:after="0" w:line="240" w:lineRule="auto"/>
+              <w:spacing w:line="240" w:lineRule="auto"/>
               <w:jc w:val="center"/>
               <w:rPr>
                 <w:rFonts w:ascii="Aptos Narrow" w:eastAsia="Times New Roman" w:hAnsi="Aptos Narrow" w:cs="Times New Roman"/>
@@ -11359,20 +10781,12 @@
         <w:tc>
           <w:tcPr>
             <w:tcW w:w="1134" w:type="dxa"/>
-            <w:tcBorders>
-              <w:top w:val="single" w:sz="4" w:space="0" w:color="auto"/>
-              <w:left w:val="nil"/>
-              <w:bottom w:val="single" w:sz="4" w:space="0" w:color="auto"/>
-              <w:right w:val="single" w:sz="4" w:space="0" w:color="auto"/>
-            </w:tcBorders>
-            <w:shd w:val="clear" w:color="auto" w:fill="auto"/>
             <w:noWrap/>
-            <w:vAlign w:val="center"/>
             <w:hideMark/>
           </w:tcPr>
           <w:p>
             <w:pPr>
-              <w:spacing w:after="0" w:line="240" w:lineRule="auto"/>
+              <w:spacing w:line="240" w:lineRule="auto"/>
               <w:jc w:val="center"/>
               <w:rPr>
                 <w:rFonts w:ascii="Aptos Narrow" w:eastAsia="Times New Roman" w:hAnsi="Aptos Narrow" w:cs="Times New Roman"/>
@@ -11400,19 +10814,12 @@
         <w:tc>
           <w:tcPr>
             <w:tcW w:w="1134" w:type="dxa"/>
-            <w:tcBorders>
-              <w:top w:val="nil"/>
-              <w:left w:val="single" w:sz="4" w:space="0" w:color="auto"/>
-              <w:bottom w:val="single" w:sz="4" w:space="0" w:color="auto"/>
-              <w:right w:val="single" w:sz="4" w:space="0" w:color="auto"/>
-            </w:tcBorders>
-            <w:shd w:val="clear" w:color="auto" w:fill="auto"/>
             <w:noWrap/>
             <w:hideMark/>
           </w:tcPr>
           <w:p>
             <w:pPr>
-              <w:spacing w:after="0" w:line="240" w:lineRule="auto"/>
+              <w:spacing w:line="240" w:lineRule="auto"/>
               <w:jc w:val="center"/>
               <w:rPr>
                 <w:rFonts w:ascii="Aptos Narrow" w:eastAsia="Times New Roman" w:hAnsi="Aptos Narrow" w:cs="Times New Roman"/>
@@ -11443,19 +10850,12 @@
         <w:tc>
           <w:tcPr>
             <w:tcW w:w="2014" w:type="dxa"/>
-            <w:tcBorders>
-              <w:top w:val="single" w:sz="4" w:space="0" w:color="auto"/>
-              <w:left w:val="single" w:sz="4" w:space="0" w:color="auto"/>
-              <w:bottom w:val="single" w:sz="4" w:space="0" w:color="auto"/>
-              <w:right w:val="single" w:sz="4" w:space="0" w:color="auto"/>
-            </w:tcBorders>
-            <w:shd w:val="clear" w:color="000000" w:fill="F8696B"/>
             <w:noWrap/>
             <w:hideMark/>
           </w:tcPr>
           <w:p>
             <w:pPr>
-              <w:spacing w:after="0" w:line="240" w:lineRule="auto"/>
+              <w:spacing w:line="240" w:lineRule="auto"/>
               <w:jc w:val="center"/>
               <w:rPr>
                 <w:rFonts w:ascii="Aptos Narrow" w:eastAsia="Times New Roman" w:hAnsi="Aptos Narrow" w:cs="Times New Roman"/>
@@ -11477,19 +10877,12 @@
         <w:tc>
           <w:tcPr>
             <w:tcW w:w="2523" w:type="dxa"/>
-            <w:tcBorders>
-              <w:top w:val="single" w:sz="4" w:space="0" w:color="auto"/>
-              <w:left w:val="single" w:sz="4" w:space="0" w:color="auto"/>
-              <w:bottom w:val="single" w:sz="4" w:space="0" w:color="auto"/>
-              <w:right w:val="single" w:sz="4" w:space="0" w:color="auto"/>
-            </w:tcBorders>
-            <w:shd w:val="clear" w:color="000000" w:fill="63BE7B"/>
             <w:noWrap/>
             <w:hideMark/>
           </w:tcPr>
           <w:p>
             <w:pPr>
-              <w:spacing w:after="0" w:line="240" w:lineRule="auto"/>
+              <w:spacing w:line="240" w:lineRule="auto"/>
               <w:jc w:val="center"/>
               <w:rPr>
                 <w:rFonts w:ascii="Aptos Narrow" w:eastAsia="Times New Roman" w:hAnsi="Aptos Narrow" w:cs="Times New Roman"/>
@@ -11511,20 +10904,12 @@
         <w:tc>
           <w:tcPr>
             <w:tcW w:w="2976" w:type="dxa"/>
-            <w:tcBorders>
-              <w:top w:val="single" w:sz="4" w:space="0" w:color="auto"/>
-              <w:left w:val="single" w:sz="4" w:space="0" w:color="auto"/>
-              <w:bottom w:val="single" w:sz="4" w:space="0" w:color="auto"/>
-              <w:right w:val="single" w:sz="4" w:space="0" w:color="auto"/>
-            </w:tcBorders>
-            <w:shd w:val="clear" w:color="000000" w:fill="9AD5AB"/>
             <w:noWrap/>
-            <w:vAlign w:val="center"/>
             <w:hideMark/>
           </w:tcPr>
           <w:p>
             <w:pPr>
-              <w:spacing w:after="0" w:line="240" w:lineRule="auto"/>
+              <w:spacing w:line="240" w:lineRule="auto"/>
               <w:jc w:val="center"/>
               <w:rPr>
                 <w:rFonts w:ascii="Aptos Narrow" w:eastAsia="Times New Roman" w:hAnsi="Aptos Narrow" w:cs="Times New Roman"/>
@@ -11546,20 +10931,12 @@
         <w:tc>
           <w:tcPr>
             <w:tcW w:w="1134" w:type="dxa"/>
-            <w:tcBorders>
-              <w:top w:val="single" w:sz="4" w:space="0" w:color="auto"/>
-              <w:left w:val="single" w:sz="4" w:space="0" w:color="auto"/>
-              <w:bottom w:val="single" w:sz="4" w:space="0" w:color="auto"/>
-              <w:right w:val="single" w:sz="4" w:space="0" w:color="auto"/>
-            </w:tcBorders>
-            <w:shd w:val="clear" w:color="000000" w:fill="F8696B"/>
             <w:noWrap/>
-            <w:vAlign w:val="bottom"/>
             <w:hideMark/>
           </w:tcPr>
           <w:p>
             <w:pPr>
-              <w:spacing w:after="0" w:line="240" w:lineRule="auto"/>
+              <w:spacing w:line="240" w:lineRule="auto"/>
               <w:jc w:val="center"/>
               <w:rPr>
                 <w:rFonts w:ascii="Aptos Narrow" w:eastAsia="Times New Roman" w:hAnsi="Aptos Narrow" w:cs="Times New Roman"/>
@@ -11587,19 +10964,12 @@
         <w:tc>
           <w:tcPr>
             <w:tcW w:w="1134" w:type="dxa"/>
-            <w:tcBorders>
-              <w:top w:val="nil"/>
-              <w:left w:val="single" w:sz="4" w:space="0" w:color="auto"/>
-              <w:bottom w:val="single" w:sz="4" w:space="0" w:color="auto"/>
-              <w:right w:val="single" w:sz="4" w:space="0" w:color="auto"/>
-            </w:tcBorders>
-            <w:shd w:val="clear" w:color="auto" w:fill="auto"/>
             <w:noWrap/>
             <w:hideMark/>
           </w:tcPr>
           <w:p>
             <w:pPr>
-              <w:spacing w:after="0" w:line="240" w:lineRule="auto"/>
+              <w:spacing w:line="240" w:lineRule="auto"/>
               <w:jc w:val="center"/>
               <w:rPr>
                 <w:rFonts w:ascii="Aptos Narrow" w:eastAsia="Times New Roman" w:hAnsi="Aptos Narrow" w:cs="Times New Roman"/>
@@ -11621,19 +10991,12 @@
         <w:tc>
           <w:tcPr>
             <w:tcW w:w="2014" w:type="dxa"/>
-            <w:tcBorders>
-              <w:top w:val="single" w:sz="4" w:space="0" w:color="auto"/>
-              <w:left w:val="single" w:sz="4" w:space="0" w:color="auto"/>
-              <w:bottom w:val="single" w:sz="4" w:space="0" w:color="auto"/>
-              <w:right w:val="single" w:sz="4" w:space="0" w:color="auto"/>
-            </w:tcBorders>
-            <w:shd w:val="clear" w:color="000000" w:fill="F8696B"/>
             <w:noWrap/>
             <w:hideMark/>
           </w:tcPr>
           <w:p>
             <w:pPr>
-              <w:spacing w:after="0" w:line="240" w:lineRule="auto"/>
+              <w:spacing w:line="240" w:lineRule="auto"/>
               <w:jc w:val="center"/>
               <w:rPr>
                 <w:rFonts w:ascii="Aptos Narrow" w:eastAsia="Times New Roman" w:hAnsi="Aptos Narrow" w:cs="Times New Roman"/>
@@ -11655,19 +11018,12 @@
         <w:tc>
           <w:tcPr>
             <w:tcW w:w="2523" w:type="dxa"/>
-            <w:tcBorders>
-              <w:top w:val="single" w:sz="4" w:space="0" w:color="auto"/>
-              <w:left w:val="single" w:sz="4" w:space="0" w:color="auto"/>
-              <w:bottom w:val="single" w:sz="4" w:space="0" w:color="auto"/>
-              <w:right w:val="single" w:sz="4" w:space="0" w:color="auto"/>
-            </w:tcBorders>
-            <w:shd w:val="clear" w:color="000000" w:fill="E7F4ED"/>
             <w:noWrap/>
             <w:hideMark/>
           </w:tcPr>
           <w:p>
             <w:pPr>
-              <w:spacing w:after="0" w:line="240" w:lineRule="auto"/>
+              <w:spacing w:line="240" w:lineRule="auto"/>
               <w:jc w:val="center"/>
               <w:rPr>
                 <w:rFonts w:ascii="Aptos Narrow" w:eastAsia="Times New Roman" w:hAnsi="Aptos Narrow" w:cs="Times New Roman"/>
@@ -11689,20 +11045,12 @@
         <w:tc>
           <w:tcPr>
             <w:tcW w:w="2976" w:type="dxa"/>
-            <w:tcBorders>
-              <w:top w:val="single" w:sz="4" w:space="0" w:color="auto"/>
-              <w:left w:val="single" w:sz="4" w:space="0" w:color="auto"/>
-              <w:bottom w:val="single" w:sz="4" w:space="0" w:color="auto"/>
-              <w:right w:val="single" w:sz="4" w:space="0" w:color="auto"/>
-            </w:tcBorders>
-            <w:shd w:val="clear" w:color="000000" w:fill="F2F8F6"/>
             <w:noWrap/>
-            <w:vAlign w:val="bottom"/>
             <w:hideMark/>
           </w:tcPr>
           <w:p>
             <w:pPr>
-              <w:spacing w:after="0" w:line="240" w:lineRule="auto"/>
+              <w:spacing w:line="240" w:lineRule="auto"/>
               <w:jc w:val="center"/>
               <w:rPr>
                 <w:rFonts w:ascii="Aptos Narrow" w:eastAsia="Times New Roman" w:hAnsi="Aptos Narrow" w:cs="Times New Roman"/>
@@ -11724,20 +11072,12 @@
         <w:tc>
           <w:tcPr>
             <w:tcW w:w="1134" w:type="dxa"/>
-            <w:tcBorders>
-              <w:top w:val="single" w:sz="4" w:space="0" w:color="auto"/>
-              <w:left w:val="single" w:sz="4" w:space="0" w:color="auto"/>
-              <w:bottom w:val="single" w:sz="4" w:space="0" w:color="auto"/>
-              <w:right w:val="single" w:sz="4" w:space="0" w:color="auto"/>
-            </w:tcBorders>
-            <w:shd w:val="clear" w:color="000000" w:fill="F8696B"/>
             <w:noWrap/>
-            <w:vAlign w:val="bottom"/>
             <w:hideMark/>
           </w:tcPr>
           <w:p>
             <w:pPr>
-              <w:spacing w:after="0" w:line="240" w:lineRule="auto"/>
+              <w:spacing w:line="240" w:lineRule="auto"/>
               <w:jc w:val="center"/>
               <w:rPr>
                 <w:rFonts w:ascii="Aptos Narrow" w:eastAsia="Times New Roman" w:hAnsi="Aptos Narrow" w:cs="Times New Roman"/>
@@ -11762,10 +11102,63 @@
       <w:pPr>
         <w:spacing w:after="0"/>
         <w:ind w:firstLine="360"/>
-        <w:rPr>
-          <w:rFonts w:eastAsia="Calibri" w:cs="Arial"/>
-        </w:rPr>
-      </w:pPr>
+        <w:jc w:val="center"/>
+        <w:rPr>
+          <w:rFonts w:eastAsia="Calibri" w:cs="Arial"/>
+        </w:rPr>
+      </w:pPr>
+      <w:r>
+        <w:rPr>
+          <w:rFonts w:eastAsia="Calibri" w:cs="Arial"/>
+          <w:noProof/>
+        </w:rPr>
+        <w:lastRenderedPageBreak/>
+        <w:drawing>
+          <wp:inline distT="0" distB="0" distL="0" distR="0" wp14:anchorId="499EC4B6" wp14:editId="193483B2">
+            <wp:extent cx="3810000" cy="2290222"/>
+            <wp:effectExtent l="0" t="0" r="0" b="0"/>
+            <wp:docPr id="720853389" name="Imagen 2"/>
+            <wp:cNvGraphicFramePr>
+              <a:graphicFrameLocks xmlns:a="http://schemas.openxmlformats.org/drawingml/2006/main" noChangeAspect="1"/>
+            </wp:cNvGraphicFramePr>
+            <a:graphic xmlns:a="http://schemas.openxmlformats.org/drawingml/2006/main">
+              <a:graphicData uri="http://schemas.openxmlformats.org/drawingml/2006/picture">
+                <pic:pic xmlns:pic="http://schemas.openxmlformats.org/drawingml/2006/picture">
+                  <pic:nvPicPr>
+                    <pic:cNvPr id="0" name="Picture 2"/>
+                    <pic:cNvPicPr>
+                      <a:picLocks noChangeAspect="1" noChangeArrowheads="1"/>
+                    </pic:cNvPicPr>
+                  </pic:nvPicPr>
+                  <pic:blipFill>
+                    <a:blip r:embed="rId21">
+                      <a:extLst>
+                        <a:ext uri="{28A0092B-C50C-407E-A947-70E740481C1C}">
+                          <a14:useLocalDpi xmlns:a14="http://schemas.microsoft.com/office/drawing/2010/main" val="0"/>
+                        </a:ext>
+                      </a:extLst>
+                    </a:blip>
+                    <a:srcRect/>
+                    <a:stretch>
+                      <a:fillRect/>
+                    </a:stretch>
+                  </pic:blipFill>
+                  <pic:spPr bwMode="auto">
+                    <a:xfrm>
+                      <a:off x="0" y="0"/>
+                      <a:ext cx="3817185" cy="2294541"/>
+                    </a:xfrm>
+                    <a:prstGeom prst="rect">
+                      <a:avLst/>
+                    </a:prstGeom>
+                    <a:noFill/>
+                  </pic:spPr>
+                </pic:pic>
+              </a:graphicData>
+            </a:graphic>
+          </wp:inline>
+        </w:drawing>
+      </w:r>
     </w:p>
     <w:p>
       <w:pPr>
@@ -11848,12 +11241,9 @@
     </w:p>
     <w:tbl>
       <w:tblPr>
+        <w:tblStyle w:val="Tablaconcuadrculaclara"/>
         <w:tblW w:w="6660" w:type="dxa"/>
         <w:jc w:val="center"/>
-        <w:tblCellMar>
-          <w:left w:w="70" w:type="dxa"/>
-          <w:right w:w="70" w:type="dxa"/>
-        </w:tblCellMar>
         <w:tblLook w:val="04A0" w:firstRow="1" w:lastRow="0" w:firstColumn="1" w:lastColumn="0" w:noHBand="0" w:noVBand="1"/>
       </w:tblPr>
       <w:tblGrid>
@@ -11870,20 +11260,12 @@
         <w:tc>
           <w:tcPr>
             <w:tcW w:w="1100" w:type="dxa"/>
-            <w:tcBorders>
-              <w:top w:val="single" w:sz="4" w:space="0" w:color="auto"/>
-              <w:left w:val="single" w:sz="4" w:space="0" w:color="auto"/>
-              <w:bottom w:val="single" w:sz="4" w:space="0" w:color="auto"/>
-              <w:right w:val="single" w:sz="4" w:space="0" w:color="auto"/>
-            </w:tcBorders>
-            <w:shd w:val="clear" w:color="auto" w:fill="auto"/>
             <w:noWrap/>
-            <w:vAlign w:val="center"/>
             <w:hideMark/>
           </w:tcPr>
           <w:p>
             <w:pPr>
-              <w:spacing w:after="0" w:line="240" w:lineRule="auto"/>
+              <w:spacing w:line="240" w:lineRule="auto"/>
               <w:jc w:val="center"/>
               <w:rPr>
                 <w:rFonts w:ascii="Aptos Narrow" w:eastAsia="Times New Roman" w:hAnsi="Aptos Narrow" w:cs="Times New Roman"/>
@@ -11905,19 +11287,11 @@
         <w:tc>
           <w:tcPr>
             <w:tcW w:w="1540" w:type="dxa"/>
-            <w:tcBorders>
-              <w:top w:val="single" w:sz="4" w:space="0" w:color="auto"/>
-              <w:left w:val="nil"/>
-              <w:bottom w:val="single" w:sz="4" w:space="0" w:color="auto"/>
-              <w:right w:val="single" w:sz="4" w:space="0" w:color="auto"/>
-            </w:tcBorders>
-            <w:shd w:val="clear" w:color="auto" w:fill="auto"/>
-            <w:vAlign w:val="center"/>
             <w:hideMark/>
           </w:tcPr>
           <w:p>
             <w:pPr>
-              <w:spacing w:after="0" w:line="240" w:lineRule="auto"/>
+              <w:spacing w:line="240" w:lineRule="auto"/>
               <w:jc w:val="center"/>
               <w:rPr>
                 <w:rFonts w:ascii="Aptos Narrow" w:eastAsia="Times New Roman" w:hAnsi="Aptos Narrow" w:cs="Times New Roman"/>
@@ -11939,19 +11313,11 @@
         <w:tc>
           <w:tcPr>
             <w:tcW w:w="2200" w:type="dxa"/>
-            <w:tcBorders>
-              <w:top w:val="single" w:sz="4" w:space="0" w:color="auto"/>
-              <w:left w:val="nil"/>
-              <w:bottom w:val="single" w:sz="4" w:space="0" w:color="auto"/>
-              <w:right w:val="single" w:sz="4" w:space="0" w:color="auto"/>
-            </w:tcBorders>
-            <w:shd w:val="clear" w:color="auto" w:fill="auto"/>
-            <w:vAlign w:val="center"/>
             <w:hideMark/>
           </w:tcPr>
           <w:p>
             <w:pPr>
-              <w:spacing w:after="0" w:line="240" w:lineRule="auto"/>
+              <w:spacing w:line="240" w:lineRule="auto"/>
               <w:jc w:val="center"/>
               <w:rPr>
                 <w:rFonts w:ascii="Aptos Narrow" w:eastAsia="Times New Roman" w:hAnsi="Aptos Narrow" w:cs="Times New Roman"/>
@@ -11973,19 +11339,11 @@
         <w:tc>
           <w:tcPr>
             <w:tcW w:w="1820" w:type="dxa"/>
-            <w:tcBorders>
-              <w:top w:val="single" w:sz="4" w:space="0" w:color="auto"/>
-              <w:left w:val="nil"/>
-              <w:bottom w:val="single" w:sz="4" w:space="0" w:color="auto"/>
-              <w:right w:val="single" w:sz="4" w:space="0" w:color="auto"/>
-            </w:tcBorders>
-            <w:shd w:val="clear" w:color="auto" w:fill="auto"/>
-            <w:vAlign w:val="center"/>
             <w:hideMark/>
           </w:tcPr>
           <w:p>
             <w:pPr>
-              <w:spacing w:after="0" w:line="240" w:lineRule="auto"/>
+              <w:spacing w:line="240" w:lineRule="auto"/>
               <w:jc w:val="center"/>
               <w:rPr>
                 <w:rFonts w:ascii="Aptos Narrow" w:eastAsia="Times New Roman" w:hAnsi="Aptos Narrow" w:cs="Times New Roman"/>
@@ -12013,19 +11371,12 @@
         <w:tc>
           <w:tcPr>
             <w:tcW w:w="1100" w:type="dxa"/>
-            <w:tcBorders>
-              <w:top w:val="nil"/>
-              <w:left w:val="single" w:sz="4" w:space="0" w:color="auto"/>
-              <w:bottom w:val="single" w:sz="4" w:space="0" w:color="auto"/>
-              <w:right w:val="single" w:sz="4" w:space="0" w:color="auto"/>
-            </w:tcBorders>
-            <w:shd w:val="clear" w:color="auto" w:fill="auto"/>
             <w:noWrap/>
             <w:hideMark/>
           </w:tcPr>
           <w:p>
             <w:pPr>
-              <w:spacing w:after="0" w:line="240" w:lineRule="auto"/>
+              <w:spacing w:line="240" w:lineRule="auto"/>
               <w:jc w:val="center"/>
               <w:rPr>
                 <w:rFonts w:ascii="Aptos Narrow" w:eastAsia="Times New Roman" w:hAnsi="Aptos Narrow" w:cs="Times New Roman"/>
@@ -12047,19 +11398,12 @@
         <w:tc>
           <w:tcPr>
             <w:tcW w:w="1540" w:type="dxa"/>
-            <w:tcBorders>
-              <w:top w:val="single" w:sz="4" w:space="0" w:color="auto"/>
-              <w:left w:val="single" w:sz="4" w:space="0" w:color="auto"/>
-              <w:bottom w:val="single" w:sz="4" w:space="0" w:color="auto"/>
-              <w:right w:val="single" w:sz="4" w:space="0" w:color="auto"/>
-            </w:tcBorders>
-            <w:shd w:val="clear" w:color="000000" w:fill="A1D7B0"/>
             <w:noWrap/>
             <w:hideMark/>
           </w:tcPr>
           <w:p>
             <w:pPr>
-              <w:spacing w:after="0" w:line="240" w:lineRule="auto"/>
+              <w:spacing w:line="240" w:lineRule="auto"/>
               <w:jc w:val="center"/>
               <w:rPr>
                 <w:rFonts w:ascii="Aptos Narrow" w:eastAsia="Times New Roman" w:hAnsi="Aptos Narrow" w:cs="Times New Roman"/>
@@ -12081,19 +11425,12 @@
         <w:tc>
           <w:tcPr>
             <w:tcW w:w="2200" w:type="dxa"/>
-            <w:tcBorders>
-              <w:top w:val="single" w:sz="4" w:space="0" w:color="auto"/>
-              <w:left w:val="single" w:sz="4" w:space="0" w:color="auto"/>
-              <w:bottom w:val="single" w:sz="4" w:space="0" w:color="auto"/>
-              <w:right w:val="single" w:sz="4" w:space="0" w:color="auto"/>
-            </w:tcBorders>
-            <w:shd w:val="clear" w:color="000000" w:fill="63BE7B"/>
             <w:noWrap/>
             <w:hideMark/>
           </w:tcPr>
           <w:p>
             <w:pPr>
-              <w:spacing w:after="0" w:line="240" w:lineRule="auto"/>
+              <w:spacing w:line="240" w:lineRule="auto"/>
               <w:jc w:val="center"/>
               <w:rPr>
                 <w:rFonts w:ascii="Aptos Narrow" w:eastAsia="Times New Roman" w:hAnsi="Aptos Narrow" w:cs="Times New Roman"/>
@@ -12115,20 +11452,12 @@
         <w:tc>
           <w:tcPr>
             <w:tcW w:w="1820" w:type="dxa"/>
-            <w:tcBorders>
-              <w:top w:val="single" w:sz="4" w:space="0" w:color="auto"/>
-              <w:left w:val="single" w:sz="4" w:space="0" w:color="auto"/>
-              <w:bottom w:val="single" w:sz="4" w:space="0" w:color="auto"/>
-              <w:right w:val="single" w:sz="4" w:space="0" w:color="auto"/>
-            </w:tcBorders>
-            <w:shd w:val="clear" w:color="000000" w:fill="F8696B"/>
             <w:noWrap/>
-            <w:vAlign w:val="center"/>
             <w:hideMark/>
           </w:tcPr>
           <w:p>
             <w:pPr>
-              <w:spacing w:after="0" w:line="240" w:lineRule="auto"/>
+              <w:spacing w:line="240" w:lineRule="auto"/>
               <w:jc w:val="center"/>
               <w:rPr>
                 <w:rFonts w:ascii="Aptos Narrow" w:eastAsia="Times New Roman" w:hAnsi="Aptos Narrow" w:cs="Times New Roman"/>
@@ -12156,19 +11485,12 @@
         <w:tc>
           <w:tcPr>
             <w:tcW w:w="1100" w:type="dxa"/>
-            <w:tcBorders>
-              <w:top w:val="nil"/>
-              <w:left w:val="single" w:sz="4" w:space="0" w:color="auto"/>
-              <w:bottom w:val="single" w:sz="4" w:space="0" w:color="auto"/>
-              <w:right w:val="single" w:sz="4" w:space="0" w:color="auto"/>
-            </w:tcBorders>
-            <w:shd w:val="clear" w:color="auto" w:fill="auto"/>
             <w:noWrap/>
             <w:hideMark/>
           </w:tcPr>
           <w:p>
             <w:pPr>
-              <w:spacing w:after="0" w:line="240" w:lineRule="auto"/>
+              <w:spacing w:line="240" w:lineRule="auto"/>
               <w:jc w:val="center"/>
               <w:rPr>
                 <w:rFonts w:ascii="Aptos Narrow" w:eastAsia="Times New Roman" w:hAnsi="Aptos Narrow" w:cs="Times New Roman"/>
@@ -12190,19 +11512,12 @@
         <w:tc>
           <w:tcPr>
             <w:tcW w:w="1540" w:type="dxa"/>
-            <w:tcBorders>
-              <w:top w:val="single" w:sz="4" w:space="0" w:color="auto"/>
-              <w:left w:val="single" w:sz="4" w:space="0" w:color="auto"/>
-              <w:bottom w:val="single" w:sz="4" w:space="0" w:color="auto"/>
-              <w:right w:val="single" w:sz="4" w:space="0" w:color="auto"/>
-            </w:tcBorders>
-            <w:shd w:val="clear" w:color="000000" w:fill="FBDEE1"/>
             <w:noWrap/>
             <w:hideMark/>
           </w:tcPr>
           <w:p>
             <w:pPr>
-              <w:spacing w:after="0" w:line="240" w:lineRule="auto"/>
+              <w:spacing w:line="240" w:lineRule="auto"/>
               <w:jc w:val="center"/>
               <w:rPr>
                 <w:rFonts w:ascii="Aptos Narrow" w:eastAsia="Times New Roman" w:hAnsi="Aptos Narrow" w:cs="Times New Roman"/>
@@ -12224,19 +11539,12 @@
         <w:tc>
           <w:tcPr>
             <w:tcW w:w="2200" w:type="dxa"/>
-            <w:tcBorders>
-              <w:top w:val="single" w:sz="4" w:space="0" w:color="auto"/>
-              <w:left w:val="single" w:sz="4" w:space="0" w:color="auto"/>
-              <w:bottom w:val="single" w:sz="4" w:space="0" w:color="auto"/>
-              <w:right w:val="single" w:sz="4" w:space="0" w:color="auto"/>
-            </w:tcBorders>
-            <w:shd w:val="clear" w:color="000000" w:fill="F6FAFA"/>
             <w:noWrap/>
             <w:hideMark/>
           </w:tcPr>
           <w:p>
             <w:pPr>
-              <w:spacing w:after="0" w:line="240" w:lineRule="auto"/>
+              <w:spacing w:line="240" w:lineRule="auto"/>
               <w:jc w:val="center"/>
               <w:rPr>
                 <w:rFonts w:ascii="Aptos Narrow" w:eastAsia="Times New Roman" w:hAnsi="Aptos Narrow" w:cs="Times New Roman"/>
@@ -12258,20 +11566,12 @@
         <w:tc>
           <w:tcPr>
             <w:tcW w:w="1820" w:type="dxa"/>
-            <w:tcBorders>
-              <w:top w:val="single" w:sz="4" w:space="0" w:color="auto"/>
-              <w:left w:val="single" w:sz="4" w:space="0" w:color="auto"/>
-              <w:bottom w:val="single" w:sz="4" w:space="0" w:color="auto"/>
-              <w:right w:val="single" w:sz="4" w:space="0" w:color="auto"/>
-            </w:tcBorders>
-            <w:shd w:val="clear" w:color="000000" w:fill="F8696B"/>
             <w:noWrap/>
-            <w:vAlign w:val="bottom"/>
             <w:hideMark/>
           </w:tcPr>
           <w:p>
             <w:pPr>
-              <w:spacing w:after="0" w:line="240" w:lineRule="auto"/>
+              <w:spacing w:line="240" w:lineRule="auto"/>
               <w:jc w:val="center"/>
               <w:rPr>
                 <w:rFonts w:ascii="Aptos Narrow" w:eastAsia="Times New Roman" w:hAnsi="Aptos Narrow" w:cs="Times New Roman"/>
@@ -12388,7 +11688,7 @@
             <wp:cNvGraphicFramePr/>
             <a:graphic xmlns:a="http://schemas.openxmlformats.org/drawingml/2006/main">
               <a:graphicData uri="http://schemas.openxmlformats.org/drawingml/2006/chart">
-                <c:chart xmlns:c="http://schemas.openxmlformats.org/drawingml/2006/chart" xmlns:r="http://schemas.openxmlformats.org/officeDocument/2006/relationships" r:id="rId20"/>
+                <c:chart xmlns:c="http://schemas.openxmlformats.org/drawingml/2006/chart" xmlns:r="http://schemas.openxmlformats.org/officeDocument/2006/relationships" r:id="rId22"/>
               </a:graphicData>
             </a:graphic>
           </wp:inline>
@@ -12496,7 +11796,6 @@
         <w:rPr>
           <w:rFonts w:eastAsia="Calibri"/>
         </w:rPr>
-        <w:lastRenderedPageBreak/>
         <w:t>Anexos</w:t>
       </w:r>
     </w:p>
@@ -12556,7 +11855,7 @@
                     </pic:cNvPicPr>
                   </pic:nvPicPr>
                   <pic:blipFill>
-                    <a:blip r:embed="rId21">
+                    <a:blip r:embed="rId23">
                       <a:extLst>
                         <a:ext uri="{28A0092B-C50C-407E-A947-70E740481C1C}">
                           <a14:useLocalDpi xmlns:a14="http://schemas.microsoft.com/office/drawing/2010/main" val="0"/>
@@ -12671,11 +11970,8 @@
         <w:rPr>
           <w:rFonts w:eastAsia="Calibri"/>
         </w:rPr>
-        <w:lastRenderedPageBreak/>
         <w:t>Árbol de Objetivos</w:t>
       </w:r>
-      <w:bookmarkStart w:id="4" w:name="_GoBack"/>
-      <w:bookmarkEnd w:id="4"/>
     </w:p>
     <w:p>
       <w:pPr>
@@ -12708,7 +12004,7 @@
                     </pic:cNvPicPr>
                   </pic:nvPicPr>
                   <pic:blipFill>
-                    <a:blip r:embed="rId22">
+                    <a:blip r:embed="rId24">
                       <a:extLst>
                         <a:ext uri="{28A0092B-C50C-407E-A947-70E740481C1C}">
                           <a14:useLocalDpi xmlns:a14="http://schemas.microsoft.com/office/drawing/2010/main" val="0"/>
@@ -12751,7 +12047,7 @@
 </file>
 
 <file path=word/comments.xml><?xml version="1.0" encoding="utf-8"?>
-<w:comments xmlns:wpc="http://schemas.microsoft.com/office/word/2010/wordprocessingCanvas" xmlns:cx="http://schemas.microsoft.com/office/drawing/2014/chartex" xmlns:mc="http://schemas.openxmlformats.org/markup-compatibility/2006" xmlns:o="urn:schemas-microsoft-com:office:office" xmlns:r="http://schemas.openxmlformats.org/officeDocument/2006/relationships" xmlns:m="http://schemas.openxmlformats.org/officeDocument/2006/math" xmlns:v="urn:schemas-microsoft-com:vml" xmlns:wp14="http://schemas.microsoft.com/office/word/2010/wordprocessingDrawing" xmlns:wp="http://schemas.openxmlformats.org/drawingml/2006/wordprocessingDrawing" xmlns:w10="urn:schemas-microsoft-com:office:word" xmlns:w="http://schemas.openxmlformats.org/wordprocessingml/2006/main" xmlns:w14="http://schemas.microsoft.com/office/word/2010/wordml" xmlns:w15="http://schemas.microsoft.com/office/word/2012/wordml" xmlns:w16se="http://schemas.microsoft.com/office/word/2015/wordml/symex" xmlns:wpg="http://schemas.microsoft.com/office/word/2010/wordprocessingGroup" xmlns:wpi="http://schemas.microsoft.com/office/word/2010/wordprocessingInk" xmlns:wne="http://schemas.microsoft.com/office/word/2006/wordml" xmlns:wps="http://schemas.microsoft.com/office/word/2010/wordprocessingShape" mc:Ignorable="w14 w15 w16se wp14">
+<w:comments xmlns:wpc="http://schemas.microsoft.com/office/word/2010/wordprocessingCanvas" xmlns:cx="http://schemas.microsoft.com/office/drawing/2014/chartex" xmlns:cx1="http://schemas.microsoft.com/office/drawing/2015/9/8/chartex" xmlns:cx2="http://schemas.microsoft.com/office/drawing/2015/10/21/chartex" xmlns:cx3="http://schemas.microsoft.com/office/drawing/2016/5/9/chartex" xmlns:cx4="http://schemas.microsoft.com/office/drawing/2016/5/10/chartex" xmlns:cx5="http://schemas.microsoft.com/office/drawing/2016/5/11/chartex" xmlns:cx6="http://schemas.microsoft.com/office/drawing/2016/5/12/chartex" xmlns:cx7="http://schemas.microsoft.com/office/drawing/2016/5/13/chartex" xmlns:cx8="http://schemas.microsoft.com/office/drawing/2016/5/14/chartex" xmlns:mc="http://schemas.openxmlformats.org/markup-compatibility/2006" xmlns:aink="http://schemas.microsoft.com/office/drawing/2016/ink" xmlns:am3d="http://schemas.microsoft.com/office/drawing/2017/model3d" xmlns:o="urn:schemas-microsoft-com:office:office" xmlns:oel="http://schemas.microsoft.com/office/2019/extlst" xmlns:r="http://schemas.openxmlformats.org/officeDocument/2006/relationships" xmlns:m="http://schemas.openxmlformats.org/officeDocument/2006/math" xmlns:v="urn:schemas-microsoft-com:vml" xmlns:wp14="http://schemas.microsoft.com/office/word/2010/wordprocessingDrawing" xmlns:wp="http://schemas.openxmlformats.org/drawingml/2006/wordprocessingDrawing" xmlns:w10="urn:schemas-microsoft-com:office:word" xmlns:w="http://schemas.openxmlformats.org/wordprocessingml/2006/main" xmlns:w14="http://schemas.microsoft.com/office/word/2010/wordml" xmlns:w15="http://schemas.microsoft.com/office/word/2012/wordml" xmlns:w16cex="http://schemas.microsoft.com/office/word/2018/wordml/cex" xmlns:w16cid="http://schemas.microsoft.com/office/word/2016/wordml/cid" xmlns:w16="http://schemas.microsoft.com/office/word/2018/wordml" xmlns:w16du="http://schemas.microsoft.com/office/word/2023/wordml/word16du" xmlns:w16sdtdh="http://schemas.microsoft.com/office/word/2020/wordml/sdtdatahash" xmlns:w16se="http://schemas.microsoft.com/office/word/2015/wordml/symex" xmlns:wpg="http://schemas.microsoft.com/office/word/2010/wordprocessingGroup" xmlns:wpi="http://schemas.microsoft.com/office/word/2010/wordprocessingInk" xmlns:wne="http://schemas.microsoft.com/office/word/2006/wordml" xmlns:wps="http://schemas.microsoft.com/office/word/2010/wordprocessingShape" mc:Ignorable="w14 w15 w16se w16cid w16 w16cex w16sdtdh w16du wp14">
   <w:comment w:id="2" w:author="Franyer Adrián Sánchez Guillén" w:date="2024-12-18T11:12:00Z" w:initials="FS">
     <w:p>
       <w:pPr>
@@ -12772,13 +12068,19 @@
 </file>
 
 <file path=word/commentsExtended.xml><?xml version="1.0" encoding="utf-8"?>
-<w15:commentsEx xmlns:wpc="http://schemas.microsoft.com/office/word/2010/wordprocessingCanvas" xmlns:cx="http://schemas.microsoft.com/office/drawing/2014/chartex" xmlns:mc="http://schemas.openxmlformats.org/markup-compatibility/2006" xmlns:o="urn:schemas-microsoft-com:office:office" xmlns:r="http://schemas.openxmlformats.org/officeDocument/2006/relationships" xmlns:m="http://schemas.openxmlformats.org/officeDocument/2006/math" xmlns:v="urn:schemas-microsoft-com:vml" xmlns:wp14="http://schemas.microsoft.com/office/word/2010/wordprocessingDrawing" xmlns:wp="http://schemas.openxmlformats.org/drawingml/2006/wordprocessingDrawing" xmlns:w10="urn:schemas-microsoft-com:office:word" xmlns:w="http://schemas.openxmlformats.org/wordprocessingml/2006/main" xmlns:w14="http://schemas.microsoft.com/office/word/2010/wordml" xmlns:w15="http://schemas.microsoft.com/office/word/2012/wordml" xmlns:w16se="http://schemas.microsoft.com/office/word/2015/wordml/symex" xmlns:wpg="http://schemas.microsoft.com/office/word/2010/wordprocessingGroup" xmlns:wpi="http://schemas.microsoft.com/office/word/2010/wordprocessingInk" xmlns:wne="http://schemas.microsoft.com/office/word/2006/wordml" xmlns:wps="http://schemas.microsoft.com/office/word/2010/wordprocessingShape" mc:Ignorable="w14 w15 w16se wp14">
+<w15:commentsEx xmlns:wpc="http://schemas.microsoft.com/office/word/2010/wordprocessingCanvas" xmlns:cx="http://schemas.microsoft.com/office/drawing/2014/chartex" xmlns:cx1="http://schemas.microsoft.com/office/drawing/2015/9/8/chartex" xmlns:cx2="http://schemas.microsoft.com/office/drawing/2015/10/21/chartex" xmlns:cx3="http://schemas.microsoft.com/office/drawing/2016/5/9/chartex" xmlns:cx4="http://schemas.microsoft.com/office/drawing/2016/5/10/chartex" xmlns:cx5="http://schemas.microsoft.com/office/drawing/2016/5/11/chartex" xmlns:cx6="http://schemas.microsoft.com/office/drawing/2016/5/12/chartex" xmlns:cx7="http://schemas.microsoft.com/office/drawing/2016/5/13/chartex" xmlns:cx8="http://schemas.microsoft.com/office/drawing/2016/5/14/chartex" xmlns:mc="http://schemas.openxmlformats.org/markup-compatibility/2006" xmlns:aink="http://schemas.microsoft.com/office/drawing/2016/ink" xmlns:am3d="http://schemas.microsoft.com/office/drawing/2017/model3d" xmlns:o="urn:schemas-microsoft-com:office:office" xmlns:oel="http://schemas.microsoft.com/office/2019/extlst" xmlns:r="http://schemas.openxmlformats.org/officeDocument/2006/relationships" xmlns:m="http://schemas.openxmlformats.org/officeDocument/2006/math" xmlns:v="urn:schemas-microsoft-com:vml" xmlns:wp14="http://schemas.microsoft.com/office/word/2010/wordprocessingDrawing" xmlns:wp="http://schemas.openxmlformats.org/drawingml/2006/wordprocessingDrawing" xmlns:w10="urn:schemas-microsoft-com:office:word" xmlns:w="http://schemas.openxmlformats.org/wordprocessingml/2006/main" xmlns:w14="http://schemas.microsoft.com/office/word/2010/wordml" xmlns:w15="http://schemas.microsoft.com/office/word/2012/wordml" xmlns:w16cex="http://schemas.microsoft.com/office/word/2018/wordml/cex" xmlns:w16cid="http://schemas.microsoft.com/office/word/2016/wordml/cid" xmlns:w16="http://schemas.microsoft.com/office/word/2018/wordml" xmlns:w16du="http://schemas.microsoft.com/office/word/2023/wordml/word16du" xmlns:w16sdtdh="http://schemas.microsoft.com/office/word/2020/wordml/sdtdatahash" xmlns:w16se="http://schemas.microsoft.com/office/word/2015/wordml/symex" xmlns:wpg="http://schemas.microsoft.com/office/word/2010/wordprocessingGroup" xmlns:wpi="http://schemas.microsoft.com/office/word/2010/wordprocessingInk" xmlns:wne="http://schemas.microsoft.com/office/word/2006/wordml" xmlns:wps="http://schemas.microsoft.com/office/word/2010/wordprocessingShape" mc:Ignorable="w14 w15 w16se w16cid w16 w16cex w16sdtdh w16du wp14">
   <w15:commentEx w15:paraId="47FA37AB" w15:done="0"/>
 </w15:commentsEx>
 </file>
 
+<file path=word/commentsIds.xml><?xml version="1.0" encoding="utf-8"?>
+<w16cid:commentsIds xmlns:wpc="http://schemas.microsoft.com/office/word/2010/wordprocessingCanvas" xmlns:cx="http://schemas.microsoft.com/office/drawing/2014/chartex" xmlns:cx1="http://schemas.microsoft.com/office/drawing/2015/9/8/chartex" xmlns:cx2="http://schemas.microsoft.com/office/drawing/2015/10/21/chartex" xmlns:cx3="http://schemas.microsoft.com/office/drawing/2016/5/9/chartex" xmlns:cx4="http://schemas.microsoft.com/office/drawing/2016/5/10/chartex" xmlns:cx5="http://schemas.microsoft.com/office/drawing/2016/5/11/chartex" xmlns:cx6="http://schemas.microsoft.com/office/drawing/2016/5/12/chartex" xmlns:cx7="http://schemas.microsoft.com/office/drawing/2016/5/13/chartex" xmlns:cx8="http://schemas.microsoft.com/office/drawing/2016/5/14/chartex" xmlns:mc="http://schemas.openxmlformats.org/markup-compatibility/2006" xmlns:aink="http://schemas.microsoft.com/office/drawing/2016/ink" xmlns:am3d="http://schemas.microsoft.com/office/drawing/2017/model3d" xmlns:o="urn:schemas-microsoft-com:office:office" xmlns:oel="http://schemas.microsoft.com/office/2019/extlst" xmlns:r="http://schemas.openxmlformats.org/officeDocument/2006/relationships" xmlns:m="http://schemas.openxmlformats.org/officeDocument/2006/math" xmlns:v="urn:schemas-microsoft-com:vml" xmlns:wp14="http://schemas.microsoft.com/office/word/2010/wordprocessingDrawing" xmlns:wp="http://schemas.openxmlformats.org/drawingml/2006/wordprocessingDrawing" xmlns:w10="urn:schemas-microsoft-com:office:word" xmlns:w="http://schemas.openxmlformats.org/wordprocessingml/2006/main" xmlns:w14="http://schemas.microsoft.com/office/word/2010/wordml" xmlns:w15="http://schemas.microsoft.com/office/word/2012/wordml" xmlns:w16cex="http://schemas.microsoft.com/office/word/2018/wordml/cex" xmlns:w16cid="http://schemas.microsoft.com/office/word/2016/wordml/cid" xmlns:w16="http://schemas.microsoft.com/office/word/2018/wordml" xmlns:w16du="http://schemas.microsoft.com/office/word/2023/wordml/word16du" xmlns:w16sdtdh="http://schemas.microsoft.com/office/word/2020/wordml/sdtdatahash" xmlns:w16se="http://schemas.microsoft.com/office/word/2015/wordml/symex" xmlns:wpg="http://schemas.microsoft.com/office/word/2010/wordprocessingGroup" xmlns:wpi="http://schemas.microsoft.com/office/word/2010/wordprocessingInk" xmlns:wne="http://schemas.microsoft.com/office/word/2006/wordml" xmlns:wps="http://schemas.microsoft.com/office/word/2010/wordprocessingShape" mc:Ignorable="w14 w15 w16se w16cid w16 w16cex w16sdtdh w16du wp14">
+  <w16cid:commentId w16cid:paraId="47FA37AB" w16cid:durableId="3FBBDF69"/>
+</w16cid:commentsIds>
+</file>
+
 <file path=word/numbering.xml><?xml version="1.0" encoding="utf-8"?>
-<w:numbering xmlns:wpc="http://schemas.microsoft.com/office/word/2010/wordprocessingCanvas" xmlns:cx="http://schemas.microsoft.com/office/drawing/2014/chartex" xmlns:mc="http://schemas.openxmlformats.org/markup-compatibility/2006" xmlns:o="urn:schemas-microsoft-com:office:office" xmlns:r="http://schemas.openxmlformats.org/officeDocument/2006/relationships" xmlns:m="http://schemas.openxmlformats.org/officeDocument/2006/math" xmlns:v="urn:schemas-microsoft-com:vml" xmlns:wp14="http://schemas.microsoft.com/office/word/2010/wordprocessingDrawing" xmlns:wp="http://schemas.openxmlformats.org/drawingml/2006/wordprocessingDrawing" xmlns:w10="urn:schemas-microsoft-com:office:word" xmlns:w="http://schemas.openxmlformats.org/wordprocessingml/2006/main" xmlns:w14="http://schemas.microsoft.com/office/word/2010/wordml" xmlns:w15="http://schemas.microsoft.com/office/word/2012/wordml" xmlns:w16se="http://schemas.microsoft.com/office/word/2015/wordml/symex" xmlns:wpg="http://schemas.microsoft.com/office/word/2010/wordprocessingGroup" xmlns:wpi="http://schemas.microsoft.com/office/word/2010/wordprocessingInk" xmlns:wne="http://schemas.microsoft.com/office/word/2006/wordml" xmlns:wps="http://schemas.microsoft.com/office/word/2010/wordprocessingShape" mc:Ignorable="w14 w15 w16se wp14">
+<w:numbering xmlns:wpc="http://schemas.microsoft.com/office/word/2010/wordprocessingCanvas" xmlns:cx="http://schemas.microsoft.com/office/drawing/2014/chartex" xmlns:cx1="http://schemas.microsoft.com/office/drawing/2015/9/8/chartex" xmlns:cx2="http://schemas.microsoft.com/office/drawing/2015/10/21/chartex" xmlns:cx3="http://schemas.microsoft.com/office/drawing/2016/5/9/chartex" xmlns:cx4="http://schemas.microsoft.com/office/drawing/2016/5/10/chartex" xmlns:cx5="http://schemas.microsoft.com/office/drawing/2016/5/11/chartex" xmlns:cx6="http://schemas.microsoft.com/office/drawing/2016/5/12/chartex" xmlns:cx7="http://schemas.microsoft.com/office/drawing/2016/5/13/chartex" xmlns:cx8="http://schemas.microsoft.com/office/drawing/2016/5/14/chartex" xmlns:mc="http://schemas.openxmlformats.org/markup-compatibility/2006" xmlns:aink="http://schemas.microsoft.com/office/drawing/2016/ink" xmlns:am3d="http://schemas.microsoft.com/office/drawing/2017/model3d" xmlns:o="urn:schemas-microsoft-com:office:office" xmlns:oel="http://schemas.microsoft.com/office/2019/extlst" xmlns:r="http://schemas.openxmlformats.org/officeDocument/2006/relationships" xmlns:m="http://schemas.openxmlformats.org/officeDocument/2006/math" xmlns:v="urn:schemas-microsoft-com:vml" xmlns:wp14="http://schemas.microsoft.com/office/word/2010/wordprocessingDrawing" xmlns:wp="http://schemas.openxmlformats.org/drawingml/2006/wordprocessingDrawing" xmlns:w10="urn:schemas-microsoft-com:office:word" xmlns:w="http://schemas.openxmlformats.org/wordprocessingml/2006/main" xmlns:w14="http://schemas.microsoft.com/office/word/2010/wordml" xmlns:w15="http://schemas.microsoft.com/office/word/2012/wordml" xmlns:w16cex="http://schemas.microsoft.com/office/word/2018/wordml/cex" xmlns:w16cid="http://schemas.microsoft.com/office/word/2016/wordml/cid" xmlns:w16="http://schemas.microsoft.com/office/word/2018/wordml" xmlns:w16du="http://schemas.microsoft.com/office/word/2023/wordml/word16du" xmlns:w16sdtdh="http://schemas.microsoft.com/office/word/2020/wordml/sdtdatahash" xmlns:w16se="http://schemas.microsoft.com/office/word/2015/wordml/symex" xmlns:wpg="http://schemas.microsoft.com/office/word/2010/wordprocessingGroup" xmlns:wpi="http://schemas.microsoft.com/office/word/2010/wordprocessingInk" xmlns:wne="http://schemas.microsoft.com/office/word/2006/wordml" xmlns:wps="http://schemas.microsoft.com/office/word/2010/wordprocessingShape" mc:Ignorable="w14 w15 w16se w16cid w16 w16cex w16sdtdh w16du wp14">
   <w:abstractNum w:abstractNumId="0" w15:restartNumberingAfterBreak="0">
     <w:nsid w:val="12922098"/>
     <w:multiLevelType w:val="hybridMultilevel"/>
@@ -13878,47 +13180,47 @@
       </w:rPr>
     </w:lvl>
   </w:abstractNum>
-  <w:num w:numId="1">
+  <w:num w:numId="1" w16cid:durableId="2034257804">
     <w:abstractNumId w:val="9"/>
   </w:num>
-  <w:num w:numId="2">
+  <w:num w:numId="2" w16cid:durableId="240333851">
     <w:abstractNumId w:val="8"/>
   </w:num>
-  <w:num w:numId="3">
+  <w:num w:numId="3" w16cid:durableId="1118334231">
     <w:abstractNumId w:val="2"/>
   </w:num>
-  <w:num w:numId="4">
+  <w:num w:numId="4" w16cid:durableId="762990567">
     <w:abstractNumId w:val="1"/>
   </w:num>
-  <w:num w:numId="5">
+  <w:num w:numId="5" w16cid:durableId="397898074">
     <w:abstractNumId w:val="3"/>
   </w:num>
-  <w:num w:numId="6">
+  <w:num w:numId="6" w16cid:durableId="1786386018">
     <w:abstractNumId w:val="7"/>
   </w:num>
-  <w:num w:numId="7">
+  <w:num w:numId="7" w16cid:durableId="898596038">
     <w:abstractNumId w:val="9"/>
   </w:num>
-  <w:num w:numId="8">
+  <w:num w:numId="8" w16cid:durableId="1656303737">
     <w:abstractNumId w:val="10"/>
   </w:num>
-  <w:num w:numId="9">
+  <w:num w:numId="9" w16cid:durableId="825125923">
     <w:abstractNumId w:val="5"/>
   </w:num>
-  <w:num w:numId="10">
+  <w:num w:numId="10" w16cid:durableId="1110660785">
     <w:abstractNumId w:val="6"/>
   </w:num>
-  <w:num w:numId="11">
+  <w:num w:numId="11" w16cid:durableId="529804456">
     <w:abstractNumId w:val="4"/>
   </w:num>
-  <w:num w:numId="12">
+  <w:num w:numId="12" w16cid:durableId="1611627074">
     <w:abstractNumId w:val="0"/>
   </w:num>
 </w:numbering>
 </file>
 
 <file path=word/people.xml><?xml version="1.0" encoding="utf-8"?>
-<w15:people xmlns:wpc="http://schemas.microsoft.com/office/word/2010/wordprocessingCanvas" xmlns:cx="http://schemas.microsoft.com/office/drawing/2014/chartex" xmlns:mc="http://schemas.openxmlformats.org/markup-compatibility/2006" xmlns:o="urn:schemas-microsoft-com:office:office" xmlns:r="http://schemas.openxmlformats.org/officeDocument/2006/relationships" xmlns:m="http://schemas.openxmlformats.org/officeDocument/2006/math" xmlns:v="urn:schemas-microsoft-com:vml" xmlns:wp14="http://schemas.microsoft.com/office/word/2010/wordprocessingDrawing" xmlns:wp="http://schemas.openxmlformats.org/drawingml/2006/wordprocessingDrawing" xmlns:w10="urn:schemas-microsoft-com:office:word" xmlns:w="http://schemas.openxmlformats.org/wordprocessingml/2006/main" xmlns:w14="http://schemas.microsoft.com/office/word/2010/wordml" xmlns:w15="http://schemas.microsoft.com/office/word/2012/wordml" xmlns:w16se="http://schemas.microsoft.com/office/word/2015/wordml/symex" xmlns:wpg="http://schemas.microsoft.com/office/word/2010/wordprocessingGroup" xmlns:wpi="http://schemas.microsoft.com/office/word/2010/wordprocessingInk" xmlns:wne="http://schemas.microsoft.com/office/word/2006/wordml" xmlns:wps="http://schemas.microsoft.com/office/word/2010/wordprocessingShape" mc:Ignorable="w14 w15 w16se wp14">
+<w15:people xmlns:wpc="http://schemas.microsoft.com/office/word/2010/wordprocessingCanvas" xmlns:cx="http://schemas.microsoft.com/office/drawing/2014/chartex" xmlns:cx1="http://schemas.microsoft.com/office/drawing/2015/9/8/chartex" xmlns:cx2="http://schemas.microsoft.com/office/drawing/2015/10/21/chartex" xmlns:cx3="http://schemas.microsoft.com/office/drawing/2016/5/9/chartex" xmlns:cx4="http://schemas.microsoft.com/office/drawing/2016/5/10/chartex" xmlns:cx5="http://schemas.microsoft.com/office/drawing/2016/5/11/chartex" xmlns:cx6="http://schemas.microsoft.com/office/drawing/2016/5/12/chartex" xmlns:cx7="http://schemas.microsoft.com/office/drawing/2016/5/13/chartex" xmlns:cx8="http://schemas.microsoft.com/office/drawing/2016/5/14/chartex" xmlns:mc="http://schemas.openxmlformats.org/markup-compatibility/2006" xmlns:aink="http://schemas.microsoft.com/office/drawing/2016/ink" xmlns:am3d="http://schemas.microsoft.com/office/drawing/2017/model3d" xmlns:o="urn:schemas-microsoft-com:office:office" xmlns:oel="http://schemas.microsoft.com/office/2019/extlst" xmlns:r="http://schemas.openxmlformats.org/officeDocument/2006/relationships" xmlns:m="http://schemas.openxmlformats.org/officeDocument/2006/math" xmlns:v="urn:schemas-microsoft-com:vml" xmlns:wp14="http://schemas.microsoft.com/office/word/2010/wordprocessingDrawing" xmlns:wp="http://schemas.openxmlformats.org/drawingml/2006/wordprocessingDrawing" xmlns:w10="urn:schemas-microsoft-com:office:word" xmlns:w="http://schemas.openxmlformats.org/wordprocessingml/2006/main" xmlns:w14="http://schemas.microsoft.com/office/word/2010/wordml" xmlns:w15="http://schemas.microsoft.com/office/word/2012/wordml" xmlns:w16cex="http://schemas.microsoft.com/office/word/2018/wordml/cex" xmlns:w16cid="http://schemas.microsoft.com/office/word/2016/wordml/cid" xmlns:w16="http://schemas.microsoft.com/office/word/2018/wordml" xmlns:w16du="http://schemas.microsoft.com/office/word/2023/wordml/word16du" xmlns:w16sdtdh="http://schemas.microsoft.com/office/word/2020/wordml/sdtdatahash" xmlns:w16se="http://schemas.microsoft.com/office/word/2015/wordml/symex" xmlns:wpg="http://schemas.microsoft.com/office/word/2010/wordprocessingGroup" xmlns:wpi="http://schemas.microsoft.com/office/word/2010/wordprocessingInk" xmlns:wne="http://schemas.microsoft.com/office/word/2006/wordml" xmlns:wps="http://schemas.microsoft.com/office/word/2010/wordprocessingShape" mc:Ignorable="w14 w15 w16se w16cid w16 w16cex w16sdtdh w16du wp14">
   <w15:person w15:author="Franyer Adrián Sánchez Guillén">
     <w15:presenceInfo w15:providerId="None" w15:userId="Franyer Adrián Sánchez Guillén"/>
   </w15:person>
@@ -13926,7 +13228,7 @@
 </file>
 
 <file path=word/styles.xml><?xml version="1.0" encoding="utf-8"?>
-<w:styles xmlns:mc="http://schemas.openxmlformats.org/markup-compatibility/2006" xmlns:r="http://schemas.openxmlformats.org/officeDocument/2006/relationships" xmlns:w="http://schemas.openxmlformats.org/wordprocessingml/2006/main" xmlns:w14="http://schemas.microsoft.com/office/word/2010/wordml" xmlns:w15="http://schemas.microsoft.com/office/word/2012/wordml" xmlns:w16se="http://schemas.microsoft.com/office/word/2015/wordml/symex" mc:Ignorable="w14 w15 w16se">
+<w:styles xmlns:mc="http://schemas.openxmlformats.org/markup-compatibility/2006" xmlns:r="http://schemas.openxmlformats.org/officeDocument/2006/relationships" xmlns:w="http://schemas.openxmlformats.org/wordprocessingml/2006/main" xmlns:w14="http://schemas.microsoft.com/office/word/2010/wordml" xmlns:w15="http://schemas.microsoft.com/office/word/2012/wordml" xmlns:w16cex="http://schemas.microsoft.com/office/word/2018/wordml/cex" xmlns:w16cid="http://schemas.microsoft.com/office/word/2016/wordml/cid" xmlns:w16="http://schemas.microsoft.com/office/word/2018/wordml" xmlns:w16du="http://schemas.microsoft.com/office/word/2023/wordml/word16du" xmlns:w16sdtdh="http://schemas.microsoft.com/office/word/2020/wordml/sdtdatahash" xmlns:w16se="http://schemas.microsoft.com/office/word/2015/wordml/symex" mc:Ignorable="w14 w15 w16se w16cid w16 w16cex w16sdtdh w16du">
   <w:docDefaults>
     <w:rPrDefault>
       <w:rPr>
@@ -13942,7 +13244,7 @@
       </w:pPr>
     </w:pPrDefault>
   </w:docDefaults>
-  <w:latentStyles w:defLockedState="0" w:defUIPriority="99" w:defSemiHidden="0" w:defUnhideWhenUsed="0" w:defQFormat="0" w:count="371">
+  <w:latentStyles w:defLockedState="0" w:defUIPriority="99" w:defSemiHidden="0" w:defUnhideWhenUsed="0" w:defQFormat="0" w:count="376">
     <w:lsdException w:name="Normal" w:uiPriority="0" w:qFormat="1"/>
     <w:lsdException w:name="heading 1" w:uiPriority="9" w:qFormat="1"/>
     <w:lsdException w:name="heading 2" w:semiHidden="1" w:uiPriority="9" w:unhideWhenUsed="1" w:qFormat="1"/>
@@ -14314,6 +13616,11 @@
     <w:lsdException w:name="List Table 5 Dark Accent 6" w:uiPriority="50"/>
     <w:lsdException w:name="List Table 6 Colorful Accent 6" w:uiPriority="51"/>
     <w:lsdException w:name="List Table 7 Colorful Accent 6" w:uiPriority="52"/>
+    <w:lsdException w:name="Mention" w:semiHidden="1" w:unhideWhenUsed="1"/>
+    <w:lsdException w:name="Smart Hyperlink" w:semiHidden="1" w:unhideWhenUsed="1"/>
+    <w:lsdException w:name="Hashtag" w:semiHidden="1" w:unhideWhenUsed="1"/>
+    <w:lsdException w:name="Unresolved Mention" w:semiHidden="1" w:unhideWhenUsed="1"/>
+    <w:lsdException w:name="Smart Link" w:semiHidden="1" w:unhideWhenUsed="1"/>
   </w:latentStyles>
   <w:style w:type="paragraph" w:default="1" w:styleId="Normal">
     <w:name w:val="Normal"/>
@@ -14657,8 +13964,8 @@
       <w:u w:val="single"/>
     </w:rPr>
   </w:style>
-  <w:style w:type="character" w:customStyle="1" w:styleId="UnresolvedMention">
-    <w:name w:val="Unresolved Mention"/>
+  <w:style w:type="character" w:customStyle="1" w:styleId="Mencinsinresolver1">
+    <w:name w:val="Mención sin resolver1"/>
     <w:basedOn w:val="Fuentedeprrafopredeter"/>
     <w:uiPriority w:val="99"/>
     <w:semiHidden/>
@@ -14669,7 +13976,7 @@
       <w:shd w:val="clear" w:color="auto" w:fill="E1DFDD"/>
     </w:rPr>
   </w:style>
-  <w:style w:type="table" w:styleId="Tabladecuadrcula1clara-nfasis1">
+  <w:style w:type="table" w:styleId="Tablaconcuadrcula1clara-nfasis1">
     <w:name w:val="Grid Table 1 Light Accent 1"/>
     <w:basedOn w:val="Tablanormal"/>
     <w:uiPriority w:val="46"/>
@@ -14726,7 +14033,7 @@
       </w:rPr>
     </w:tblStylePr>
   </w:style>
-  <w:style w:type="table" w:styleId="Tabladecuadrcula4-nfasis1">
+  <w:style w:type="table" w:styleId="Tablaconcuadrcula4-nfasis1">
     <w:name w:val="Grid Table 4 Accent 1"/>
     <w:basedOn w:val="Tablanormal"/>
     <w:uiPriority w:val="49"/>
@@ -14901,13 +14208,95 @@
       <w:szCs w:val="20"/>
     </w:rPr>
   </w:style>
+  <w:style w:type="table" w:styleId="Tablanormal1">
+    <w:name w:val="Plain Table 1"/>
+    <w:basedOn w:val="Tablanormal"/>
+    <w:uiPriority w:val="41"/>
+    <w:rsid w:val="00F041C2"/>
+    <w:pPr>
+      <w:spacing w:after="0" w:line="240" w:lineRule="auto"/>
+    </w:pPr>
+    <w:tblPr>
+      <w:tblStyleRowBandSize w:val="1"/>
+      <w:tblStyleColBandSize w:val="1"/>
+      <w:tblBorders>
+        <w:top w:val="single" w:sz="4" w:space="0" w:color="BFBFBF" w:themeColor="background1" w:themeShade="BF"/>
+        <w:left w:val="single" w:sz="4" w:space="0" w:color="BFBFBF" w:themeColor="background1" w:themeShade="BF"/>
+        <w:bottom w:val="single" w:sz="4" w:space="0" w:color="BFBFBF" w:themeColor="background1" w:themeShade="BF"/>
+        <w:right w:val="single" w:sz="4" w:space="0" w:color="BFBFBF" w:themeColor="background1" w:themeShade="BF"/>
+        <w:insideH w:val="single" w:sz="4" w:space="0" w:color="BFBFBF" w:themeColor="background1" w:themeShade="BF"/>
+        <w:insideV w:val="single" w:sz="4" w:space="0" w:color="BFBFBF" w:themeColor="background1" w:themeShade="BF"/>
+      </w:tblBorders>
+    </w:tblPr>
+    <w:tblStylePr w:type="firstRow">
+      <w:rPr>
+        <w:b/>
+        <w:bCs/>
+      </w:rPr>
+    </w:tblStylePr>
+    <w:tblStylePr w:type="lastRow">
+      <w:rPr>
+        <w:b/>
+        <w:bCs/>
+      </w:rPr>
+      <w:tblPr/>
+      <w:tcPr>
+        <w:tcBorders>
+          <w:top w:val="double" w:sz="4" w:space="0" w:color="BFBFBF" w:themeColor="background1" w:themeShade="BF"/>
+        </w:tcBorders>
+      </w:tcPr>
+    </w:tblStylePr>
+    <w:tblStylePr w:type="firstCol">
+      <w:rPr>
+        <w:b/>
+        <w:bCs/>
+      </w:rPr>
+    </w:tblStylePr>
+    <w:tblStylePr w:type="lastCol">
+      <w:rPr>
+        <w:b/>
+        <w:bCs/>
+      </w:rPr>
+    </w:tblStylePr>
+    <w:tblStylePr w:type="band1Vert">
+      <w:tblPr/>
+      <w:tcPr>
+        <w:shd w:val="clear" w:color="auto" w:fill="F2F2F2" w:themeFill="background1" w:themeFillShade="F2"/>
+      </w:tcPr>
+    </w:tblStylePr>
+    <w:tblStylePr w:type="band1Horz">
+      <w:tblPr/>
+      <w:tcPr>
+        <w:shd w:val="clear" w:color="auto" w:fill="F2F2F2" w:themeFill="background1" w:themeFillShade="F2"/>
+      </w:tcPr>
+    </w:tblStylePr>
+  </w:style>
+  <w:style w:type="table" w:styleId="Tablaconcuadrculaclara">
+    <w:name w:val="Grid Table Light"/>
+    <w:basedOn w:val="Tablanormal"/>
+    <w:uiPriority w:val="40"/>
+    <w:rsid w:val="00F041C2"/>
+    <w:pPr>
+      <w:spacing w:after="0" w:line="240" w:lineRule="auto"/>
+    </w:pPr>
+    <w:tblPr>
+      <w:tblBorders>
+        <w:top w:val="single" w:sz="4" w:space="0" w:color="BFBFBF" w:themeColor="background1" w:themeShade="BF"/>
+        <w:left w:val="single" w:sz="4" w:space="0" w:color="BFBFBF" w:themeColor="background1" w:themeShade="BF"/>
+        <w:bottom w:val="single" w:sz="4" w:space="0" w:color="BFBFBF" w:themeColor="background1" w:themeShade="BF"/>
+        <w:right w:val="single" w:sz="4" w:space="0" w:color="BFBFBF" w:themeColor="background1" w:themeShade="BF"/>
+        <w:insideH w:val="single" w:sz="4" w:space="0" w:color="BFBFBF" w:themeColor="background1" w:themeShade="BF"/>
+        <w:insideV w:val="single" w:sz="4" w:space="0" w:color="BFBFBF" w:themeColor="background1" w:themeShade="BF"/>
+      </w:tblBorders>
+    </w:tblPr>
+  </w:style>
 </w:styles>
 </file>
 
 <file path=word/charts/chart1.xml><?xml version="1.0" encoding="utf-8"?>
 <c:chartSpace xmlns:c="http://schemas.openxmlformats.org/drawingml/2006/chart" xmlns:a="http://schemas.openxmlformats.org/drawingml/2006/main" xmlns:r="http://schemas.openxmlformats.org/officeDocument/2006/relationships" xmlns:c16r2="http://schemas.microsoft.com/office/drawing/2015/06/chart">
   <c:date1904 val="0"/>
-  <c:lang val="es-ES"/>
+  <c:lang val="es-MX"/>
   <c:roundedCorners val="0"/>
   <mc:AlternateContent xmlns:mc="http://schemas.openxmlformats.org/markup-compatibility/2006">
     <mc:Choice xmlns:c14="http://schemas.microsoft.com/office/drawing/2007/8/2/chart" Requires="c14">
@@ -14970,7 +14359,7 @@
               <a:cs typeface="+mn-cs"/>
             </a:defRPr>
           </a:pPr>
-          <a:endParaRPr lang="es-VE"/>
+          <a:endParaRPr lang="es-CO"/>
         </a:p>
       </c:txPr>
     </c:title>
@@ -15203,13 +14592,12 @@
               <a:cs typeface="+mn-cs"/>
             </a:defRPr>
           </a:pPr>
-          <a:endParaRPr lang="es-VE"/>
+          <a:endParaRPr lang="es-CO"/>
         </a:p>
       </c:txPr>
     </c:legend>
     <c:plotVisOnly val="1"/>
     <c:dispBlanksAs val="gap"/>
-    <c:showDLblsOverMax val="0"/>
     <c:extLst>
       <c:ext xmlns:c16r3="http://schemas.microsoft.com/office/drawing/2017/03/chart" uri="{56B9EC1D-385E-4148-901F-78D8002777C0}">
         <c16r3:dataDisplayOptions16>
@@ -15217,6 +14605,7 @@
         </c16r3:dataDisplayOptions16>
       </c:ext>
     </c:extLst>
+    <c:showDLblsOverMax val="0"/>
   </c:chart>
   <c:spPr>
     <a:solidFill>
@@ -15240,7 +14629,7 @@
       <a:pPr>
         <a:defRPr/>
       </a:pPr>
-      <a:endParaRPr lang="es-VE"/>
+      <a:endParaRPr lang="es-CO"/>
     </a:p>
   </c:txPr>
   <c:externalData r:id="rId4">
@@ -15252,7 +14641,7 @@
 <file path=word/charts/chart2.xml><?xml version="1.0" encoding="utf-8"?>
 <c:chartSpace xmlns:c="http://schemas.openxmlformats.org/drawingml/2006/chart" xmlns:a="http://schemas.openxmlformats.org/drawingml/2006/main" xmlns:r="http://schemas.openxmlformats.org/officeDocument/2006/relationships" xmlns:c16r2="http://schemas.microsoft.com/office/drawing/2015/06/chart">
   <c:date1904 val="0"/>
-  <c:lang val="es-ES"/>
+  <c:lang val="es-MX"/>
   <c:roundedCorners val="0"/>
   <mc:AlternateContent xmlns:mc="http://schemas.openxmlformats.org/markup-compatibility/2006">
     <mc:Choice xmlns:c14="http://schemas.microsoft.com/office/drawing/2007/8/2/chart" Requires="c14">
@@ -15315,7 +14704,7 @@
               <a:cs typeface="+mn-cs"/>
             </a:defRPr>
           </a:pPr>
-          <a:endParaRPr lang="es-VE"/>
+          <a:endParaRPr lang="es-CO"/>
         </a:p>
       </c:txPr>
     </c:title>
@@ -15548,13 +14937,12 @@
               <a:cs typeface="+mn-cs"/>
             </a:defRPr>
           </a:pPr>
-          <a:endParaRPr lang="es-VE"/>
+          <a:endParaRPr lang="es-CO"/>
         </a:p>
       </c:txPr>
     </c:legend>
     <c:plotVisOnly val="1"/>
     <c:dispBlanksAs val="gap"/>
-    <c:showDLblsOverMax val="0"/>
     <c:extLst>
       <c:ext xmlns:c16r3="http://schemas.microsoft.com/office/drawing/2017/03/chart" uri="{56B9EC1D-385E-4148-901F-78D8002777C0}">
         <c16r3:dataDisplayOptions16>
@@ -15562,6 +14950,7 @@
         </c16r3:dataDisplayOptions16>
       </c:ext>
     </c:extLst>
+    <c:showDLblsOverMax val="0"/>
   </c:chart>
   <c:spPr>
     <a:solidFill>
@@ -15585,7 +14974,7 @@
       <a:pPr>
         <a:defRPr/>
       </a:pPr>
-      <a:endParaRPr lang="es-VE"/>
+      <a:endParaRPr lang="es-CO"/>
     </a:p>
   </c:txPr>
   <c:externalData r:id="rId4">
@@ -15597,7 +14986,7 @@
 <file path=word/charts/chart3.xml><?xml version="1.0" encoding="utf-8"?>
 <c:chartSpace xmlns:c="http://schemas.openxmlformats.org/drawingml/2006/chart" xmlns:a="http://schemas.openxmlformats.org/drawingml/2006/main" xmlns:r="http://schemas.openxmlformats.org/officeDocument/2006/relationships" xmlns:c16r2="http://schemas.microsoft.com/office/drawing/2015/06/chart">
   <c:date1904 val="0"/>
-  <c:lang val="es-ES"/>
+  <c:lang val="es-MX"/>
   <c:roundedCorners val="0"/>
   <mc:AlternateContent xmlns:mc="http://schemas.openxmlformats.org/markup-compatibility/2006">
     <mc:Choice xmlns:c14="http://schemas.microsoft.com/office/drawing/2007/8/2/chart" Requires="c14">
@@ -15664,7 +15053,7 @@
               <a:cs typeface="+mn-cs"/>
             </a:defRPr>
           </a:pPr>
-          <a:endParaRPr lang="es-VE"/>
+          <a:endParaRPr lang="es-CO"/>
         </a:p>
       </c:txPr>
     </c:title>
@@ -16001,13 +15390,12 @@
               <a:cs typeface="+mn-cs"/>
             </a:defRPr>
           </a:pPr>
-          <a:endParaRPr lang="es-VE"/>
+          <a:endParaRPr lang="es-CO"/>
         </a:p>
       </c:txPr>
     </c:legend>
     <c:plotVisOnly val="1"/>
     <c:dispBlanksAs val="gap"/>
-    <c:showDLblsOverMax val="0"/>
     <c:extLst>
       <c:ext xmlns:c16r3="http://schemas.microsoft.com/office/drawing/2017/03/chart" uri="{56B9EC1D-385E-4148-901F-78D8002777C0}">
         <c16r3:dataDisplayOptions16>
@@ -16015,6 +15403,7 @@
         </c16r3:dataDisplayOptions16>
       </c:ext>
     </c:extLst>
+    <c:showDLblsOverMax val="0"/>
   </c:chart>
   <c:spPr>
     <a:solidFill>
@@ -16038,7 +15427,7 @@
       <a:pPr>
         <a:defRPr/>
       </a:pPr>
-      <a:endParaRPr lang="es-VE"/>
+      <a:endParaRPr lang="es-CO"/>
     </a:p>
   </c:txPr>
   <c:externalData r:id="rId3">
@@ -16050,7 +15439,7 @@
 <file path=word/charts/chart4.xml><?xml version="1.0" encoding="utf-8"?>
 <c:chartSpace xmlns:c="http://schemas.openxmlformats.org/drawingml/2006/chart" xmlns:a="http://schemas.openxmlformats.org/drawingml/2006/main" xmlns:r="http://schemas.openxmlformats.org/officeDocument/2006/relationships" xmlns:c16r2="http://schemas.microsoft.com/office/drawing/2015/06/chart">
   <c:date1904 val="0"/>
-  <c:lang val="es-ES"/>
+  <c:lang val="es-MX"/>
   <c:roundedCorners val="0"/>
   <mc:AlternateContent xmlns:mc="http://schemas.openxmlformats.org/markup-compatibility/2006">
     <mc:Choice xmlns:c14="http://schemas.microsoft.com/office/drawing/2007/8/2/chart" Requires="c14">
@@ -16117,7 +15506,7 @@
               <a:cs typeface="+mn-cs"/>
             </a:defRPr>
           </a:pPr>
-          <a:endParaRPr lang="es-VE"/>
+          <a:endParaRPr lang="es-CO"/>
         </a:p>
       </c:txPr>
     </c:title>
@@ -16454,13 +15843,12 @@
               <a:cs typeface="+mn-cs"/>
             </a:defRPr>
           </a:pPr>
-          <a:endParaRPr lang="es-VE"/>
+          <a:endParaRPr lang="es-CO"/>
         </a:p>
       </c:txPr>
     </c:legend>
     <c:plotVisOnly val="1"/>
     <c:dispBlanksAs val="gap"/>
-    <c:showDLblsOverMax val="0"/>
     <c:extLst>
       <c:ext xmlns:c16r3="http://schemas.microsoft.com/office/drawing/2017/03/chart" uri="{56B9EC1D-385E-4148-901F-78D8002777C0}">
         <c16r3:dataDisplayOptions16>
@@ -16468,6 +15856,7 @@
         </c16r3:dataDisplayOptions16>
       </c:ext>
     </c:extLst>
+    <c:showDLblsOverMax val="0"/>
   </c:chart>
   <c:spPr>
     <a:solidFill>
@@ -16491,7 +15880,7 @@
       <a:pPr>
         <a:defRPr/>
       </a:pPr>
-      <a:endParaRPr lang="es-VE"/>
+      <a:endParaRPr lang="es-CO"/>
     </a:p>
   </c:txPr>
   <c:externalData r:id="rId3">
@@ -16503,7 +15892,7 @@
 <file path=word/charts/chart5.xml><?xml version="1.0" encoding="utf-8"?>
 <c:chartSpace xmlns:c="http://schemas.openxmlformats.org/drawingml/2006/chart" xmlns:a="http://schemas.openxmlformats.org/drawingml/2006/main" xmlns:r="http://schemas.openxmlformats.org/officeDocument/2006/relationships" xmlns:c16r2="http://schemas.microsoft.com/office/drawing/2015/06/chart">
   <c:date1904 val="0"/>
-  <c:lang val="es-ES"/>
+  <c:lang val="es-MX"/>
   <c:roundedCorners val="0"/>
   <mc:AlternateContent xmlns:mc="http://schemas.openxmlformats.org/markup-compatibility/2006">
     <mc:Choice xmlns:c14="http://schemas.microsoft.com/office/drawing/2007/8/2/chart" Requires="c14">
@@ -16570,7 +15959,7 @@
               <a:cs typeface="+mn-cs"/>
             </a:defRPr>
           </a:pPr>
-          <a:endParaRPr lang="es-VE"/>
+          <a:endParaRPr lang="es-CO"/>
         </a:p>
       </c:txPr>
     </c:title>
@@ -16905,13 +16294,12 @@
               <a:cs typeface="+mn-cs"/>
             </a:defRPr>
           </a:pPr>
-          <a:endParaRPr lang="es-VE"/>
+          <a:endParaRPr lang="es-CO"/>
         </a:p>
       </c:txPr>
     </c:legend>
     <c:plotVisOnly val="1"/>
     <c:dispBlanksAs val="gap"/>
-    <c:showDLblsOverMax val="0"/>
     <c:extLst>
       <c:ext xmlns:c16r3="http://schemas.microsoft.com/office/drawing/2017/03/chart" uri="{56B9EC1D-385E-4148-901F-78D8002777C0}">
         <c16r3:dataDisplayOptions16>
@@ -16919,6 +16307,7 @@
         </c16r3:dataDisplayOptions16>
       </c:ext>
     </c:extLst>
+    <c:showDLblsOverMax val="0"/>
   </c:chart>
   <c:spPr>
     <a:solidFill>
@@ -16942,7 +16331,7 @@
       <a:pPr>
         <a:defRPr/>
       </a:pPr>
-      <a:endParaRPr lang="es-VE"/>
+      <a:endParaRPr lang="es-CO"/>
     </a:p>
   </c:txPr>
   <c:externalData r:id="rId3">

</xml_diff>

<commit_message>
modificado informe, partes pendiente del capitulo 4
</commit_message>
<xml_diff>
--- a/docs/PROYECTO HOSPITAL 2.0.docx
+++ b/docs/PROYECTO HOSPITAL 2.0.docx
@@ -47,11 +47,11 @@
                     </pic:cNvPicPr>
                   </pic:nvPicPr>
                   <pic:blipFill>
-                    <a:blip r:embed="rId6" cstate="print">
+                    <a:blip r:embed="rId8" cstate="print">
                       <a:extLst>
                         <a:ext uri="{BEBA8EAE-BF5A-486C-A8C5-ECC9F3942E4B}">
                           <a14:imgProps xmlns:a14="http://schemas.microsoft.com/office/drawing/2010/main">
-                            <a14:imgLayer r:embed="rId7">
+                            <a14:imgLayer r:embed="rId9">
                               <a14:imgEffect>
                                 <a14:sharpenSoften amount="50000"/>
                               </a14:imgEffect>
@@ -127,7 +127,7 @@
                     <pic:cNvPicPr/>
                   </pic:nvPicPr>
                   <pic:blipFill>
-                    <a:blip r:embed="rId8" cstate="print">
+                    <a:blip r:embed="rId10" cstate="print">
                       <a:extLst>
                         <a:ext uri="{28A0092B-C50C-407E-A947-70E740481C1C}">
                           <a14:useLocalDpi xmlns:a14="http://schemas.microsoft.com/office/drawing/2010/main" val="0"/>
@@ -261,6 +261,7 @@
         </w:rPr>
         <w:t>“</w:t>
       </w:r>
+      <w:proofErr w:type="spellStart"/>
       <w:r>
         <w:rPr>
           <w:rFonts w:eastAsia="Calibri" w:cs="Arial"/>
@@ -268,8 +269,9 @@
           <w:bCs/>
           <w:lang w:eastAsia="en-US"/>
         </w:rPr>
-        <w:t>Kléber Ramírez</w:t>
-      </w:r>
+        <w:t>Kléber</w:t>
+      </w:r>
+      <w:proofErr w:type="spellEnd"/>
       <w:r>
         <w:rPr>
           <w:rFonts w:eastAsia="Calibri" w:cs="Arial"/>
@@ -277,28 +279,57 @@
           <w:bCs/>
           <w:lang w:eastAsia="en-US"/>
         </w:rPr>
-        <w:t>”</w:t>
-      </w:r>
-    </w:p>
-    <w:p>
-      <w:pPr>
-        <w:spacing w:after="0"/>
-        <w:jc w:val="center"/>
+        <w:t xml:space="preserve"> Ramírez</w:t>
+      </w:r>
+      <w:r>
         <w:rPr>
           <w:rFonts w:eastAsia="Calibri" w:cs="Arial"/>
           <w:b/>
           <w:bCs/>
           <w:lang w:eastAsia="en-US"/>
         </w:rPr>
-      </w:pPr>
-      <w:r>
+        <w:t>”</w:t>
+      </w:r>
+    </w:p>
+    <w:p>
+      <w:pPr>
+        <w:spacing w:after="0"/>
+        <w:jc w:val="center"/>
         <w:rPr>
           <w:rFonts w:eastAsia="Calibri" w:cs="Arial"/>
           <w:b/>
           <w:bCs/>
           <w:lang w:eastAsia="en-US"/>
         </w:rPr>
-        <w:t xml:space="preserve">Estado Mérida - Núcleo Tucaní </w:t>
+      </w:pPr>
+      <w:r>
+        <w:rPr>
+          <w:rFonts w:eastAsia="Calibri" w:cs="Arial"/>
+          <w:b/>
+          <w:bCs/>
+          <w:lang w:eastAsia="en-US"/>
+        </w:rPr>
+        <w:t xml:space="preserve">Estado Mérida - Núcleo </w:t>
+      </w:r>
+      <w:proofErr w:type="spellStart"/>
+      <w:r>
+        <w:rPr>
+          <w:rFonts w:eastAsia="Calibri" w:cs="Arial"/>
+          <w:b/>
+          <w:bCs/>
+          <w:lang w:eastAsia="en-US"/>
+        </w:rPr>
+        <w:t>Tucaní</w:t>
+      </w:r>
+      <w:proofErr w:type="spellEnd"/>
+      <w:r>
+        <w:rPr>
+          <w:rFonts w:eastAsia="Calibri" w:cs="Arial"/>
+          <w:b/>
+          <w:bCs/>
+          <w:lang w:eastAsia="en-US"/>
+        </w:rPr>
+        <w:t xml:space="preserve"> </w:t>
       </w:r>
     </w:p>
     <w:p>
@@ -529,8 +560,9 @@
           <w:szCs w:val="28"/>
           <w:lang w:eastAsia="en-US"/>
         </w:rPr>
-        <w:t xml:space="preserve"> de Tucaní</w:t>
-      </w:r>
+        <w:t xml:space="preserve"> de </w:t>
+      </w:r>
+      <w:proofErr w:type="spellStart"/>
       <w:r>
         <w:rPr>
           <w:rFonts w:eastAsia="Calibri" w:cs="Arial"/>
@@ -539,13 +571,10 @@
           <w:szCs w:val="28"/>
           <w:lang w:eastAsia="en-US"/>
         </w:rPr>
-        <w:t>)</w:t>
-      </w:r>
-    </w:p>
-    <w:p>
-      <w:pPr>
-        <w:spacing w:after="0"/>
-        <w:jc w:val="center"/>
+        <w:t>Tucaní</w:t>
+      </w:r>
+      <w:proofErr w:type="spellEnd"/>
+      <w:r>
         <w:rPr>
           <w:rFonts w:eastAsia="Calibri" w:cs="Arial"/>
           <w:b/>
@@ -553,7 +582,8 @@
           <w:szCs w:val="28"/>
           <w:lang w:eastAsia="en-US"/>
         </w:rPr>
-      </w:pPr>
+        <w:t>)</w:t>
+      </w:r>
     </w:p>
     <w:p>
       <w:pPr>
@@ -597,6 +627,19 @@
     <w:p>
       <w:pPr>
         <w:spacing w:after="0"/>
+        <w:jc w:val="center"/>
+        <w:rPr>
+          <w:rFonts w:eastAsia="Calibri" w:cs="Arial"/>
+          <w:b/>
+          <w:sz w:val="28"/>
+          <w:szCs w:val="28"/>
+          <w:lang w:eastAsia="en-US"/>
+        </w:rPr>
+      </w:pPr>
+    </w:p>
+    <w:p>
+      <w:pPr>
+        <w:spacing w:after="0"/>
         <w:rPr>
           <w:rFonts w:eastAsia="Calibri" w:cs="Arial"/>
           <w:b/>
@@ -784,7 +827,24 @@
           <w:lang w:eastAsia="en-US"/>
         </w:rPr>
         <w:tab/>
-        <w:t>Franyer Sánchez</w:t>
+      </w:r>
+      <w:proofErr w:type="spellStart"/>
+      <w:r>
+        <w:rPr>
+          <w:rFonts w:eastAsia="Calibri" w:cs="Arial"/>
+          <w:b/>
+          <w:lang w:eastAsia="en-US"/>
+        </w:rPr>
+        <w:t>Franyer</w:t>
+      </w:r>
+      <w:proofErr w:type="spellEnd"/>
+      <w:r>
+        <w:rPr>
+          <w:rFonts w:eastAsia="Calibri" w:cs="Arial"/>
+          <w:b/>
+          <w:lang w:eastAsia="en-US"/>
+        </w:rPr>
+        <w:t xml:space="preserve"> Sánchez</w:t>
       </w:r>
       <w:r>
         <w:rPr>
@@ -1148,7 +1208,23 @@
           <w:rFonts w:eastAsia="Times New Roman" w:cs="Times New Roman"/>
           <w:color w:val="000000"/>
         </w:rPr>
-        <w:t xml:space="preserve">     Estado Mérida, Municipio Caracciolo Parra y Olmedo, Parroquia Tucaní, Sector Andrés Bello, calle principal</w:t>
+        <w:t xml:space="preserve">     Estado Mérida, Municipio Caracciolo Parra y Olmedo, Parroquia </w:t>
+      </w:r>
+      <w:proofErr w:type="spellStart"/>
+      <w:r>
+        <w:rPr>
+          <w:rFonts w:eastAsia="Times New Roman" w:cs="Times New Roman"/>
+          <w:color w:val="000000"/>
+        </w:rPr>
+        <w:t>Tucaní</w:t>
+      </w:r>
+      <w:proofErr w:type="spellEnd"/>
+      <w:r>
+        <w:rPr>
+          <w:rFonts w:eastAsia="Times New Roman" w:cs="Times New Roman"/>
+          <w:color w:val="000000"/>
+        </w:rPr>
+        <w:t>, Sector Andrés Bello, calle principal</w:t>
       </w:r>
     </w:p>
     <w:p>
@@ -1181,7 +1257,7 @@
                     <pic:cNvPicPr/>
                   </pic:nvPicPr>
                   <pic:blipFill>
-                    <a:blip r:embed="rId9"/>
+                    <a:blip r:embed="rId11"/>
                     <a:stretch>
                       <a:fillRect/>
                     </a:stretch>
@@ -1222,8 +1298,19 @@
           <w:szCs w:val="24"/>
           <w:lang w:val="es-ES_tradnl"/>
         </w:rPr>
-        <w:t>Figura 1. Croquis de ubicación del hospital Antonio José Uzcategui</w:t>
-      </w:r>
+        <w:t xml:space="preserve">Figura 1. Croquis de ubicación del hospital Antonio José </w:t>
+      </w:r>
+      <w:proofErr w:type="spellStart"/>
+      <w:r>
+        <w:rPr>
+          <w:rFonts w:cs="Arial"/>
+          <w:b/>
+          <w:szCs w:val="24"/>
+          <w:lang w:val="es-ES_tradnl"/>
+        </w:rPr>
+        <w:t>Uzcategui</w:t>
+      </w:r>
+      <w:proofErr w:type="spellEnd"/>
       <w:r>
         <w:rPr>
           <w:rFonts w:cs="Arial"/>
@@ -1427,7 +1514,25 @@
           <w:color w:val="000000"/>
           <w:lang w:val="es-CO"/>
         </w:rPr>
-        <w:t>El Hospital General Municipal de Tucaní Antonio José Uzcátegui cuenta con un departamento de estadística de salud, donde se llevan los reportes de los pacientes que acuden al hospital, ofreciendo la información por mes de todos los registros que se llevan por departamento, sin embargo, este proceso se lleva manualmente mediante libros de hojas del cálculo.</w:t>
+        <w:t xml:space="preserve">El Hospital General Municipal de </w:t>
+      </w:r>
+      <w:proofErr w:type="spellStart"/>
+      <w:r>
+        <w:rPr>
+          <w:rFonts w:eastAsia="Times New Roman" w:cs="Times New Roman"/>
+          <w:color w:val="000000"/>
+          <w:lang w:val="es-CO"/>
+        </w:rPr>
+        <w:t>Tucaní</w:t>
+      </w:r>
+      <w:proofErr w:type="spellEnd"/>
+      <w:r>
+        <w:rPr>
+          <w:rFonts w:eastAsia="Times New Roman" w:cs="Times New Roman"/>
+          <w:color w:val="000000"/>
+          <w:lang w:val="es-CO"/>
+        </w:rPr>
+        <w:t xml:space="preserve"> Antonio José Uzcátegui cuenta con un departamento de estadística de salud, donde se llevan los reportes de los pacientes que acuden al hospital, ofreciendo la información por mes de todos los registros que se llevan por departamento, sin embargo, este proceso se lleva manualmente mediante libros de hojas del cálculo.</w:t>
       </w:r>
     </w:p>
     <w:p>
@@ -1707,7 +1812,23 @@
           <w:rFonts w:eastAsia="Calibri" w:cs="Arial"/>
           <w:color w:val="000000"/>
         </w:rPr>
-        <w:t>, los procesos y sus variantes que pueden ocurrir en los registros de los departamentos, así como la posibilidad de corrección de datos mal ingresados para poder generar un esquema claro de lo que va hacer el sistema</w:t>
+        <w:t xml:space="preserve">, los procesos y sus variantes que pueden ocurrir en los registros de los departamentos, así como la posibilidad de corrección de datos mal ingresados para poder generar un esquema claro de lo que </w:t>
+      </w:r>
+      <w:proofErr w:type="gramStart"/>
+      <w:r>
+        <w:rPr>
+          <w:rFonts w:eastAsia="Calibri" w:cs="Arial"/>
+          <w:color w:val="000000"/>
+        </w:rPr>
+        <w:t>va</w:t>
+      </w:r>
+      <w:proofErr w:type="gramEnd"/>
+      <w:r>
+        <w:rPr>
+          <w:rFonts w:eastAsia="Calibri" w:cs="Arial"/>
+          <w:color w:val="000000"/>
+        </w:rPr>
+        <w:t xml:space="preserve"> hacer el sistema</w:t>
       </w:r>
       <w:r>
         <w:rPr>
@@ -1809,7 +1930,23 @@
           <w:rFonts w:eastAsia="Calibri" w:cs="Arial"/>
           <w:color w:val="000000"/>
         </w:rPr>
-        <w:t>Implementar el sistema automatizado en HAJU, asegurando el correcto funcionamiento del mismo en cada ordenador de la comunidad.</w:t>
+        <w:t xml:space="preserve">Implementar el sistema automatizado en HAJU, asegurando el correcto funcionamiento </w:t>
+      </w:r>
+      <w:proofErr w:type="gramStart"/>
+      <w:r>
+        <w:rPr>
+          <w:rFonts w:eastAsia="Calibri" w:cs="Arial"/>
+          <w:color w:val="000000"/>
+        </w:rPr>
+        <w:t>del mismo</w:t>
+      </w:r>
+      <w:proofErr w:type="gramEnd"/>
+      <w:r>
+        <w:rPr>
+          <w:rFonts w:eastAsia="Calibri" w:cs="Arial"/>
+          <w:color w:val="000000"/>
+        </w:rPr>
+        <w:t xml:space="preserve"> en cada ordenador de la comunidad.</w:t>
       </w:r>
     </w:p>
     <w:p>
@@ -1889,13 +2026,29 @@
           <w:rFonts w:eastAsia="Calibri" w:cs="Arial"/>
           <w:szCs w:val="24"/>
         </w:rPr>
-        <w:t>Departamento de Estadística del Hospital General Municipal Antonio José Uzcátegui ubicado en el Municipio Caracciolo Parra y Olmedo, en la parroquia Tucaní, sector Andrés Bello, el cual se estima que tendrá una duración de un año para ser efectuado y aplicado. El proyecto se basará en un sistema automatizado para el registro y control de la informació</w:t>
-      </w:r>
+        <w:t xml:space="preserve">Departamento de Estadística del Hospital General Municipal Antonio José Uzcátegui ubicado en el Municipio Caracciolo Parra y Olmedo, en la parroquia </w:t>
+      </w:r>
+      <w:proofErr w:type="spellStart"/>
       <w:r>
         <w:rPr>
           <w:rFonts w:eastAsia="Calibri" w:cs="Arial"/>
           <w:szCs w:val="24"/>
         </w:rPr>
+        <w:t>Tucaní</w:t>
+      </w:r>
+      <w:proofErr w:type="spellEnd"/>
+      <w:r>
+        <w:rPr>
+          <w:rFonts w:eastAsia="Calibri" w:cs="Arial"/>
+          <w:szCs w:val="24"/>
+        </w:rPr>
+        <w:t>, sector Andrés Bello, el cual se estima que tendrá una duración de un año para ser efectuado y aplicado. El proyecto se basará en un sistema automatizado para el registro y control de la informació</w:t>
+      </w:r>
+      <w:r>
+        <w:rPr>
+          <w:rFonts w:eastAsia="Calibri" w:cs="Arial"/>
+          <w:szCs w:val="24"/>
+        </w:rPr>
         <w:t>n.</w:t>
       </w:r>
       <w:r>
@@ -1903,7 +2056,23 @@
           <w:rFonts w:eastAsia="Calibri" w:cs="Arial"/>
           <w:szCs w:val="24"/>
         </w:rPr>
-        <w:t xml:space="preserve"> El sistema estará realizado en base a los lenguajes PHP y JavaScript, con apoyo del Wampserver para base de datos, y el editor de código Sublime Text.</w:t>
+        <w:t xml:space="preserve"> El sistema estará realizado en base a los lenguajes PHP y JavaScript, con apoyo del </w:t>
+      </w:r>
+      <w:proofErr w:type="spellStart"/>
+      <w:r>
+        <w:rPr>
+          <w:rFonts w:eastAsia="Calibri" w:cs="Arial"/>
+          <w:szCs w:val="24"/>
+        </w:rPr>
+        <w:t>Wampserver</w:t>
+      </w:r>
+      <w:proofErr w:type="spellEnd"/>
+      <w:r>
+        <w:rPr>
+          <w:rFonts w:eastAsia="Calibri" w:cs="Arial"/>
+          <w:szCs w:val="24"/>
+        </w:rPr>
+        <w:t xml:space="preserve"> para base de datos, y el editor de código Sublime Text.</w:t>
       </w:r>
     </w:p>
     <w:p>
@@ -2405,7 +2574,23 @@
           <w:rFonts w:eastAsia="Times New Roman" w:cs="Times New Roman"/>
           <w:color w:val="000000"/>
         </w:rPr>
-        <w:t xml:space="preserve">Puede entenderse como aquellas reglas técnicas y actividades destinadas a prevenir, proteger y resguardar lo que es considerado como susceptible de robo, pérdida o daño, ya sea de manera personal, grupal o empresarial. De igual forma, cotidianamente se puede referir a la ausencia de riesgo o a la confianza en algo o en alguien. En este sentido, según Wolfers (1962), define la seguridad como: “la ausencia de amenazas a los valores </w:t>
+        <w:t xml:space="preserve">Puede entenderse como aquellas reglas técnicas y actividades destinadas a prevenir, proteger y resguardar lo que es considerado como susceptible de robo, pérdida o daño, ya sea de manera personal, grupal o empresarial. De igual forma, cotidianamente se puede referir a la ausencia de riesgo o a la confianza en algo o en alguien. En este sentido, según </w:t>
+      </w:r>
+      <w:proofErr w:type="spellStart"/>
+      <w:r>
+        <w:rPr>
+          <w:rFonts w:eastAsia="Times New Roman" w:cs="Times New Roman"/>
+          <w:color w:val="000000"/>
+        </w:rPr>
+        <w:t>Wolfers</w:t>
+      </w:r>
+      <w:proofErr w:type="spellEnd"/>
+      <w:r>
+        <w:rPr>
+          <w:rFonts w:eastAsia="Times New Roman" w:cs="Times New Roman"/>
+          <w:color w:val="000000"/>
+        </w:rPr>
+        <w:t xml:space="preserve"> (1962), define la seguridad como: “la ausencia de amenazas a los valores </w:t>
       </w:r>
       <w:r>
         <w:rPr>
@@ -2501,31 +2686,79 @@
           <w:color w:val="000000"/>
         </w:rPr>
         <w:tab/>
-        <w:t>El proceso Unificado de Rational (RUP) define las 4 fases de un proyecto: principio, elaboración, construcción y transición. También se pueden utilizar fases de definición, diseño, desarrollo y entrega. Esto busca la realización de un ciclo de vida de un proyecto de software para poder garantizar su creación de manera correcta y eficiente.</w:t>
-      </w:r>
-    </w:p>
-    <w:p>
-      <w:pPr>
+        <w:t xml:space="preserve">El proceso Unificado de </w:t>
+      </w:r>
+      <w:proofErr w:type="spellStart"/>
+      <w:r>
         <w:rPr>
           <w:rFonts w:eastAsia="Times New Roman" w:cs="Times New Roman"/>
           <w:color w:val="000000"/>
         </w:rPr>
-      </w:pPr>
-    </w:p>
-    <w:p>
-      <w:pPr>
+        <w:t>Rational</w:t>
+      </w:r>
+      <w:proofErr w:type="spellEnd"/>
+      <w:r>
         <w:rPr>
           <w:rFonts w:eastAsia="Times New Roman" w:cs="Times New Roman"/>
           <w:color w:val="000000"/>
         </w:rPr>
-      </w:pPr>
-      <w:r>
+        <w:t xml:space="preserve"> (RUP) define las 4 fases de un proyecto: principio, elaboración, construcción y transición. También se pueden utilizar fases de definición, diseño, desarrollo y entrega. Esto busca la realización de un ciclo de vida de un proyecto de software para poder garantizar su creación de manera correcta y eficiente.</w:t>
+      </w:r>
+    </w:p>
+    <w:p>
+      <w:pPr>
         <w:rPr>
           <w:rFonts w:eastAsia="Times New Roman" w:cs="Times New Roman"/>
           <w:color w:val="000000"/>
         </w:rPr>
+      </w:pPr>
+    </w:p>
+    <w:p>
+      <w:pPr>
+        <w:rPr>
+          <w:rFonts w:eastAsia="Times New Roman" w:cs="Times New Roman"/>
+          <w:color w:val="000000"/>
+        </w:rPr>
+      </w:pPr>
+      <w:r>
+        <w:rPr>
+          <w:rFonts w:eastAsia="Times New Roman" w:cs="Times New Roman"/>
+          <w:color w:val="000000"/>
+        </w:rPr>
         <w:tab/>
-        <w:t>Según Canós, José H., y María Carmen Panadés Patricio Letelier. “Metodologías agiles de software” (2012).</w:t>
+        <w:t xml:space="preserve">Según </w:t>
+      </w:r>
+      <w:proofErr w:type="spellStart"/>
+      <w:r>
+        <w:rPr>
+          <w:rFonts w:eastAsia="Times New Roman" w:cs="Times New Roman"/>
+          <w:color w:val="000000"/>
+        </w:rPr>
+        <w:t>Canós</w:t>
+      </w:r>
+      <w:proofErr w:type="spellEnd"/>
+      <w:r>
+        <w:rPr>
+          <w:rFonts w:eastAsia="Times New Roman" w:cs="Times New Roman"/>
+          <w:color w:val="000000"/>
+        </w:rPr>
+        <w:t xml:space="preserve">, José H., y María Carmen </w:t>
+      </w:r>
+      <w:proofErr w:type="spellStart"/>
+      <w:r>
+        <w:rPr>
+          <w:rFonts w:eastAsia="Times New Roman" w:cs="Times New Roman"/>
+          <w:color w:val="000000"/>
+        </w:rPr>
+        <w:t>Panadés</w:t>
+      </w:r>
+      <w:proofErr w:type="spellEnd"/>
+      <w:r>
+        <w:rPr>
+          <w:rFonts w:eastAsia="Times New Roman" w:cs="Times New Roman"/>
+          <w:color w:val="000000"/>
+        </w:rPr>
+        <w:t xml:space="preserve"> Patricio Letelier. “Metodologías agiles de software” (2012).</w:t>
       </w:r>
     </w:p>
     <w:p>
@@ -2581,7 +2814,23 @@
           <w:color w:val="000000"/>
         </w:rPr>
         <w:tab/>
-        <w:t>Según Ortegón et al. (2005), el marco lógico es una metodología que facilita los procesos de conceptualización, diseño y evaluación de proyectos; está centrada en la orientación por objetivos y orientada hacia grupos beneficiarios, para facilitar la participación y comunicación en tre las partes interesadas.</w:t>
+        <w:t xml:space="preserve">Según Ortegón et al. (2005), el marco lógico es una metodología que facilita los procesos de conceptualización, diseño y evaluación de proyectos; está centrada en la orientación por objetivos y orientada hacia grupos beneficiarios, para facilitar la participación y comunicación en </w:t>
+      </w:r>
+      <w:proofErr w:type="spellStart"/>
+      <w:r>
+        <w:rPr>
+          <w:rFonts w:eastAsia="Times New Roman" w:cs="Times New Roman"/>
+          <w:color w:val="000000"/>
+        </w:rPr>
+        <w:t>tre</w:t>
+      </w:r>
+      <w:proofErr w:type="spellEnd"/>
+      <w:r>
+        <w:rPr>
+          <w:rFonts w:eastAsia="Times New Roman" w:cs="Times New Roman"/>
+          <w:color w:val="000000"/>
+        </w:rPr>
+        <w:t xml:space="preserve"> las partes interesadas.</w:t>
       </w:r>
     </w:p>
     <w:p>
@@ -2745,7 +2994,23 @@
           <w:color w:val="000000"/>
         </w:rPr>
         <w:tab/>
-        <w:t>La primera versión fue publicada inicialmente en el año 2008. La versión 2 vio la luz en el año 2011 en release Alpha. El lanzamiento definitivo de Sublime Text 2 fue anunciada en el 2012 y con ella, este software logró mayor solidez y robustez, mejoras en la interfaz y también el soporte a las pantallas Retina de MacBook Pro.</w:t>
+        <w:t xml:space="preserve">La primera versión fue publicada inicialmente en el año 2008. La versión 2 vio la luz en el año 2011 en </w:t>
+      </w:r>
+      <w:proofErr w:type="spellStart"/>
+      <w:r>
+        <w:rPr>
+          <w:rFonts w:eastAsia="Times New Roman" w:cs="Times New Roman"/>
+          <w:color w:val="000000"/>
+        </w:rPr>
+        <w:t>release</w:t>
+      </w:r>
+      <w:proofErr w:type="spellEnd"/>
+      <w:r>
+        <w:rPr>
+          <w:rFonts w:eastAsia="Times New Roman" w:cs="Times New Roman"/>
+          <w:color w:val="000000"/>
+        </w:rPr>
+        <w:t xml:space="preserve"> Alpha. El lanzamiento definitivo de Sublime Text 2 fue anunciada en el 2012 y con ella, este software logró mayor solidez y robustez, mejoras en la interfaz y también el soporte a las pantallas Retina de MacBook Pro.</w:t>
       </w:r>
     </w:p>
     <w:p>
@@ -2953,7 +3218,7 @@
           <w:color w:val="000000"/>
         </w:rPr>
       </w:pPr>
-      <w:hyperlink r:id="rId10" w:history="1">
+      <w:hyperlink r:id="rId12" w:history="1">
         <w:r>
           <w:rPr>
             <w:rStyle w:val="Hipervnculo"/>
@@ -3037,40 +3302,40 @@
           <w:color w:val="000000"/>
         </w:rPr>
         <w:tab/>
-        <w:t>Este administrador relacional de bases de datos fue creado por la compañía MySQL AB. Dicha empresa fue comprada por Sun Microsystems en 2008, que a su vez fue adquirida por Oracle Corporation dos años más tarde. Esto quiere decir que hoy en día Oracle dispone de los derechos de la mayor parte del código, aunque MySQL presenta una licencia doble (cuenta con una licencia comercial en manos de Oracle y otra licencia pública general).</w:t>
-      </w:r>
-    </w:p>
-    <w:p>
-      <w:pPr>
+        <w:t xml:space="preserve">Este administrador relacional de bases de datos fue creado por la compañía MySQL AB. Dicha empresa fue comprada por </w:t>
+      </w:r>
+      <w:proofErr w:type="spellStart"/>
+      <w:r>
         <w:rPr>
           <w:rFonts w:eastAsia="Times New Roman" w:cs="Times New Roman"/>
           <w:color w:val="000000"/>
         </w:rPr>
-      </w:pPr>
-    </w:p>
-    <w:p>
-      <w:pPr>
+        <w:t>Sun</w:t>
+      </w:r>
+      <w:proofErr w:type="spellEnd"/>
+      <w:r>
         <w:rPr>
           <w:rFonts w:eastAsia="Times New Roman" w:cs="Times New Roman"/>
           <w:color w:val="000000"/>
         </w:rPr>
-      </w:pPr>
+        <w:t xml:space="preserve"> Microsystems en 2008, que a su vez fue adquirida por Oracle </w:t>
+      </w:r>
+      <w:proofErr w:type="spellStart"/>
       <w:r>
         <w:rPr>
           <w:rFonts w:eastAsia="Times New Roman" w:cs="Times New Roman"/>
           <w:color w:val="000000"/>
         </w:rPr>
-        <w:tab/>
-        <w:t>La base de datos de MySQL, por lo tanto, se distribuye de distintas maneras. Hay una versión con licencia pública general de GNU (la denominada Community Edition) y otras orientadas a empresas que brindan servicios y productos adicionales. Cabe destacar que Facebook, YouTube y Twitter, entre otros de los sitios web más visitados del mundo, trabajan con MySQL.</w:t>
-      </w:r>
-    </w:p>
-    <w:p>
-      <w:pPr>
+        <w:t>Corporation</w:t>
+      </w:r>
+      <w:proofErr w:type="spellEnd"/>
+      <w:r>
         <w:rPr>
           <w:rFonts w:eastAsia="Times New Roman" w:cs="Times New Roman"/>
           <w:color w:val="000000"/>
         </w:rPr>
-      </w:pPr>
+        <w:t xml:space="preserve"> dos años más tarde. Esto quiere decir que hoy en día Oracle dispone de los derechos de la mayor parte del código, aunque MySQL presenta una licencia doble (cuenta con una licencia comercial en manos de Oracle y otra licencia pública general).</w:t>
+      </w:r>
     </w:p>
     <w:p>
       <w:pPr>
@@ -3079,11 +3344,75 @@
           <w:color w:val="000000"/>
         </w:rPr>
       </w:pPr>
-      <w:r>
+    </w:p>
+    <w:p>
+      <w:pPr>
         <w:rPr>
           <w:rFonts w:eastAsia="Times New Roman" w:cs="Times New Roman"/>
           <w:color w:val="000000"/>
         </w:rPr>
+      </w:pPr>
+      <w:r>
+        <w:rPr>
+          <w:rFonts w:eastAsia="Times New Roman" w:cs="Times New Roman"/>
+          <w:color w:val="000000"/>
+        </w:rPr>
+        <w:tab/>
+        <w:t xml:space="preserve">La base de datos de MySQL, por lo tanto, se distribuye de distintas maneras. Hay una versión con licencia pública general de GNU (la denominada </w:t>
+      </w:r>
+      <w:proofErr w:type="spellStart"/>
+      <w:r>
+        <w:rPr>
+          <w:rFonts w:eastAsia="Times New Roman" w:cs="Times New Roman"/>
+          <w:color w:val="000000"/>
+        </w:rPr>
+        <w:t>Community</w:t>
+      </w:r>
+      <w:proofErr w:type="spellEnd"/>
+      <w:r>
+        <w:rPr>
+          <w:rFonts w:eastAsia="Times New Roman" w:cs="Times New Roman"/>
+          <w:color w:val="000000"/>
+        </w:rPr>
+        <w:t xml:space="preserve"> </w:t>
+      </w:r>
+      <w:proofErr w:type="spellStart"/>
+      <w:r>
+        <w:rPr>
+          <w:rFonts w:eastAsia="Times New Roman" w:cs="Times New Roman"/>
+          <w:color w:val="000000"/>
+        </w:rPr>
+        <w:t>Edition</w:t>
+      </w:r>
+      <w:proofErr w:type="spellEnd"/>
+      <w:r>
+        <w:rPr>
+          <w:rFonts w:eastAsia="Times New Roman" w:cs="Times New Roman"/>
+          <w:color w:val="000000"/>
+        </w:rPr>
+        <w:t>) y otras orientadas a empresas que brindan servicios y productos adicionales. Cabe destacar que Facebook, YouTube y Twitter, entre otros de los sitios web más visitados del mundo, trabajan con MySQL.</w:t>
+      </w:r>
+    </w:p>
+    <w:p>
+      <w:pPr>
+        <w:rPr>
+          <w:rFonts w:eastAsia="Times New Roman" w:cs="Times New Roman"/>
+          <w:color w:val="000000"/>
+        </w:rPr>
+      </w:pPr>
+    </w:p>
+    <w:p>
+      <w:pPr>
+        <w:rPr>
+          <w:rFonts w:eastAsia="Times New Roman" w:cs="Times New Roman"/>
+          <w:color w:val="000000"/>
+        </w:rPr>
+      </w:pPr>
+      <w:r>
+        <w:rPr>
+          <w:rFonts w:eastAsia="Times New Roman" w:cs="Times New Roman"/>
+          <w:color w:val="000000"/>
+        </w:rPr>
         <w:tab/>
         <w:t>GNU/Linux, Mac OS X, SunOS, Solaris y diferentes versiones de Windows (Windows 7, Windows 10, Windows Vista y otras), entre muchas plataformas más, permiten el funcionamiento de MySQL.</w:t>
       </w:r>
@@ -3119,12 +3448,14 @@
           <w:rFonts w:eastAsia="Times New Roman"/>
         </w:rPr>
       </w:pPr>
+      <w:proofErr w:type="spellStart"/>
       <w:r>
         <w:rPr>
           <w:rFonts w:eastAsia="Times New Roman"/>
         </w:rPr>
         <w:t>Typescript</w:t>
       </w:r>
+      <w:proofErr w:type="spellEnd"/>
     </w:p>
     <w:p/>
     <w:p>
@@ -3140,32 +3471,47 @@
           <w:color w:val="000000"/>
         </w:rPr>
         <w:tab/>
-        <w:t>TypeScript es una extensión al lenguaje de programación JavaScript que se caracteriza por ampliar su sintaxis en el ámbito de los tipos. En este sentido, es un lenguaje de programación propio que se basa en JavaScript para darnos herramientas de desarrollo en cualquier escala de proyectos.</w:t>
-      </w:r>
-    </w:p>
-    <w:p>
-      <w:pPr>
+      </w:r>
+      <w:proofErr w:type="spellStart"/>
+      <w:r>
         <w:rPr>
           <w:rFonts w:eastAsia="Times New Roman" w:cs="Times New Roman"/>
           <w:color w:val="000000"/>
         </w:rPr>
-      </w:pPr>
-    </w:p>
-    <w:p>
-      <w:pPr>
+        <w:t>TypeScript</w:t>
+      </w:r>
+      <w:proofErr w:type="spellEnd"/>
+      <w:r>
         <w:rPr>
           <w:rFonts w:eastAsia="Times New Roman" w:cs="Times New Roman"/>
           <w:color w:val="000000"/>
         </w:rPr>
-      </w:pPr>
-      <w:r>
+        <w:t xml:space="preserve"> es una extensión al lenguaje de programación JavaScript que se caracteriza por ampliar su sintaxis en el ámbito de los tipos. En este sentido, es un lenguaje de programación propio que se basa en JavaScript para darnos herramientas de desarrollo en cualquier escala de proyectos.</w:t>
+      </w:r>
+    </w:p>
+    <w:p>
+      <w:pPr>
         <w:rPr>
           <w:rFonts w:eastAsia="Times New Roman" w:cs="Times New Roman"/>
           <w:color w:val="000000"/>
         </w:rPr>
+      </w:pPr>
+    </w:p>
+    <w:p>
+      <w:pPr>
+        <w:rPr>
+          <w:rFonts w:eastAsia="Times New Roman" w:cs="Times New Roman"/>
+          <w:color w:val="000000"/>
+        </w:rPr>
+      </w:pPr>
+      <w:r>
+        <w:rPr>
+          <w:rFonts w:eastAsia="Times New Roman" w:cs="Times New Roman"/>
+          <w:color w:val="000000"/>
+        </w:rPr>
         <w:t xml:space="preserve">Autor: </w:t>
       </w:r>
-      <w:hyperlink r:id="rId11" w:history="1">
+      <w:hyperlink r:id="rId13" w:history="1">
         <w:r>
           <w:rPr>
             <w:rStyle w:val="Hipervnculo"/>
@@ -3235,7 +3581,7 @@
         </w:rPr>
         <w:t xml:space="preserve">Autor: </w:t>
       </w:r>
-      <w:hyperlink r:id="rId12" w:history="1">
+      <w:hyperlink r:id="rId14" w:history="1">
         <w:r>
           <w:rPr>
             <w:rStyle w:val="Hipervnculo"/>
@@ -3353,7 +3699,21 @@
         <w:rPr>
           <w:rFonts w:cs="Arial"/>
         </w:rPr>
-        <w:t>Por otro lado, la metodología RUP contribuyó a gestionar el ciclo de vida del software de manera eficiente, asegurando una implementación efectiva y una atención continua a los requisitos del usuario. Además, el enfoque RUP permite adaptarse a las necesidades cambiantes del entorno del hospital HAJU, lo que hace estructurar el sistema de manera más eficiente, solida y eficaz.</w:t>
+        <w:t xml:space="preserve">Por otro lado, la metodología RUP contribuyó a gestionar el ciclo de vida del software de manera eficiente, asegurando una implementación efectiva y una atención continua a los requisitos del usuario. Además, el enfoque RUP permite adaptarse a las necesidades cambiantes del entorno del hospital HAJU, lo que hace estructurar el sistema de manera más eficiente, </w:t>
+      </w:r>
+      <w:proofErr w:type="spellStart"/>
+      <w:r>
+        <w:rPr>
+          <w:rFonts w:cs="Arial"/>
+        </w:rPr>
+        <w:t>solida</w:t>
+      </w:r>
+      <w:proofErr w:type="spellEnd"/>
+      <w:r>
+        <w:rPr>
+          <w:rFonts w:cs="Arial"/>
+        </w:rPr>
+        <w:t xml:space="preserve"> y eficaz.</w:t>
       </w:r>
     </w:p>
     <w:p>
@@ -4934,8 +5294,39 @@
                 <w:sz w:val="20"/>
                 <w:szCs w:val="20"/>
               </w:rPr>
-              <w:t>-php y mysqli</w:t>
+              <w:t>-</w:t>
             </w:r>
+            <w:proofErr w:type="spellStart"/>
+            <w:r>
+              <w:rPr>
+                <w:rFonts w:eastAsia="Times New Roman" w:cs="Arial"/>
+                <w:bCs/>
+                <w:sz w:val="20"/>
+                <w:szCs w:val="20"/>
+              </w:rPr>
+              <w:t>php</w:t>
+            </w:r>
+            <w:proofErr w:type="spellEnd"/>
+            <w:r>
+              <w:rPr>
+                <w:rFonts w:eastAsia="Times New Roman" w:cs="Arial"/>
+                <w:bCs/>
+                <w:sz w:val="20"/>
+                <w:szCs w:val="20"/>
+              </w:rPr>
+              <w:t xml:space="preserve"> y </w:t>
+            </w:r>
+            <w:proofErr w:type="spellStart"/>
+            <w:r>
+              <w:rPr>
+                <w:rFonts w:eastAsia="Times New Roman" w:cs="Arial"/>
+                <w:bCs/>
+                <w:sz w:val="20"/>
+                <w:szCs w:val="20"/>
+              </w:rPr>
+              <w:t>mysqli</w:t>
+            </w:r>
+            <w:proofErr w:type="spellEnd"/>
           </w:p>
           <w:p>
             <w:pPr>
@@ -6660,7 +7051,21 @@
           <w:rFonts w:cs="Arial"/>
         </w:rPr>
         <w:tab/>
-        <w:t>Según Arias (2006, pag. 69), la observación es una técnica que consiste en visualizar o captar mediante la vista, en forma sistemática, cualquier hecho, fenómeno o situación q se produzca en la naturaleza o en la sociedad, en función de unos objetivos preestablecidos.</w:t>
+        <w:t xml:space="preserve">Según Arias (2006, </w:t>
+      </w:r>
+      <w:proofErr w:type="spellStart"/>
+      <w:r>
+        <w:rPr>
+          <w:rFonts w:cs="Arial"/>
+        </w:rPr>
+        <w:t>pag.</w:t>
+      </w:r>
+      <w:proofErr w:type="spellEnd"/>
+      <w:r>
+        <w:rPr>
+          <w:rFonts w:cs="Arial"/>
+        </w:rPr>
+        <w:t xml:space="preserve"> 69), la observación es una técnica que consiste en visualizar o captar mediante la vista, en forma sistemática, cualquier hecho, fenómeno o situación q se produzca en la naturaleza o en la sociedad, en función de unos objetivos preestablecidos.</w:t>
       </w:r>
     </w:p>
     <w:p>
@@ -6836,7 +7241,21 @@
         <w:rPr>
           <w:rFonts w:eastAsia="Calibri" w:cs="Arial"/>
         </w:rPr>
-        <w:t xml:space="preserve"> en forma directa y personal con la coordinadora de estadística, la cual expresó lo complicado que es manejar grandes cantidades de información de todos los departamentos, ya que invierte mucho tiempo reunir y organizar la información de todo lo que se hace en el hospital HAJU, cuya información se maneja de manera manual, para después generar resúmenes mensuales en Excel, en distintos formatos para después ser enviados a Corposalud.</w:t>
+        <w:t xml:space="preserve"> en forma directa y personal con la coordinadora de estadística, la cual expresó lo complicado que es manejar grandes cantidades de información de todos los departamentos, ya que invierte mucho tiempo reunir y organizar la información de todo lo que se hace en el hospital HAJU, cuya información se maneja de manera manual, para después generar resúmenes mensuales en Excel, en distintos formatos para después ser enviados a </w:t>
+      </w:r>
+      <w:proofErr w:type="spellStart"/>
+      <w:r>
+        <w:rPr>
+          <w:rFonts w:eastAsia="Calibri" w:cs="Arial"/>
+        </w:rPr>
+        <w:t>Corposalud</w:t>
+      </w:r>
+      <w:proofErr w:type="spellEnd"/>
+      <w:r>
+        <w:rPr>
+          <w:rFonts w:eastAsia="Calibri" w:cs="Arial"/>
+        </w:rPr>
+        <w:t>.</w:t>
       </w:r>
     </w:p>
     <w:p>
@@ -7233,11 +7652,19 @@
                 <w:rFonts w:eastAsia="Calibri" w:cs="Arial"/>
               </w:rPr>
             </w:pPr>
+            <w:proofErr w:type="spellStart"/>
             <w:r>
               <w:rPr>
                 <w:rFonts w:eastAsia="Calibri" w:cs="Arial"/>
               </w:rPr>
-              <w:t>Chromium 96</w:t>
+              <w:t>Chromium</w:t>
+            </w:r>
+            <w:proofErr w:type="spellEnd"/>
+            <w:r>
+              <w:rPr>
+                <w:rFonts w:eastAsia="Calibri" w:cs="Arial"/>
+              </w:rPr>
+              <w:t xml:space="preserve"> 96</w:t>
             </w:r>
             <w:r>
               <w:rPr>
@@ -7262,13 +7689,23 @@
                 <w:bCs/>
               </w:rPr>
             </w:pPr>
+            <w:proofErr w:type="spellStart"/>
             <w:r>
               <w:rPr>
                 <w:rFonts w:eastAsia="Calibri" w:cs="Arial"/>
                 <w:b/>
                 <w:bCs/>
               </w:rPr>
-              <w:t>Chromium 96</w:t>
+              <w:t>Chromium</w:t>
+            </w:r>
+            <w:proofErr w:type="spellEnd"/>
+            <w:r>
+              <w:rPr>
+                <w:rFonts w:eastAsia="Calibri" w:cs="Arial"/>
+                <w:b/>
+                <w:bCs/>
+              </w:rPr>
+              <w:t xml:space="preserve"> 96</w:t>
             </w:r>
           </w:p>
         </w:tc>
@@ -7331,7 +7768,14 @@
         <w:rPr>
           <w:rFonts w:eastAsia="Calibri" w:cs="Arial"/>
         </w:rPr>
-        <w:t>Es factible de manera técnica ya que se cuenta con los computadores y programas (Sublime</w:t>
+        <w:t>Es factible de manera técnica ya que se cuenta con los computadores y programas (</w:t>
+      </w:r>
+      <w:proofErr w:type="spellStart"/>
+      <w:r>
+        <w:rPr>
+          <w:rFonts w:eastAsia="Calibri" w:cs="Arial"/>
+        </w:rPr>
+        <w:t>Sublime</w:t>
       </w:r>
       <w:r>
         <w:rPr>
@@ -7343,8 +7787,16 @@
         <w:rPr>
           <w:rFonts w:eastAsia="Calibri" w:cs="Arial"/>
         </w:rPr>
-        <w:t xml:space="preserve">ext, </w:t>
-      </w:r>
+        <w:t>ext</w:t>
+      </w:r>
+      <w:proofErr w:type="spellEnd"/>
+      <w:r>
+        <w:rPr>
+          <w:rFonts w:eastAsia="Calibri" w:cs="Arial"/>
+        </w:rPr>
+        <w:t xml:space="preserve">, </w:t>
+      </w:r>
+      <w:proofErr w:type="spellStart"/>
       <w:r>
         <w:rPr>
           <w:rFonts w:eastAsia="Calibri" w:cs="Arial"/>
@@ -7355,7 +7807,14 @@
         <w:rPr>
           <w:rFonts w:eastAsia="Calibri" w:cs="Arial"/>
         </w:rPr>
-        <w:t xml:space="preserve">ational </w:t>
+        <w:t>ational</w:t>
+      </w:r>
+      <w:proofErr w:type="spellEnd"/>
+      <w:r>
+        <w:rPr>
+          <w:rFonts w:eastAsia="Calibri" w:cs="Arial"/>
+        </w:rPr>
+        <w:t xml:space="preserve"> </w:t>
       </w:r>
       <w:r>
         <w:rPr>
@@ -8294,8 +8753,16 @@
         <w:rPr>
           <w:rFonts w:eastAsia="Calibri" w:cs="Arial"/>
         </w:rPr>
-        <w:t xml:space="preserve"> y Jenifer Lazaro</w:t>
-      </w:r>
+        <w:t xml:space="preserve"> y Jenifer </w:t>
+      </w:r>
+      <w:proofErr w:type="spellStart"/>
+      <w:r>
+        <w:rPr>
+          <w:rFonts w:eastAsia="Calibri" w:cs="Arial"/>
+        </w:rPr>
+        <w:t>Lazaro</w:t>
+      </w:r>
+      <w:proofErr w:type="spellEnd"/>
       <w:r>
         <w:rPr>
           <w:rFonts w:eastAsia="Calibri" w:cs="Arial"/>
@@ -8351,7 +8818,7 @@
             <wp:cNvGraphicFramePr/>
             <a:graphic xmlns:a="http://schemas.openxmlformats.org/drawingml/2006/main">
               <a:graphicData uri="http://schemas.openxmlformats.org/drawingml/2006/chart">
-                <c:chart xmlns:c="http://schemas.openxmlformats.org/drawingml/2006/chart" xmlns:r="http://schemas.openxmlformats.org/officeDocument/2006/relationships" r:id="rId16"/>
+                <c:chart xmlns:c="http://schemas.openxmlformats.org/drawingml/2006/chart" xmlns:r="http://schemas.openxmlformats.org/officeDocument/2006/relationships" r:id="rId18"/>
               </a:graphicData>
             </a:graphic>
           </wp:inline>
@@ -8705,8 +9172,16 @@
         <w:rPr>
           <w:rFonts w:eastAsia="Calibri" w:cs="Arial"/>
         </w:rPr>
-        <w:t xml:space="preserve"> y Jenifer Lazaro</w:t>
-      </w:r>
+        <w:t xml:space="preserve"> y Jenifer </w:t>
+      </w:r>
+      <w:proofErr w:type="spellStart"/>
+      <w:r>
+        <w:rPr>
+          <w:rFonts w:eastAsia="Calibri" w:cs="Arial"/>
+        </w:rPr>
+        <w:t>Lazaro</w:t>
+      </w:r>
+      <w:proofErr w:type="spellEnd"/>
       <w:r>
         <w:rPr>
           <w:rFonts w:eastAsia="Calibri" w:cs="Arial"/>
@@ -8754,7 +9229,7 @@
             <wp:cNvGraphicFramePr/>
             <a:graphic xmlns:a="http://schemas.openxmlformats.org/drawingml/2006/main">
               <a:graphicData uri="http://schemas.openxmlformats.org/drawingml/2006/chart">
-                <c:chart xmlns:c="http://schemas.openxmlformats.org/drawingml/2006/chart" xmlns:r="http://schemas.openxmlformats.org/officeDocument/2006/relationships" r:id="rId17"/>
+                <c:chart xmlns:c="http://schemas.openxmlformats.org/drawingml/2006/chart" xmlns:r="http://schemas.openxmlformats.org/officeDocument/2006/relationships" r:id="rId19"/>
               </a:graphicData>
             </a:graphic>
           </wp:inline>
@@ -8778,10 +9253,26 @@
         <w:ind w:firstLine="360"/>
         <w:rPr>
           <w:rFonts w:eastAsia="Calibri" w:cs="Arial"/>
-          <w:b/>
-          <w:bCs/>
-        </w:rPr>
-      </w:pPr>
+        </w:rPr>
+      </w:pPr>
+      <w:r>
+        <w:rPr>
+          <w:rFonts w:eastAsia="Calibri" w:cs="Arial"/>
+        </w:rPr>
+        <w:t>Los resultados del Ítem 2 concluyen en que los usuarios si poseen acceso en internet</w:t>
+      </w:r>
+      <w:r>
+        <w:rPr>
+          <w:rFonts w:eastAsia="Calibri" w:cs="Arial"/>
+        </w:rPr>
+        <w:t xml:space="preserve"> a excepción de un solo usuario</w:t>
+      </w:r>
+      <w:r>
+        <w:rPr>
+          <w:rFonts w:eastAsia="Calibri" w:cs="Arial"/>
+        </w:rPr>
+        <w:t>.</w:t>
+      </w:r>
     </w:p>
     <w:p>
       <w:pPr>
@@ -9292,8 +9783,16 @@
         <w:rPr>
           <w:rFonts w:eastAsia="Calibri" w:cs="Arial"/>
         </w:rPr>
-        <w:t xml:space="preserve"> y Jenifer Lazaro</w:t>
-      </w:r>
+        <w:t xml:space="preserve"> y Jenifer </w:t>
+      </w:r>
+      <w:proofErr w:type="spellStart"/>
+      <w:r>
+        <w:rPr>
+          <w:rFonts w:eastAsia="Calibri" w:cs="Arial"/>
+        </w:rPr>
+        <w:t>Lazaro</w:t>
+      </w:r>
+      <w:proofErr w:type="spellEnd"/>
       <w:r>
         <w:rPr>
           <w:rFonts w:eastAsia="Calibri" w:cs="Arial"/>
@@ -9345,7 +9844,7 @@
                     </pic:cNvPicPr>
                   </pic:nvPicPr>
                   <pic:blipFill>
-                    <a:blip r:embed="rId18" cstate="print">
+                    <a:blip r:embed="rId20" cstate="print">
                       <a:extLst>
                         <a:ext uri="{28A0092B-C50C-407E-A947-70E740481C1C}">
                           <a14:useLocalDpi xmlns:a14="http://schemas.microsoft.com/office/drawing/2010/main" val="0"/>
@@ -9378,24 +9877,79 @@
       <w:pPr>
         <w:spacing w:after="0"/>
         <w:ind w:firstLine="360"/>
-        <w:jc w:val="center"/>
-        <w:rPr>
-          <w:rFonts w:eastAsia="Calibri" w:cs="Arial"/>
-        </w:rPr>
-      </w:pPr>
+        <w:rPr>
+          <w:rFonts w:eastAsia="Calibri" w:cs="Arial"/>
+        </w:rPr>
+      </w:pPr>
+      <w:r>
+        <w:rPr>
+          <w:rFonts w:eastAsia="Calibri" w:cs="Arial"/>
+        </w:rPr>
+        <w:tab/>
+        <w:t xml:space="preserve">El resultado del </w:t>
+      </w:r>
+      <w:r>
+        <w:rPr>
+          <w:rFonts w:eastAsia="Calibri" w:cs="Arial"/>
+        </w:rPr>
+        <w:t>Ítem</w:t>
+      </w:r>
+      <w:r>
+        <w:rPr>
+          <w:rFonts w:eastAsia="Calibri" w:cs="Arial"/>
+        </w:rPr>
+        <w:t xml:space="preserve"> 3 </w:t>
+      </w:r>
+      <w:r>
+        <w:rPr>
+          <w:rFonts w:eastAsia="Calibri" w:cs="Arial"/>
+        </w:rPr>
+        <w:t xml:space="preserve">indica en que el sistema automatizado puede mejorar la eficiencia del departamento de estadísticas, el cual 2 de ellos concuerdan en la agilización del proceso de registro, 3 de los usuarios están de acuerdo en que el sistema los ayudara en la reducción de errores de datos; y </w:t>
+      </w:r>
+      <w:proofErr w:type="gramStart"/>
+      <w:r>
+        <w:rPr>
+          <w:rFonts w:eastAsia="Calibri" w:cs="Arial"/>
+        </w:rPr>
+        <w:t>un  usuario</w:t>
+      </w:r>
+      <w:proofErr w:type="gramEnd"/>
+      <w:r>
+        <w:rPr>
+          <w:rFonts w:eastAsia="Calibri" w:cs="Arial"/>
+        </w:rPr>
+        <w:t xml:space="preserve"> </w:t>
+      </w:r>
+      <w:r>
+        <w:rPr>
+          <w:rFonts w:eastAsia="Calibri" w:cs="Arial"/>
+        </w:rPr>
+        <w:t>indica que será fácil el acceso a la información.</w:t>
+      </w:r>
     </w:p>
     <w:p>
       <w:pPr>
         <w:spacing w:after="0"/>
         <w:ind w:firstLine="360"/>
-        <w:rPr>
-          <w:rFonts w:eastAsia="Calibri" w:cs="Arial"/>
-        </w:rPr>
-      </w:pPr>
-      <w:r>
-        <w:rPr>
-          <w:rFonts w:eastAsia="Calibri" w:cs="Arial"/>
-        </w:rPr>
+        <w:jc w:val="center"/>
+        <w:rPr>
+          <w:rFonts w:eastAsia="Calibri" w:cs="Arial"/>
+        </w:rPr>
+      </w:pPr>
+    </w:p>
+    <w:p>
+      <w:pPr>
+        <w:spacing w:after="0"/>
+        <w:ind w:firstLine="360"/>
+        <w:rPr>
+          <w:rFonts w:eastAsia="Calibri" w:cs="Arial"/>
+        </w:rPr>
+      </w:pPr>
+      <w:r>
+        <w:rPr>
+          <w:rFonts w:eastAsia="Calibri" w:cs="Arial"/>
+        </w:rPr>
+        <w:lastRenderedPageBreak/>
         <w:tab/>
         <w:t xml:space="preserve">Ítem 4. </w:t>
       </w:r>
@@ -9888,8 +10442,16 @@
         <w:rPr>
           <w:rFonts w:eastAsia="Calibri" w:cs="Arial"/>
         </w:rPr>
-        <w:t xml:space="preserve"> y Jenifer Lazaro</w:t>
-      </w:r>
+        <w:t xml:space="preserve"> y Jenifer </w:t>
+      </w:r>
+      <w:proofErr w:type="spellStart"/>
+      <w:r>
+        <w:rPr>
+          <w:rFonts w:eastAsia="Calibri" w:cs="Arial"/>
+        </w:rPr>
+        <w:t>Lazaro</w:t>
+      </w:r>
+      <w:proofErr w:type="spellEnd"/>
       <w:r>
         <w:rPr>
           <w:rFonts w:eastAsia="Calibri" w:cs="Arial"/>
@@ -9921,7 +10483,6 @@
         <w:rPr>
           <w:noProof/>
         </w:rPr>
-        <w:lastRenderedPageBreak/>
         <w:drawing>
           <wp:anchor distT="0" distB="0" distL="114300" distR="114300" simplePos="0" relativeHeight="251660800" behindDoc="1" locked="0" layoutInCell="1" allowOverlap="1" wp14:anchorId="7A3DE40B" wp14:editId="6A379484">
             <wp:simplePos x="0" y="0"/>
@@ -9952,7 +10513,7 @@
             <wp:cNvGraphicFramePr/>
             <a:graphic xmlns:a="http://schemas.openxmlformats.org/drawingml/2006/main">
               <a:graphicData uri="http://schemas.openxmlformats.org/drawingml/2006/chart">
-                <c:chart xmlns:c="http://schemas.openxmlformats.org/drawingml/2006/chart" xmlns:r="http://schemas.openxmlformats.org/officeDocument/2006/relationships" r:id="rId19"/>
+                <c:chart xmlns:c="http://schemas.openxmlformats.org/drawingml/2006/chart" xmlns:r="http://schemas.openxmlformats.org/officeDocument/2006/relationships" r:id="rId21"/>
               </a:graphicData>
             </a:graphic>
             <wp14:sizeRelH relativeFrom="margin">
@@ -10037,6 +10598,43 @@
         <w:ind w:firstLine="360"/>
         <w:rPr>
           <w:rFonts w:eastAsia="Calibri" w:cs="Arial"/>
+          <w:b/>
+          <w:bCs/>
+        </w:rPr>
+      </w:pPr>
+    </w:p>
+    <w:p>
+      <w:pPr>
+        <w:spacing w:after="0"/>
+        <w:ind w:firstLine="360"/>
+        <w:rPr>
+          <w:rFonts w:eastAsia="Calibri" w:cs="Arial"/>
+        </w:rPr>
+      </w:pPr>
+      <w:r>
+        <w:rPr>
+          <w:rFonts w:eastAsia="Calibri" w:cs="Arial"/>
+        </w:rPr>
+        <w:t>El resultado del Ítem 4 concluye en que los usuarios están de acuerdo sobre la seguridad y confidencialidad como aspecto muy importante en el sistema, ya que la totalidad eligió la opción ya mencionada.</w:t>
+      </w:r>
+    </w:p>
+    <w:p>
+      <w:pPr>
+        <w:spacing w:after="0"/>
+        <w:ind w:firstLine="360"/>
+        <w:rPr>
+          <w:rFonts w:eastAsia="Calibri" w:cs="Arial"/>
+          <w:b/>
+          <w:bCs/>
+        </w:rPr>
+      </w:pPr>
+    </w:p>
+    <w:p>
+      <w:pPr>
+        <w:spacing w:after="0"/>
+        <w:ind w:firstLine="360"/>
+        <w:rPr>
+          <w:rFonts w:eastAsia="Calibri" w:cs="Arial"/>
         </w:rPr>
       </w:pPr>
       <w:r>
@@ -10049,7 +10647,19 @@
         <w:rPr>
           <w:rFonts w:eastAsia="Calibri" w:cs="Arial"/>
         </w:rPr>
-        <w:t>los principales desafíos q enfrentan actualmente en el proceso de registro y control de datos</w:t>
+        <w:t>los principales desafíos q</w:t>
+      </w:r>
+      <w:r>
+        <w:rPr>
+          <w:rFonts w:eastAsia="Calibri" w:cs="Arial"/>
+        </w:rPr>
+        <w:t>ue</w:t>
+      </w:r>
+      <w:r>
+        <w:rPr>
+          <w:rFonts w:eastAsia="Calibri" w:cs="Arial"/>
+        </w:rPr>
+        <w:t xml:space="preserve"> enfrentan actualmente en el proceso de registro y control de datos</w:t>
       </w:r>
       <w:r>
         <w:rPr>
@@ -10541,8 +11151,16 @@
         <w:rPr>
           <w:rFonts w:eastAsia="Calibri" w:cs="Arial"/>
         </w:rPr>
-        <w:t xml:space="preserve"> y Jenifer Lazaro</w:t>
-      </w:r>
+        <w:t xml:space="preserve"> y Jenifer </w:t>
+      </w:r>
+      <w:proofErr w:type="spellStart"/>
+      <w:r>
+        <w:rPr>
+          <w:rFonts w:eastAsia="Calibri" w:cs="Arial"/>
+        </w:rPr>
+        <w:t>Lazaro</w:t>
+      </w:r>
+      <w:proofErr w:type="spellEnd"/>
       <w:r>
         <w:rPr>
           <w:rFonts w:eastAsia="Calibri" w:cs="Arial"/>
@@ -10577,10 +11195,11 @@
         <w:rPr>
           <w:noProof/>
         </w:rPr>
+        <w:lastRenderedPageBreak/>
         <w:drawing>
-          <wp:inline distT="0" distB="0" distL="0" distR="0" wp14:anchorId="6363EB83" wp14:editId="55DE0813">
-            <wp:extent cx="3924300" cy="2026920"/>
-            <wp:effectExtent l="0" t="0" r="0" b="0"/>
+          <wp:inline distT="0" distB="0" distL="0" distR="0" wp14:anchorId="6363EB83" wp14:editId="703F8994">
+            <wp:extent cx="3611880" cy="2026920"/>
+            <wp:effectExtent l="0" t="0" r="7620" b="11430"/>
             <wp:docPr id="1136797790" name="Gráfico 1">
               <a:extLst xmlns:a="http://schemas.openxmlformats.org/drawingml/2006/main">
                 <a:ext uri="{FF2B5EF4-FFF2-40B4-BE49-F238E27FC236}">
@@ -10591,11 +11210,38 @@
             <wp:cNvGraphicFramePr/>
             <a:graphic xmlns:a="http://schemas.openxmlformats.org/drawingml/2006/main">
               <a:graphicData uri="http://schemas.openxmlformats.org/drawingml/2006/chart">
-                <c:chart xmlns:c="http://schemas.openxmlformats.org/drawingml/2006/chart" xmlns:r="http://schemas.openxmlformats.org/officeDocument/2006/relationships" r:id="rId20"/>
+                <c:chart xmlns:c="http://schemas.openxmlformats.org/drawingml/2006/chart" xmlns:r="http://schemas.openxmlformats.org/officeDocument/2006/relationships" r:id="rId22"/>
               </a:graphicData>
             </a:graphic>
           </wp:inline>
         </w:drawing>
+      </w:r>
+    </w:p>
+    <w:p>
+      <w:pPr>
+        <w:spacing w:after="0"/>
+        <w:ind w:firstLine="360"/>
+        <w:jc w:val="center"/>
+        <w:rPr>
+          <w:rFonts w:eastAsia="Calibri" w:cs="Arial"/>
+          <w:b/>
+          <w:bCs/>
+        </w:rPr>
+      </w:pPr>
+    </w:p>
+    <w:p>
+      <w:pPr>
+        <w:spacing w:after="0"/>
+        <w:ind w:firstLine="360"/>
+        <w:rPr>
+          <w:rFonts w:eastAsia="Calibri" w:cs="Arial"/>
+        </w:rPr>
+      </w:pPr>
+      <w:r>
+        <w:rPr>
+          <w:rFonts w:eastAsia="Calibri" w:cs="Arial"/>
+        </w:rPr>
+        <w:t>El resultado del ítem 5, nos indica que de los 5 usuarios uno esta de acuerdo con la falta de tiempo para registrar, un segundo usuario esta de acuerdo sobre la dificultad actual para acceder a la información, y los 3 usuarios restantes indican que por otros factores presentan desafíos en el proceso de registro y control actual.</w:t>
       </w:r>
     </w:p>
     <w:p>
@@ -11105,14 +11751,159 @@
         <w:jc w:val="center"/>
         <w:rPr>
           <w:rFonts w:eastAsia="Calibri" w:cs="Arial"/>
-        </w:rPr>
-      </w:pPr>
-      <w:r>
-        <w:rPr>
-          <w:rFonts w:eastAsia="Calibri" w:cs="Arial"/>
           <w:noProof/>
         </w:rPr>
+      </w:pPr>
+    </w:p>
+    <w:p>
+      <w:pPr>
+        <w:spacing w:after="0"/>
+        <w:ind w:firstLine="360"/>
+        <w:jc w:val="center"/>
+        <w:rPr>
+          <w:rFonts w:eastAsia="Calibri" w:cs="Arial"/>
+        </w:rPr>
+      </w:pPr>
+    </w:p>
+    <w:p>
+      <w:pPr>
+        <w:spacing w:after="0"/>
+        <w:ind w:firstLine="360"/>
+        <w:jc w:val="center"/>
+        <w:rPr>
+          <w:rFonts w:eastAsia="Calibri" w:cs="Arial"/>
+        </w:rPr>
+      </w:pPr>
+    </w:p>
+    <w:p>
+      <w:pPr>
+        <w:spacing w:after="0"/>
+        <w:ind w:firstLine="360"/>
+        <w:jc w:val="center"/>
+        <w:rPr>
+          <w:rFonts w:eastAsia="Calibri" w:cs="Arial"/>
+        </w:rPr>
+      </w:pPr>
+    </w:p>
+    <w:p>
+      <w:pPr>
+        <w:spacing w:after="0"/>
+        <w:ind w:firstLine="360"/>
+        <w:jc w:val="center"/>
+        <w:rPr>
+          <w:rFonts w:eastAsia="Calibri" w:cs="Arial"/>
+        </w:rPr>
+      </w:pPr>
+    </w:p>
+    <w:p>
+      <w:pPr>
+        <w:spacing w:after="0"/>
+        <w:ind w:firstLine="360"/>
+        <w:jc w:val="center"/>
+        <w:rPr>
+          <w:rFonts w:eastAsia="Calibri" w:cs="Arial"/>
+        </w:rPr>
+      </w:pPr>
+    </w:p>
+    <w:p>
+      <w:pPr>
+        <w:spacing w:after="0"/>
+        <w:ind w:firstLine="360"/>
+        <w:jc w:val="center"/>
+        <w:rPr>
+          <w:rFonts w:eastAsia="Calibri" w:cs="Arial"/>
+          <w:noProof/>
+        </w:rPr>
+      </w:pPr>
+    </w:p>
+    <w:p>
+      <w:pPr>
+        <w:spacing w:after="0"/>
+        <w:ind w:firstLine="360"/>
+        <w:jc w:val="center"/>
+        <w:rPr>
+          <w:rFonts w:eastAsia="Calibri" w:cs="Arial"/>
+          <w:noProof/>
+        </w:rPr>
+      </w:pPr>
+    </w:p>
+    <w:p>
+      <w:pPr>
+        <w:spacing w:after="0"/>
+        <w:ind w:firstLine="360"/>
+        <w:rPr>
+          <w:rFonts w:eastAsia="Calibri" w:cs="Arial"/>
+        </w:rPr>
+      </w:pPr>
+      <w:r>
+        <w:rPr>
+          <w:rFonts w:eastAsia="Calibri" w:cs="Arial"/>
+        </w:rPr>
         <w:lastRenderedPageBreak/>
+        <w:t>Fuente: Mancilla D.</w:t>
+      </w:r>
+      <w:r>
+        <w:rPr>
+          <w:rFonts w:eastAsia="Calibri" w:cs="Arial"/>
+        </w:rPr>
+        <w:t xml:space="preserve">, </w:t>
+      </w:r>
+      <w:r>
+        <w:rPr>
+          <w:rFonts w:eastAsia="Calibri" w:cs="Arial"/>
+        </w:rPr>
+        <w:t>Sánchez F</w:t>
+      </w:r>
+      <w:r>
+        <w:rPr>
+          <w:rFonts w:eastAsia="Calibri" w:cs="Arial"/>
+        </w:rPr>
+        <w:t xml:space="preserve"> y Jenifer Lázaro</w:t>
+      </w:r>
+      <w:r>
+        <w:rPr>
+          <w:rFonts w:eastAsia="Calibri" w:cs="Arial"/>
+        </w:rPr>
+        <w:t>. Año: {202</w:t>
+      </w:r>
+      <w:r>
+        <w:rPr>
+          <w:rFonts w:eastAsia="Calibri" w:cs="Arial"/>
+        </w:rPr>
+        <w:t>4</w:t>
+      </w:r>
+      <w:r>
+        <w:rPr>
+          <w:rFonts w:eastAsia="Calibri" w:cs="Arial"/>
+        </w:rPr>
+        <w:t>}.</w:t>
+      </w:r>
+    </w:p>
+    <w:p>
+      <w:pPr>
+        <w:spacing w:after="0"/>
+        <w:ind w:firstLine="360"/>
+        <w:jc w:val="center"/>
+        <w:rPr>
+          <w:rFonts w:eastAsia="Calibri" w:cs="Arial"/>
+          <w:noProof/>
+        </w:rPr>
+      </w:pPr>
+    </w:p>
+    <w:p>
+      <w:pPr>
+        <w:spacing w:after="0"/>
+        <w:ind w:firstLine="360"/>
+        <w:jc w:val="center"/>
+        <w:rPr>
+          <w:rFonts w:eastAsia="Calibri" w:cs="Arial"/>
+        </w:rPr>
+      </w:pPr>
+      <w:r>
+        <w:rPr>
+          <w:rFonts w:eastAsia="Calibri" w:cs="Arial"/>
+          <w:noProof/>
+        </w:rPr>
         <w:drawing>
           <wp:inline distT="0" distB="0" distL="0" distR="0" wp14:anchorId="499EC4B6" wp14:editId="193483B2">
             <wp:extent cx="3810000" cy="2290222"/>
@@ -11131,7 +11922,7 @@
                     </pic:cNvPicPr>
                   </pic:nvPicPr>
                   <pic:blipFill>
-                    <a:blip r:embed="rId21">
+                    <a:blip r:embed="rId23">
                       <a:extLst>
                         <a:ext uri="{28A0092B-C50C-407E-A947-70E740481C1C}">
                           <a14:useLocalDpi xmlns:a14="http://schemas.microsoft.com/office/drawing/2010/main" val="0"/>
@@ -11169,47 +11960,38 @@
         </w:rPr>
       </w:pPr>
       <w:bookmarkStart w:id="3" w:name="_Hlk181351060"/>
-      <w:r>
-        <w:rPr>
-          <w:rFonts w:eastAsia="Calibri" w:cs="Arial"/>
-        </w:rPr>
-        <w:t>Fuente: Mancilla D.</w:t>
-      </w:r>
-      <w:r>
-        <w:rPr>
-          <w:rFonts w:eastAsia="Calibri" w:cs="Arial"/>
-        </w:rPr>
-        <w:t xml:space="preserve">, </w:t>
-      </w:r>
-      <w:r>
-        <w:rPr>
-          <w:rFonts w:eastAsia="Calibri" w:cs="Arial"/>
-        </w:rPr>
-        <w:t>Sánchez F</w:t>
-      </w:r>
-      <w:r>
-        <w:rPr>
-          <w:rFonts w:eastAsia="Calibri" w:cs="Arial"/>
-        </w:rPr>
-        <w:t xml:space="preserve"> y Jenifer Lazaro</w:t>
-      </w:r>
-      <w:r>
-        <w:rPr>
-          <w:rFonts w:eastAsia="Calibri" w:cs="Arial"/>
-        </w:rPr>
-        <w:t>. Año: {202</w:t>
-      </w:r>
-      <w:r>
-        <w:rPr>
-          <w:rFonts w:eastAsia="Calibri" w:cs="Arial"/>
-        </w:rPr>
-        <w:t>4</w:t>
-      </w:r>
-      <w:r>
-        <w:rPr>
-          <w:rFonts w:eastAsia="Calibri" w:cs="Arial"/>
-        </w:rPr>
-        <w:t>}.</w:t>
+    </w:p>
+    <w:p>
+      <w:pPr>
+        <w:spacing w:after="0"/>
+        <w:ind w:firstLine="360"/>
+        <w:rPr>
+          <w:rFonts w:eastAsia="Calibri" w:cs="Arial"/>
+        </w:rPr>
+      </w:pPr>
+      <w:r>
+        <w:rPr>
+          <w:rFonts w:eastAsia="Calibri" w:cs="Arial"/>
+        </w:rPr>
+        <w:t xml:space="preserve">Los resultados del </w:t>
+      </w:r>
+      <w:r>
+        <w:rPr>
+          <w:rFonts w:eastAsia="Calibri" w:cs="Arial"/>
+        </w:rPr>
+        <w:t>ítem</w:t>
+      </w:r>
+      <w:r>
+        <w:rPr>
+          <w:rFonts w:eastAsia="Calibri" w:cs="Arial"/>
+        </w:rPr>
+        <w:t xml:space="preserve"> 6 indican que tres usuarios tienen preocupación sobre la posible pérdida de información durante la transición, y los otros 2 usuarios</w:t>
+      </w:r>
+      <w:r>
+        <w:rPr>
+          <w:rFonts w:eastAsia="Calibri" w:cs="Arial"/>
+        </w:rPr>
+        <w:t xml:space="preserve"> tienen inquietud sobre los costos asociados a la implementación del nuevo sistema automatizado.</w:t>
       </w:r>
     </w:p>
     <w:bookmarkEnd w:id="3"/>
@@ -11632,8 +12414,16 @@
         <w:rPr>
           <w:rFonts w:eastAsia="Calibri" w:cs="Arial"/>
         </w:rPr>
-        <w:t xml:space="preserve"> y Jenifer Lazaro</w:t>
-      </w:r>
+        <w:t xml:space="preserve"> y Jenifer </w:t>
+      </w:r>
+      <w:proofErr w:type="spellStart"/>
+      <w:r>
+        <w:rPr>
+          <w:rFonts w:eastAsia="Calibri" w:cs="Arial"/>
+        </w:rPr>
+        <w:t>Lazaro</w:t>
+      </w:r>
+      <w:proofErr w:type="spellEnd"/>
       <w:r>
         <w:rPr>
           <w:rFonts w:eastAsia="Calibri" w:cs="Arial"/>
@@ -11660,24 +12450,31 @@
           <w:rFonts w:eastAsia="Calibri" w:cs="Arial"/>
         </w:rPr>
       </w:pPr>
-    </w:p>
-    <w:p>
-      <w:pPr>
-        <w:spacing w:after="0"/>
-        <w:ind w:firstLine="360"/>
-        <w:jc w:val="center"/>
-        <w:rPr>
-          <w:rFonts w:eastAsia="Calibri" w:cs="Arial"/>
-        </w:rPr>
-      </w:pPr>
       <w:r>
         <w:rPr>
           <w:noProof/>
         </w:rPr>
+        <w:lastRenderedPageBreak/>
         <w:drawing>
-          <wp:inline distT="0" distB="0" distL="0" distR="0" wp14:anchorId="784D2462" wp14:editId="08BE5E52">
-            <wp:extent cx="3726180" cy="2552700"/>
-            <wp:effectExtent l="0" t="0" r="7620" b="0"/>
+          <wp:anchor distT="0" distB="0" distL="114300" distR="114300" simplePos="0" relativeHeight="251673600" behindDoc="1" locked="0" layoutInCell="1" allowOverlap="1" wp14:anchorId="784D2462" wp14:editId="7696B305">
+            <wp:simplePos x="0" y="0"/>
+            <wp:positionH relativeFrom="column">
+              <wp:posOffset>1181100</wp:posOffset>
+            </wp:positionH>
+            <wp:positionV relativeFrom="paragraph">
+              <wp:posOffset>200025</wp:posOffset>
+            </wp:positionV>
+            <wp:extent cx="2933700" cy="1638300"/>
+            <wp:effectExtent l="0" t="0" r="0" b="0"/>
+            <wp:wrapTight wrapText="bothSides">
+              <wp:wrapPolygon edited="0">
+                <wp:start x="0" y="0"/>
+                <wp:lineTo x="0" y="21349"/>
+                <wp:lineTo x="21460" y="21349"/>
+                <wp:lineTo x="21460" y="0"/>
+                <wp:lineTo x="0" y="0"/>
+              </wp:wrapPolygon>
+            </wp:wrapTight>
             <wp:docPr id="2044802997" name="Gráfico 1">
               <a:extLst xmlns:a="http://schemas.openxmlformats.org/drawingml/2006/main">
                 <a:ext uri="{FF2B5EF4-FFF2-40B4-BE49-F238E27FC236}">
@@ -11688,12 +12485,22 @@
             <wp:cNvGraphicFramePr/>
             <a:graphic xmlns:a="http://schemas.openxmlformats.org/drawingml/2006/main">
               <a:graphicData uri="http://schemas.openxmlformats.org/drawingml/2006/chart">
-                <c:chart xmlns:c="http://schemas.openxmlformats.org/drawingml/2006/chart" xmlns:r="http://schemas.openxmlformats.org/officeDocument/2006/relationships" r:id="rId22"/>
+                <c:chart xmlns:c="http://schemas.openxmlformats.org/drawingml/2006/chart" xmlns:r="http://schemas.openxmlformats.org/officeDocument/2006/relationships" r:id="rId24"/>
               </a:graphicData>
             </a:graphic>
-          </wp:inline>
+          </wp:anchor>
         </w:drawing>
       </w:r>
+    </w:p>
+    <w:p>
+      <w:pPr>
+        <w:spacing w:after="0"/>
+        <w:ind w:firstLine="360"/>
+        <w:jc w:val="center"/>
+        <w:rPr>
+          <w:rFonts w:eastAsia="Calibri" w:cs="Arial"/>
+        </w:rPr>
+      </w:pPr>
     </w:p>
     <w:p>
       <w:pPr>
@@ -11740,6 +12547,446 @@
         <w:spacing w:after="0"/>
         <w:ind w:firstLine="360"/>
         <w:jc w:val="left"/>
+        <w:rPr>
+          <w:rFonts w:eastAsia="Calibri" w:cs="Arial"/>
+        </w:rPr>
+      </w:pPr>
+    </w:p>
+    <w:p>
+      <w:pPr>
+        <w:spacing w:after="0"/>
+        <w:ind w:firstLine="360"/>
+        <w:jc w:val="left"/>
+        <w:rPr>
+          <w:rFonts w:eastAsia="Calibri" w:cs="Arial"/>
+        </w:rPr>
+      </w:pPr>
+    </w:p>
+    <w:p>
+      <w:pPr>
+        <w:spacing w:after="0"/>
+        <w:ind w:firstLine="360"/>
+        <w:rPr>
+          <w:rFonts w:eastAsia="Calibri" w:cs="Arial"/>
+        </w:rPr>
+      </w:pPr>
+      <w:r>
+        <w:rPr>
+          <w:rFonts w:eastAsia="Calibri" w:cs="Arial"/>
+        </w:rPr>
+        <w:t xml:space="preserve">El resultado del ítem 7 nos indica que 3 usuarios poseen computadoras para </w:t>
+      </w:r>
+      <w:r>
+        <w:rPr>
+          <w:rFonts w:eastAsia="Calibri" w:cs="Arial"/>
+        </w:rPr>
+        <w:t>ejecutar</w:t>
+      </w:r>
+      <w:r>
+        <w:rPr>
+          <w:rFonts w:eastAsia="Calibri" w:cs="Arial"/>
+        </w:rPr>
+        <w:t xml:space="preserve"> el sistema automatizado</w:t>
+      </w:r>
+      <w:r>
+        <w:rPr>
+          <w:rFonts w:eastAsia="Calibri" w:cs="Arial"/>
+        </w:rPr>
+        <w:t>,</w:t>
+      </w:r>
+      <w:r>
+        <w:rPr>
+          <w:rFonts w:eastAsia="Calibri" w:cs="Arial"/>
+        </w:rPr>
+        <w:t xml:space="preserve"> y 2 usuarios tienen teléfonos para trabajar en el sistema</w:t>
+      </w:r>
+      <w:r>
+        <w:rPr>
+          <w:rFonts w:eastAsia="Calibri" w:cs="Arial"/>
+        </w:rPr>
+        <w:t>.</w:t>
+      </w:r>
+    </w:p>
+    <w:p>
+      <w:pPr>
+        <w:spacing w:after="0"/>
+        <w:ind w:firstLine="360"/>
+        <w:rPr>
+          <w:rFonts w:eastAsia="Calibri" w:cs="Arial"/>
+        </w:rPr>
+      </w:pPr>
+    </w:p>
+    <w:p>
+      <w:pPr>
+        <w:pStyle w:val="Ttulo3"/>
+        <w:rPr>
+          <w:rFonts w:eastAsia="Calibri"/>
+        </w:rPr>
+      </w:pPr>
+      <w:r>
+        <w:rPr>
+          <w:rFonts w:eastAsia="Calibri"/>
+        </w:rPr>
+        <w:t xml:space="preserve">Requisitos funcionales </w:t>
+      </w:r>
+    </w:p>
+    <w:p>
+      <w:pPr>
+        <w:ind w:firstLine="360"/>
+      </w:pPr>
+      <w:r>
+        <w:t xml:space="preserve">Estos requisitos detallan las propiedades del sistema, limitaciones, ventajas, mantenimiento y funcionamiento. Se puede entender que dichos requisitos pueden asociarse a casos de uso específicos o determinados, por esta razón también son importantes al momento del conocimiento y análisis de un sistema. </w:t>
+      </w:r>
+    </w:p>
+    <w:p>
+      <w:pPr>
+        <w:pStyle w:val="Prrafodelista"/>
+        <w:numPr>
+          <w:ilvl w:val="0"/>
+          <w:numId w:val="13"/>
+        </w:numPr>
+        <w:suppressAutoHyphens/>
+        <w:autoSpaceDN w:val="0"/>
+        <w:textAlignment w:val="baseline"/>
+      </w:pPr>
+      <w:r>
+        <w:t>El sistema permite el acceso solo a los usuarios que estén definidos por el administrador.</w:t>
+      </w:r>
+    </w:p>
+    <w:p>
+      <w:pPr>
+        <w:pStyle w:val="Prrafodelista"/>
+        <w:suppressAutoHyphens/>
+        <w:autoSpaceDN w:val="0"/>
+        <w:textAlignment w:val="baseline"/>
+      </w:pPr>
+    </w:p>
+    <w:p>
+      <w:pPr>
+        <w:pStyle w:val="Prrafodelista"/>
+        <w:numPr>
+          <w:ilvl w:val="0"/>
+          <w:numId w:val="13"/>
+        </w:numPr>
+        <w:suppressAutoHyphens/>
+        <w:autoSpaceDN w:val="0"/>
+        <w:textAlignment w:val="baseline"/>
+      </w:pPr>
+      <w:r>
+        <w:t>El sistema accede a la visualización de la información en los equipos asignados una vez que este instalado el sistema</w:t>
+      </w:r>
+      <w:r>
+        <w:t>.</w:t>
+      </w:r>
+    </w:p>
+    <w:p>
+      <w:pPr>
+        <w:suppressAutoHyphens/>
+        <w:autoSpaceDN w:val="0"/>
+        <w:textAlignment w:val="baseline"/>
+      </w:pPr>
+    </w:p>
+    <w:p>
+      <w:pPr>
+        <w:pStyle w:val="Prrafodelista"/>
+        <w:numPr>
+          <w:ilvl w:val="0"/>
+          <w:numId w:val="13"/>
+        </w:numPr>
+        <w:suppressAutoHyphens/>
+        <w:autoSpaceDN w:val="0"/>
+        <w:textAlignment w:val="baseline"/>
+      </w:pPr>
+      <w:r>
+        <w:t>El sistema captura toda la información ingresada a través del teclado en cada proceso y almacenarla en la base de datos destinada, permitiendo al usuario acceder a ella cuando la requiera</w:t>
+      </w:r>
+      <w:r>
+        <w:t>.</w:t>
+      </w:r>
+    </w:p>
+    <w:p>
+      <w:pPr>
+        <w:pStyle w:val="Prrafodelista"/>
+        <w:numPr>
+          <w:ilvl w:val="0"/>
+          <w:numId w:val="13"/>
+        </w:numPr>
+        <w:suppressAutoHyphens/>
+        <w:autoSpaceDN w:val="0"/>
+        <w:textAlignment w:val="baseline"/>
+      </w:pPr>
+      <w:r>
+        <w:lastRenderedPageBreak/>
+        <w:t>El sistema cuenta con funciones que permitan al usuario corregir o modificar información previamente registrada</w:t>
+      </w:r>
+      <w:r>
+        <w:t>.</w:t>
+      </w:r>
+    </w:p>
+    <w:p>
+      <w:pPr>
+        <w:pStyle w:val="Prrafodelista"/>
+        <w:suppressAutoHyphens/>
+        <w:autoSpaceDN w:val="0"/>
+        <w:textAlignment w:val="baseline"/>
+      </w:pPr>
+    </w:p>
+    <w:p>
+      <w:pPr>
+        <w:pStyle w:val="Prrafodelista"/>
+        <w:numPr>
+          <w:ilvl w:val="0"/>
+          <w:numId w:val="13"/>
+        </w:numPr>
+        <w:suppressAutoHyphens/>
+        <w:autoSpaceDN w:val="0"/>
+        <w:textAlignment w:val="baseline"/>
+      </w:pPr>
+      <w:r>
+        <w:t xml:space="preserve">  El sistema ofrecer seguridad al ejecutar cada proceso, concediendo los permisos correspondientes a cada usuario, concediendo sus permisos según las funciones asignadas dentro del sistema</w:t>
+      </w:r>
+      <w:r>
+        <w:t>.</w:t>
+      </w:r>
+    </w:p>
+    <w:p>
+      <w:pPr>
+        <w:suppressAutoHyphens/>
+        <w:autoSpaceDN w:val="0"/>
+        <w:textAlignment w:val="baseline"/>
+      </w:pPr>
+    </w:p>
+    <w:p>
+      <w:pPr>
+        <w:pStyle w:val="Prrafodelista"/>
+        <w:numPr>
+          <w:ilvl w:val="0"/>
+          <w:numId w:val="13"/>
+        </w:numPr>
+        <w:suppressAutoHyphens/>
+        <w:autoSpaceDN w:val="0"/>
+        <w:textAlignment w:val="baseline"/>
+      </w:pPr>
+      <w:r>
+        <w:t xml:space="preserve">El sistema cuenta con un mecanismo de validación para que la información ingresada por el usuario no sean datos erróneos o no </w:t>
+      </w:r>
+      <w:r>
+        <w:t>válidos.</w:t>
+      </w:r>
+    </w:p>
+    <w:p>
+      <w:pPr>
+        <w:suppressAutoHyphens/>
+        <w:autoSpaceDN w:val="0"/>
+        <w:textAlignment w:val="baseline"/>
+      </w:pPr>
+    </w:p>
+    <w:p>
+      <w:pPr>
+        <w:pStyle w:val="Prrafodelista"/>
+        <w:numPr>
+          <w:ilvl w:val="0"/>
+          <w:numId w:val="13"/>
+        </w:numPr>
+        <w:suppressAutoHyphens/>
+        <w:autoSpaceDN w:val="0"/>
+        <w:spacing w:line="254" w:lineRule="auto"/>
+        <w:textAlignment w:val="baseline"/>
+      </w:pPr>
+      <w:r>
+        <w:t>El sistema emite e imprime los reportes que corresponden de cada departamento</w:t>
+      </w:r>
+      <w:r>
+        <w:t>.</w:t>
+      </w:r>
+    </w:p>
+    <w:p>
+      <w:pPr>
+        <w:suppressAutoHyphens/>
+        <w:autoSpaceDN w:val="0"/>
+        <w:spacing w:line="254" w:lineRule="auto"/>
+        <w:textAlignment w:val="baseline"/>
+      </w:pPr>
+    </w:p>
+    <w:p>
+      <w:pPr>
+        <w:pStyle w:val="Prrafodelista"/>
+        <w:numPr>
+          <w:ilvl w:val="0"/>
+          <w:numId w:val="13"/>
+        </w:numPr>
+        <w:suppressAutoHyphens/>
+        <w:autoSpaceDN w:val="0"/>
+        <w:spacing w:line="254" w:lineRule="auto"/>
+        <w:textAlignment w:val="baseline"/>
+      </w:pPr>
+      <w:r>
+        <w:t>El sistema incluye el respaldo y restauración de los datos y solo puede ser realizado por el administrador del sistema o el usuario privilegiado para tal fin</w:t>
+      </w:r>
+      <w:r>
+        <w:t>.</w:t>
+      </w:r>
+    </w:p>
+    <w:p>
+      <w:pPr>
+        <w:suppressAutoHyphens/>
+        <w:autoSpaceDN w:val="0"/>
+        <w:spacing w:line="254" w:lineRule="auto"/>
+        <w:textAlignment w:val="baseline"/>
+      </w:pPr>
+    </w:p>
+    <w:p>
+      <w:pPr>
+        <w:pStyle w:val="Ttulo3"/>
+      </w:pPr>
+      <w:r>
+        <w:t>Requisitos no funcionales.</w:t>
+      </w:r>
+    </w:p>
+    <w:p>
+      <w:pPr>
+        <w:suppressAutoHyphens/>
+        <w:autoSpaceDN w:val="0"/>
+        <w:ind w:firstLine="360"/>
+        <w:textAlignment w:val="baseline"/>
+      </w:pPr>
+      <w:r>
+        <w:t xml:space="preserve">Estos requisitos especifican las propiedades del sistema, restricciones, rendimiento, mantenimiento, extensibilidad o fiabilidad. </w:t>
+      </w:r>
+    </w:p>
+    <w:p>
+      <w:pPr>
+        <w:pStyle w:val="Prrafodelista"/>
+        <w:numPr>
+          <w:ilvl w:val="0"/>
+          <w:numId w:val="14"/>
+        </w:numPr>
+        <w:suppressAutoHyphens/>
+        <w:autoSpaceDN w:val="0"/>
+        <w:spacing w:line="254" w:lineRule="auto"/>
+        <w:textAlignment w:val="baseline"/>
+      </w:pPr>
+      <w:r>
+        <w:t>El sistema debe tener la opción de validar usuario</w:t>
+      </w:r>
+    </w:p>
+    <w:p>
+      <w:pPr>
+        <w:pStyle w:val="Prrafodelista"/>
+        <w:numPr>
+          <w:ilvl w:val="0"/>
+          <w:numId w:val="14"/>
+        </w:numPr>
+        <w:suppressAutoHyphens/>
+        <w:autoSpaceDN w:val="0"/>
+        <w:spacing w:line="254" w:lineRule="auto"/>
+        <w:textAlignment w:val="baseline"/>
+      </w:pPr>
+      <w:r>
+        <w:t xml:space="preserve">El sistema debe tener la opción de editar y agregar datos </w:t>
+      </w:r>
+    </w:p>
+    <w:p>
+      <w:pPr>
+        <w:pStyle w:val="Prrafodelista"/>
+        <w:numPr>
+          <w:ilvl w:val="0"/>
+          <w:numId w:val="14"/>
+        </w:numPr>
+        <w:suppressAutoHyphens/>
+        <w:autoSpaceDN w:val="0"/>
+        <w:spacing w:line="254" w:lineRule="auto"/>
+        <w:textAlignment w:val="baseline"/>
+      </w:pPr>
+      <w:r>
+        <w:t xml:space="preserve">El sistema muestra el manu </w:t>
+      </w:r>
+      <w:proofErr w:type="gramStart"/>
+      <w:r>
+        <w:t>de acuerdo al</w:t>
+      </w:r>
+      <w:proofErr w:type="gramEnd"/>
+      <w:r>
+        <w:t xml:space="preserve"> nivel que tiene asignado el usuario</w:t>
+      </w:r>
+    </w:p>
+    <w:p>
+      <w:pPr>
+        <w:pStyle w:val="Prrafodelista"/>
+        <w:numPr>
+          <w:ilvl w:val="0"/>
+          <w:numId w:val="14"/>
+        </w:numPr>
+        <w:suppressAutoHyphens/>
+        <w:autoSpaceDN w:val="0"/>
+        <w:spacing w:line="254" w:lineRule="auto"/>
+        <w:textAlignment w:val="baseline"/>
+      </w:pPr>
+      <w:r>
+        <w:t>El sistema debe permitir el acceso solo a los usuarios que estén definidos, si es administrador, podrá autenticar, registrar y controlar la autenticación de los usuarios</w:t>
+      </w:r>
+    </w:p>
+    <w:p>
+      <w:pPr>
+        <w:pStyle w:val="Prrafodelista"/>
+        <w:numPr>
+          <w:ilvl w:val="0"/>
+          <w:numId w:val="14"/>
+        </w:numPr>
+        <w:suppressAutoHyphens/>
+        <w:autoSpaceDN w:val="0"/>
+        <w:spacing w:line="254" w:lineRule="auto"/>
+        <w:textAlignment w:val="baseline"/>
+      </w:pPr>
+      <w:r>
+        <w:t>El sistema debe permitir y visualizar la información de los usuarios que acceden al mismo</w:t>
+      </w:r>
+    </w:p>
+    <w:p>
+      <w:pPr>
+        <w:pStyle w:val="Prrafodelista"/>
+        <w:numPr>
+          <w:ilvl w:val="0"/>
+          <w:numId w:val="14"/>
+        </w:numPr>
+        <w:suppressAutoHyphens/>
+        <w:autoSpaceDN w:val="0"/>
+        <w:spacing w:line="254" w:lineRule="auto"/>
+        <w:textAlignment w:val="baseline"/>
+      </w:pPr>
+      <w:r>
+        <w:lastRenderedPageBreak/>
+        <w:t xml:space="preserve">El sistema debe contar con opciones que le permitan a los usuarios insertar, consultar, modificar, consultar, hacer respaldo en la base de datos e </w:t>
+      </w:r>
+      <w:proofErr w:type="gramStart"/>
+      <w:r>
+        <w:t>imprimir  los</w:t>
+      </w:r>
+      <w:proofErr w:type="gramEnd"/>
+      <w:r>
+        <w:t xml:space="preserve"> reportes emitidos por el sistema</w:t>
+      </w:r>
+    </w:p>
+    <w:p>
+      <w:pPr>
+        <w:pStyle w:val="Prrafodelista"/>
+        <w:numPr>
+          <w:ilvl w:val="0"/>
+          <w:numId w:val="14"/>
+        </w:numPr>
+        <w:suppressAutoHyphens/>
+        <w:autoSpaceDN w:val="0"/>
+        <w:spacing w:line="254" w:lineRule="auto"/>
+        <w:textAlignment w:val="baseline"/>
+      </w:pPr>
+      <w:r>
+        <w:t>El sistema debe ofrecer seguridad al ejecutar cada proceso</w:t>
+      </w:r>
+    </w:p>
+    <w:p>
+      <w:pPr>
+        <w:spacing w:after="0"/>
+        <w:ind w:firstLine="360"/>
         <w:rPr>
           <w:rFonts w:eastAsia="Calibri" w:cs="Arial"/>
         </w:rPr>
@@ -11855,7 +13102,7 @@
                     </pic:cNvPicPr>
                   </pic:nvPicPr>
                   <pic:blipFill>
-                    <a:blip r:embed="rId23">
+                    <a:blip r:embed="rId25">
                       <a:extLst>
                         <a:ext uri="{28A0092B-C50C-407E-A947-70E740481C1C}">
                           <a14:useLocalDpi xmlns:a14="http://schemas.microsoft.com/office/drawing/2010/main" val="0"/>
@@ -12004,7 +13251,7 @@
                     </pic:cNvPicPr>
                   </pic:nvPicPr>
                   <pic:blipFill>
-                    <a:blip r:embed="rId24">
+                    <a:blip r:embed="rId26">
                       <a:extLst>
                         <a:ext uri="{28A0092B-C50C-407E-A947-70E740481C1C}">
                           <a14:useLocalDpi xmlns:a14="http://schemas.microsoft.com/office/drawing/2010/main" val="0"/>
@@ -12079,6 +13326,56 @@
 </w16cid:commentsIds>
 </file>
 
+<file path=word/endnotes.xml><?xml version="1.0" encoding="utf-8"?>
+<w:endnotes xmlns:wpc="http://schemas.microsoft.com/office/word/2010/wordprocessingCanvas" xmlns:cx="http://schemas.microsoft.com/office/drawing/2014/chartex" xmlns:cx1="http://schemas.microsoft.com/office/drawing/2015/9/8/chartex" xmlns:cx2="http://schemas.microsoft.com/office/drawing/2015/10/21/chartex" xmlns:cx3="http://schemas.microsoft.com/office/drawing/2016/5/9/chartex" xmlns:cx4="http://schemas.microsoft.com/office/drawing/2016/5/10/chartex" xmlns:cx5="http://schemas.microsoft.com/office/drawing/2016/5/11/chartex" xmlns:cx6="http://schemas.microsoft.com/office/drawing/2016/5/12/chartex" xmlns:cx7="http://schemas.microsoft.com/office/drawing/2016/5/13/chartex" xmlns:cx8="http://schemas.microsoft.com/office/drawing/2016/5/14/chartex" xmlns:mc="http://schemas.openxmlformats.org/markup-compatibility/2006" xmlns:aink="http://schemas.microsoft.com/office/drawing/2016/ink" xmlns:am3d="http://schemas.microsoft.com/office/drawing/2017/model3d" xmlns:o="urn:schemas-microsoft-com:office:office" xmlns:oel="http://schemas.microsoft.com/office/2019/extlst" xmlns:r="http://schemas.openxmlformats.org/officeDocument/2006/relationships" xmlns:m="http://schemas.openxmlformats.org/officeDocument/2006/math" xmlns:v="urn:schemas-microsoft-com:vml" xmlns:wp14="http://schemas.microsoft.com/office/word/2010/wordprocessingDrawing" xmlns:wp="http://schemas.openxmlformats.org/drawingml/2006/wordprocessingDrawing" xmlns:w10="urn:schemas-microsoft-com:office:word" xmlns:w="http://schemas.openxmlformats.org/wordprocessingml/2006/main" xmlns:w14="http://schemas.microsoft.com/office/word/2010/wordml" xmlns:w15="http://schemas.microsoft.com/office/word/2012/wordml" xmlns:w16cex="http://schemas.microsoft.com/office/word/2018/wordml/cex" xmlns:w16cid="http://schemas.microsoft.com/office/word/2016/wordml/cid" xmlns:w16="http://schemas.microsoft.com/office/word/2018/wordml" xmlns:w16du="http://schemas.microsoft.com/office/word/2023/wordml/word16du" xmlns:w16sdtdh="http://schemas.microsoft.com/office/word/2020/wordml/sdtdatahash" xmlns:w16se="http://schemas.microsoft.com/office/word/2015/wordml/symex" xmlns:wpg="http://schemas.microsoft.com/office/word/2010/wordprocessingGroup" xmlns:wpi="http://schemas.microsoft.com/office/word/2010/wordprocessingInk" xmlns:wne="http://schemas.microsoft.com/office/word/2006/wordml" xmlns:wps="http://schemas.microsoft.com/office/word/2010/wordprocessingShape" mc:Ignorable="w14 w15 w16se w16cid w16 w16cex w16sdtdh w16du wp14">
+  <w:endnote w:type="separator" w:id="-1">
+    <w:p>
+      <w:pPr>
+        <w:spacing w:after="0" w:line="240" w:lineRule="auto"/>
+      </w:pPr>
+      <w:r>
+        <w:separator/>
+      </w:r>
+    </w:p>
+  </w:endnote>
+  <w:endnote w:type="continuationSeparator" w:id="0">
+    <w:p>
+      <w:pPr>
+        <w:spacing w:after="0" w:line="240" w:lineRule="auto"/>
+      </w:pPr>
+      <w:r>
+        <w:continuationSeparator/>
+      </w:r>
+    </w:p>
+  </w:endnote>
+</w:endnotes>
+</file>
+
+<file path=word/footnotes.xml><?xml version="1.0" encoding="utf-8"?>
+<w:footnotes xmlns:wpc="http://schemas.microsoft.com/office/word/2010/wordprocessingCanvas" xmlns:cx="http://schemas.microsoft.com/office/drawing/2014/chartex" xmlns:cx1="http://schemas.microsoft.com/office/drawing/2015/9/8/chartex" xmlns:cx2="http://schemas.microsoft.com/office/drawing/2015/10/21/chartex" xmlns:cx3="http://schemas.microsoft.com/office/drawing/2016/5/9/chartex" xmlns:cx4="http://schemas.microsoft.com/office/drawing/2016/5/10/chartex" xmlns:cx5="http://schemas.microsoft.com/office/drawing/2016/5/11/chartex" xmlns:cx6="http://schemas.microsoft.com/office/drawing/2016/5/12/chartex" xmlns:cx7="http://schemas.microsoft.com/office/drawing/2016/5/13/chartex" xmlns:cx8="http://schemas.microsoft.com/office/drawing/2016/5/14/chartex" xmlns:mc="http://schemas.openxmlformats.org/markup-compatibility/2006" xmlns:aink="http://schemas.microsoft.com/office/drawing/2016/ink" xmlns:am3d="http://schemas.microsoft.com/office/drawing/2017/model3d" xmlns:o="urn:schemas-microsoft-com:office:office" xmlns:oel="http://schemas.microsoft.com/office/2019/extlst" xmlns:r="http://schemas.openxmlformats.org/officeDocument/2006/relationships" xmlns:m="http://schemas.openxmlformats.org/officeDocument/2006/math" xmlns:v="urn:schemas-microsoft-com:vml" xmlns:wp14="http://schemas.microsoft.com/office/word/2010/wordprocessingDrawing" xmlns:wp="http://schemas.openxmlformats.org/drawingml/2006/wordprocessingDrawing" xmlns:w10="urn:schemas-microsoft-com:office:word" xmlns:w="http://schemas.openxmlformats.org/wordprocessingml/2006/main" xmlns:w14="http://schemas.microsoft.com/office/word/2010/wordml" xmlns:w15="http://schemas.microsoft.com/office/word/2012/wordml" xmlns:w16cex="http://schemas.microsoft.com/office/word/2018/wordml/cex" xmlns:w16cid="http://schemas.microsoft.com/office/word/2016/wordml/cid" xmlns:w16="http://schemas.microsoft.com/office/word/2018/wordml" xmlns:w16du="http://schemas.microsoft.com/office/word/2023/wordml/word16du" xmlns:w16sdtdh="http://schemas.microsoft.com/office/word/2020/wordml/sdtdatahash" xmlns:w16se="http://schemas.microsoft.com/office/word/2015/wordml/symex" xmlns:wpg="http://schemas.microsoft.com/office/word/2010/wordprocessingGroup" xmlns:wpi="http://schemas.microsoft.com/office/word/2010/wordprocessingInk" xmlns:wne="http://schemas.microsoft.com/office/word/2006/wordml" xmlns:wps="http://schemas.microsoft.com/office/word/2010/wordprocessingShape" mc:Ignorable="w14 w15 w16se w16cid w16 w16cex w16sdtdh w16du wp14">
+  <w:footnote w:type="separator" w:id="-1">
+    <w:p>
+      <w:pPr>
+        <w:spacing w:after="0" w:line="240" w:lineRule="auto"/>
+      </w:pPr>
+      <w:r>
+        <w:separator/>
+      </w:r>
+    </w:p>
+  </w:footnote>
+  <w:footnote w:type="continuationSeparator" w:id="0">
+    <w:p>
+      <w:pPr>
+        <w:spacing w:after="0" w:line="240" w:lineRule="auto"/>
+      </w:pPr>
+      <w:r>
+        <w:continuationSeparator/>
+      </w:r>
+    </w:p>
+  </w:footnote>
+</w:footnotes>
+</file>
+
 <file path=word/numbering.xml><?xml version="1.0" encoding="utf-8"?>
 <w:numbering xmlns:wpc="http://schemas.microsoft.com/office/word/2010/wordprocessingCanvas" xmlns:cx="http://schemas.microsoft.com/office/drawing/2014/chartex" xmlns:cx1="http://schemas.microsoft.com/office/drawing/2015/9/8/chartex" xmlns:cx2="http://schemas.microsoft.com/office/drawing/2015/10/21/chartex" xmlns:cx3="http://schemas.microsoft.com/office/drawing/2016/5/9/chartex" xmlns:cx4="http://schemas.microsoft.com/office/drawing/2016/5/10/chartex" xmlns:cx5="http://schemas.microsoft.com/office/drawing/2016/5/11/chartex" xmlns:cx6="http://schemas.microsoft.com/office/drawing/2016/5/12/chartex" xmlns:cx7="http://schemas.microsoft.com/office/drawing/2016/5/13/chartex" xmlns:cx8="http://schemas.microsoft.com/office/drawing/2016/5/14/chartex" xmlns:mc="http://schemas.openxmlformats.org/markup-compatibility/2006" xmlns:aink="http://schemas.microsoft.com/office/drawing/2016/ink" xmlns:am3d="http://schemas.microsoft.com/office/drawing/2017/model3d" xmlns:o="urn:schemas-microsoft-com:office:office" xmlns:oel="http://schemas.microsoft.com/office/2019/extlst" xmlns:r="http://schemas.openxmlformats.org/officeDocument/2006/relationships" xmlns:m="http://schemas.openxmlformats.org/officeDocument/2006/math" xmlns:v="urn:schemas-microsoft-com:vml" xmlns:wp14="http://schemas.microsoft.com/office/word/2010/wordprocessingDrawing" xmlns:wp="http://schemas.openxmlformats.org/drawingml/2006/wordprocessingDrawing" xmlns:w10="urn:schemas-microsoft-com:office:word" xmlns:w="http://schemas.openxmlformats.org/wordprocessingml/2006/main" xmlns:w14="http://schemas.microsoft.com/office/word/2010/wordml" xmlns:w15="http://schemas.microsoft.com/office/word/2012/wordml" xmlns:w16cex="http://schemas.microsoft.com/office/word/2018/wordml/cex" xmlns:w16cid="http://schemas.microsoft.com/office/word/2016/wordml/cid" xmlns:w16="http://schemas.microsoft.com/office/word/2018/wordml" xmlns:w16du="http://schemas.microsoft.com/office/word/2023/wordml/word16du" xmlns:w16sdtdh="http://schemas.microsoft.com/office/word/2020/wordml/sdtdatahash" xmlns:w16se="http://schemas.microsoft.com/office/word/2015/wordml/symex" xmlns:wpg="http://schemas.microsoft.com/office/word/2010/wordprocessingGroup" xmlns:wpi="http://schemas.microsoft.com/office/word/2010/wordprocessingInk" xmlns:wne="http://schemas.microsoft.com/office/word/2006/wordml" xmlns:wps="http://schemas.microsoft.com/office/word/2010/wordprocessingShape" mc:Ignorable="w14 w15 w16se w16cid w16 w16cex w16sdtdh w16du wp14">
   <w:abstractNum w:abstractNumId="0" w15:restartNumberingAfterBreak="0">
@@ -12396,6 +13693,108 @@
     </w:lvl>
   </w:abstractNum>
   <w:abstractNum w:abstractNumId="3" w15:restartNumberingAfterBreak="0">
+    <w:nsid w:val="26A36FBB"/>
+    <w:multiLevelType w:val="multilevel"/>
+    <w:tmpl w:val="4B322C64"/>
+    <w:lvl w:ilvl="0">
+      <w:start w:val="1"/>
+      <w:numFmt w:val="decimal"/>
+      <w:lvlText w:val="%1."/>
+      <w:lvlJc w:val="left"/>
+      <w:pPr>
+        <w:ind w:left="720" w:hanging="360"/>
+      </w:pPr>
+    </w:lvl>
+    <w:lvl w:ilvl="1">
+      <w:numFmt w:val="bullet"/>
+      <w:lvlText w:val="o"/>
+      <w:lvlJc w:val="left"/>
+      <w:pPr>
+        <w:ind w:left="1440" w:hanging="360"/>
+      </w:pPr>
+      <w:rPr>
+        <w:rFonts w:ascii="Courier New" w:hAnsi="Courier New" w:cs="Courier New"/>
+      </w:rPr>
+    </w:lvl>
+    <w:lvl w:ilvl="2">
+      <w:numFmt w:val="bullet"/>
+      <w:lvlText w:val=""/>
+      <w:lvlJc w:val="left"/>
+      <w:pPr>
+        <w:ind w:left="2160" w:hanging="360"/>
+      </w:pPr>
+      <w:rPr>
+        <w:rFonts w:ascii="Wingdings" w:hAnsi="Wingdings"/>
+      </w:rPr>
+    </w:lvl>
+    <w:lvl w:ilvl="3">
+      <w:numFmt w:val="bullet"/>
+      <w:lvlText w:val=""/>
+      <w:lvlJc w:val="left"/>
+      <w:pPr>
+        <w:ind w:left="2880" w:hanging="360"/>
+      </w:pPr>
+      <w:rPr>
+        <w:rFonts w:ascii="Symbol" w:hAnsi="Symbol"/>
+      </w:rPr>
+    </w:lvl>
+    <w:lvl w:ilvl="4">
+      <w:numFmt w:val="bullet"/>
+      <w:lvlText w:val="o"/>
+      <w:lvlJc w:val="left"/>
+      <w:pPr>
+        <w:ind w:left="3600" w:hanging="360"/>
+      </w:pPr>
+      <w:rPr>
+        <w:rFonts w:ascii="Courier New" w:hAnsi="Courier New" w:cs="Courier New"/>
+      </w:rPr>
+    </w:lvl>
+    <w:lvl w:ilvl="5">
+      <w:numFmt w:val="bullet"/>
+      <w:lvlText w:val=""/>
+      <w:lvlJc w:val="left"/>
+      <w:pPr>
+        <w:ind w:left="4320" w:hanging="360"/>
+      </w:pPr>
+      <w:rPr>
+        <w:rFonts w:ascii="Wingdings" w:hAnsi="Wingdings"/>
+      </w:rPr>
+    </w:lvl>
+    <w:lvl w:ilvl="6">
+      <w:numFmt w:val="bullet"/>
+      <w:lvlText w:val=""/>
+      <w:lvlJc w:val="left"/>
+      <w:pPr>
+        <w:ind w:left="5040" w:hanging="360"/>
+      </w:pPr>
+      <w:rPr>
+        <w:rFonts w:ascii="Symbol" w:hAnsi="Symbol"/>
+      </w:rPr>
+    </w:lvl>
+    <w:lvl w:ilvl="7">
+      <w:numFmt w:val="bullet"/>
+      <w:lvlText w:val="o"/>
+      <w:lvlJc w:val="left"/>
+      <w:pPr>
+        <w:ind w:left="5760" w:hanging="360"/>
+      </w:pPr>
+      <w:rPr>
+        <w:rFonts w:ascii="Courier New" w:hAnsi="Courier New" w:cs="Courier New"/>
+      </w:rPr>
+    </w:lvl>
+    <w:lvl w:ilvl="8">
+      <w:numFmt w:val="bullet"/>
+      <w:lvlText w:val=""/>
+      <w:lvlJc w:val="left"/>
+      <w:pPr>
+        <w:ind w:left="6480" w:hanging="360"/>
+      </w:pPr>
+      <w:rPr>
+        <w:rFonts w:ascii="Wingdings" w:hAnsi="Wingdings"/>
+      </w:rPr>
+    </w:lvl>
+  </w:abstractNum>
+  <w:abstractNum w:abstractNumId="4" w15:restartNumberingAfterBreak="0">
     <w:nsid w:val="30585C76"/>
     <w:multiLevelType w:val="hybridMultilevel"/>
     <w:tmpl w:val="29784076"/>
@@ -12485,7 +13884,7 @@
       </w:pPr>
     </w:lvl>
   </w:abstractNum>
-  <w:abstractNum w:abstractNumId="4" w15:restartNumberingAfterBreak="0">
+  <w:abstractNum w:abstractNumId="5" w15:restartNumberingAfterBreak="0">
     <w:nsid w:val="31332646"/>
     <w:multiLevelType w:val="hybridMultilevel"/>
     <w:tmpl w:val="FCB42458"/>
@@ -12574,7 +13973,7 @@
       </w:pPr>
     </w:lvl>
   </w:abstractNum>
-  <w:abstractNum w:abstractNumId="5" w15:restartNumberingAfterBreak="0">
+  <w:abstractNum w:abstractNumId="6" w15:restartNumberingAfterBreak="0">
     <w:nsid w:val="41D96D46"/>
     <w:multiLevelType w:val="hybridMultilevel"/>
     <w:tmpl w:val="00E25FDC"/>
@@ -12663,7 +14062,7 @@
       </w:pPr>
     </w:lvl>
   </w:abstractNum>
-  <w:abstractNum w:abstractNumId="6" w15:restartNumberingAfterBreak="0">
+  <w:abstractNum w:abstractNumId="7" w15:restartNumberingAfterBreak="0">
     <w:nsid w:val="4FFC4784"/>
     <w:multiLevelType w:val="hybridMultilevel"/>
     <w:tmpl w:val="446A1E88"/>
@@ -12752,7 +14151,109 @@
       </w:pPr>
     </w:lvl>
   </w:abstractNum>
-  <w:abstractNum w:abstractNumId="7" w15:restartNumberingAfterBreak="0">
+  <w:abstractNum w:abstractNumId="8" w15:restartNumberingAfterBreak="0">
+    <w:nsid w:val="54D83A21"/>
+    <w:multiLevelType w:val="multilevel"/>
+    <w:tmpl w:val="4B322C64"/>
+    <w:lvl w:ilvl="0">
+      <w:start w:val="1"/>
+      <w:numFmt w:val="decimal"/>
+      <w:lvlText w:val="%1."/>
+      <w:lvlJc w:val="left"/>
+      <w:pPr>
+        <w:ind w:left="720" w:hanging="360"/>
+      </w:pPr>
+    </w:lvl>
+    <w:lvl w:ilvl="1">
+      <w:numFmt w:val="bullet"/>
+      <w:lvlText w:val="o"/>
+      <w:lvlJc w:val="left"/>
+      <w:pPr>
+        <w:ind w:left="1440" w:hanging="360"/>
+      </w:pPr>
+      <w:rPr>
+        <w:rFonts w:ascii="Courier New" w:hAnsi="Courier New" w:cs="Courier New"/>
+      </w:rPr>
+    </w:lvl>
+    <w:lvl w:ilvl="2">
+      <w:numFmt w:val="bullet"/>
+      <w:lvlText w:val=""/>
+      <w:lvlJc w:val="left"/>
+      <w:pPr>
+        <w:ind w:left="2160" w:hanging="360"/>
+      </w:pPr>
+      <w:rPr>
+        <w:rFonts w:ascii="Wingdings" w:hAnsi="Wingdings"/>
+      </w:rPr>
+    </w:lvl>
+    <w:lvl w:ilvl="3">
+      <w:numFmt w:val="bullet"/>
+      <w:lvlText w:val=""/>
+      <w:lvlJc w:val="left"/>
+      <w:pPr>
+        <w:ind w:left="2880" w:hanging="360"/>
+      </w:pPr>
+      <w:rPr>
+        <w:rFonts w:ascii="Symbol" w:hAnsi="Symbol"/>
+      </w:rPr>
+    </w:lvl>
+    <w:lvl w:ilvl="4">
+      <w:numFmt w:val="bullet"/>
+      <w:lvlText w:val="o"/>
+      <w:lvlJc w:val="left"/>
+      <w:pPr>
+        <w:ind w:left="3600" w:hanging="360"/>
+      </w:pPr>
+      <w:rPr>
+        <w:rFonts w:ascii="Courier New" w:hAnsi="Courier New" w:cs="Courier New"/>
+      </w:rPr>
+    </w:lvl>
+    <w:lvl w:ilvl="5">
+      <w:numFmt w:val="bullet"/>
+      <w:lvlText w:val=""/>
+      <w:lvlJc w:val="left"/>
+      <w:pPr>
+        <w:ind w:left="4320" w:hanging="360"/>
+      </w:pPr>
+      <w:rPr>
+        <w:rFonts w:ascii="Wingdings" w:hAnsi="Wingdings"/>
+      </w:rPr>
+    </w:lvl>
+    <w:lvl w:ilvl="6">
+      <w:numFmt w:val="bullet"/>
+      <w:lvlText w:val=""/>
+      <w:lvlJc w:val="left"/>
+      <w:pPr>
+        <w:ind w:left="5040" w:hanging="360"/>
+      </w:pPr>
+      <w:rPr>
+        <w:rFonts w:ascii="Symbol" w:hAnsi="Symbol"/>
+      </w:rPr>
+    </w:lvl>
+    <w:lvl w:ilvl="7">
+      <w:numFmt w:val="bullet"/>
+      <w:lvlText w:val="o"/>
+      <w:lvlJc w:val="left"/>
+      <w:pPr>
+        <w:ind w:left="5760" w:hanging="360"/>
+      </w:pPr>
+      <w:rPr>
+        <w:rFonts w:ascii="Courier New" w:hAnsi="Courier New" w:cs="Courier New"/>
+      </w:rPr>
+    </w:lvl>
+    <w:lvl w:ilvl="8">
+      <w:numFmt w:val="bullet"/>
+      <w:lvlText w:val=""/>
+      <w:lvlJc w:val="left"/>
+      <w:pPr>
+        <w:ind w:left="6480" w:hanging="360"/>
+      </w:pPr>
+      <w:rPr>
+        <w:rFonts w:ascii="Wingdings" w:hAnsi="Wingdings"/>
+      </w:rPr>
+    </w:lvl>
+  </w:abstractNum>
+  <w:abstractNum w:abstractNumId="9" w15:restartNumberingAfterBreak="0">
     <w:nsid w:val="61DF7E76"/>
     <w:multiLevelType w:val="multilevel"/>
     <w:tmpl w:val="F2A68D7E"/>
@@ -12841,7 +14342,7 @@
       </w:pPr>
     </w:lvl>
   </w:abstractNum>
-  <w:abstractNum w:abstractNumId="8" w15:restartNumberingAfterBreak="0">
+  <w:abstractNum w:abstractNumId="10" w15:restartNumberingAfterBreak="0">
     <w:nsid w:val="63D3660C"/>
     <w:multiLevelType w:val="hybridMultilevel"/>
     <w:tmpl w:val="E8AA605C"/>
@@ -12954,7 +14455,7 @@
       </w:rPr>
     </w:lvl>
   </w:abstractNum>
-  <w:abstractNum w:abstractNumId="9" w15:restartNumberingAfterBreak="0">
+  <w:abstractNum w:abstractNumId="11" w15:restartNumberingAfterBreak="0">
     <w:nsid w:val="69B80503"/>
     <w:multiLevelType w:val="hybridMultilevel"/>
     <w:tmpl w:val="6FC42190"/>
@@ -13067,7 +14568,7 @@
       </w:rPr>
     </w:lvl>
   </w:abstractNum>
-  <w:abstractNum w:abstractNumId="10" w15:restartNumberingAfterBreak="0">
+  <w:abstractNum w:abstractNumId="12" w15:restartNumberingAfterBreak="0">
     <w:nsid w:val="6E127612"/>
     <w:multiLevelType w:val="hybridMultilevel"/>
     <w:tmpl w:val="D03E81FA"/>
@@ -13181,10 +14682,10 @@
     </w:lvl>
   </w:abstractNum>
   <w:num w:numId="1" w16cid:durableId="2034257804">
-    <w:abstractNumId w:val="9"/>
+    <w:abstractNumId w:val="11"/>
   </w:num>
   <w:num w:numId="2" w16cid:durableId="240333851">
-    <w:abstractNumId w:val="8"/>
+    <w:abstractNumId w:val="10"/>
   </w:num>
   <w:num w:numId="3" w16cid:durableId="1118334231">
     <w:abstractNumId w:val="2"/>
@@ -13193,28 +14694,56 @@
     <w:abstractNumId w:val="1"/>
   </w:num>
   <w:num w:numId="5" w16cid:durableId="397898074">
-    <w:abstractNumId w:val="3"/>
+    <w:abstractNumId w:val="4"/>
   </w:num>
   <w:num w:numId="6" w16cid:durableId="1786386018">
+    <w:abstractNumId w:val="9"/>
+  </w:num>
+  <w:num w:numId="7" w16cid:durableId="898596038">
+    <w:abstractNumId w:val="11"/>
+  </w:num>
+  <w:num w:numId="8" w16cid:durableId="1656303737">
+    <w:abstractNumId w:val="12"/>
+  </w:num>
+  <w:num w:numId="9" w16cid:durableId="825125923">
+    <w:abstractNumId w:val="6"/>
+  </w:num>
+  <w:num w:numId="10" w16cid:durableId="1110660785">
     <w:abstractNumId w:val="7"/>
   </w:num>
-  <w:num w:numId="7" w16cid:durableId="898596038">
-    <w:abstractNumId w:val="9"/>
-  </w:num>
-  <w:num w:numId="8" w16cid:durableId="1656303737">
-    <w:abstractNumId w:val="10"/>
-  </w:num>
-  <w:num w:numId="9" w16cid:durableId="825125923">
+  <w:num w:numId="11" w16cid:durableId="529804456">
     <w:abstractNumId w:val="5"/>
-  </w:num>
-  <w:num w:numId="10" w16cid:durableId="1110660785">
-    <w:abstractNumId w:val="6"/>
-  </w:num>
-  <w:num w:numId="11" w16cid:durableId="529804456">
-    <w:abstractNumId w:val="4"/>
   </w:num>
   <w:num w:numId="12" w16cid:durableId="1611627074">
     <w:abstractNumId w:val="0"/>
+  </w:num>
+  <w:num w:numId="13" w16cid:durableId="1469972723">
+    <w:abstractNumId w:val="8"/>
+    <w:lvlOverride w:ilvl="0">
+      <w:startOverride w:val="1"/>
+    </w:lvlOverride>
+    <w:lvlOverride w:ilvl="1"/>
+    <w:lvlOverride w:ilvl="2"/>
+    <w:lvlOverride w:ilvl="3"/>
+    <w:lvlOverride w:ilvl="4"/>
+    <w:lvlOverride w:ilvl="5"/>
+    <w:lvlOverride w:ilvl="6"/>
+    <w:lvlOverride w:ilvl="7"/>
+    <w:lvlOverride w:ilvl="8"/>
+  </w:num>
+  <w:num w:numId="14" w16cid:durableId="1323660755">
+    <w:abstractNumId w:val="3"/>
+    <w:lvlOverride w:ilvl="0">
+      <w:startOverride w:val="1"/>
+    </w:lvlOverride>
+    <w:lvlOverride w:ilvl="1"/>
+    <w:lvlOverride w:ilvl="2"/>
+    <w:lvlOverride w:ilvl="3"/>
+    <w:lvlOverride w:ilvl="4"/>
+    <w:lvlOverride w:ilvl="5"/>
+    <w:lvlOverride w:ilvl="6"/>
+    <w:lvlOverride w:ilvl="7"/>
+    <w:lvlOverride w:ilvl="8"/>
   </w:num>
 </w:numbering>
 </file>
@@ -13424,7 +14953,7 @@
     <w:lsdException w:name="Medium Shading 2 Accent 1" w:uiPriority="64"/>
     <w:lsdException w:name="Medium List 1 Accent 1" w:uiPriority="65"/>
     <w:lsdException w:name="Revision" w:semiHidden="1"/>
-    <w:lsdException w:name="List Paragraph" w:uiPriority="34" w:qFormat="1"/>
+    <w:lsdException w:name="List Paragraph" w:uiPriority="0" w:qFormat="1"/>
     <w:lsdException w:name="Quote" w:uiPriority="29" w:qFormat="1"/>
     <w:lsdException w:name="Intense Quote" w:uiPriority="30" w:qFormat="1"/>
     <w:lsdException w:name="Medium List 2 Accent 1" w:uiPriority="66"/>
@@ -13781,7 +15310,6 @@
   <w:style w:type="paragraph" w:styleId="Prrafodelista">
     <w:name w:val="List Paragraph"/>
     <w:basedOn w:val="Normal"/>
-    <w:uiPriority w:val="34"/>
     <w:qFormat/>
     <w:rsid w:val="00624DE7"/>
     <w:pPr>
@@ -14289,6 +15817,58 @@
         <w:insideV w:val="single" w:sz="4" w:space="0" w:color="BFBFBF" w:themeColor="background1" w:themeShade="BF"/>
       </w:tblBorders>
     </w:tblPr>
+  </w:style>
+  <w:style w:type="paragraph" w:styleId="Encabezado">
+    <w:name w:val="header"/>
+    <w:basedOn w:val="Normal"/>
+    <w:link w:val="EncabezadoCar"/>
+    <w:uiPriority w:val="99"/>
+    <w:unhideWhenUsed/>
+    <w:rsid w:val="00EB1217"/>
+    <w:pPr>
+      <w:tabs>
+        <w:tab w:val="center" w:pos="4419"/>
+        <w:tab w:val="right" w:pos="8838"/>
+      </w:tabs>
+      <w:spacing w:after="0" w:line="240" w:lineRule="auto"/>
+    </w:pPr>
+  </w:style>
+  <w:style w:type="character" w:customStyle="1" w:styleId="EncabezadoCar">
+    <w:name w:val="Encabezado Car"/>
+    <w:basedOn w:val="Fuentedeprrafopredeter"/>
+    <w:link w:val="Encabezado"/>
+    <w:uiPriority w:val="99"/>
+    <w:rsid w:val="00EB1217"/>
+    <w:rPr>
+      <w:rFonts w:ascii="Arial" w:hAnsi="Arial"/>
+      <w:sz w:val="24"/>
+    </w:rPr>
+  </w:style>
+  <w:style w:type="paragraph" w:styleId="Piedepgina">
+    <w:name w:val="footer"/>
+    <w:basedOn w:val="Normal"/>
+    <w:link w:val="PiedepginaCar"/>
+    <w:uiPriority w:val="99"/>
+    <w:unhideWhenUsed/>
+    <w:rsid w:val="00EB1217"/>
+    <w:pPr>
+      <w:tabs>
+        <w:tab w:val="center" w:pos="4419"/>
+        <w:tab w:val="right" w:pos="8838"/>
+      </w:tabs>
+      <w:spacing w:after="0" w:line="240" w:lineRule="auto"/>
+    </w:pPr>
+  </w:style>
+  <w:style w:type="character" w:customStyle="1" w:styleId="PiedepginaCar">
+    <w:name w:val="Pie de página Car"/>
+    <w:basedOn w:val="Fuentedeprrafopredeter"/>
+    <w:link w:val="Piedepgina"/>
+    <w:uiPriority w:val="99"/>
+    <w:rsid w:val="00EB1217"/>
+    <w:rPr>
+      <w:rFonts w:ascii="Arial" w:hAnsi="Arial"/>
+      <w:sz w:val="24"/>
+    </w:rPr>
   </w:style>
 </w:styles>
 </file>

</xml_diff>